<commit_message>
Finish the rest of the questions
</commit_message>
<xml_diff>
--- a/My Answers.docx
+++ b/My Answers.docx
@@ -2458,168 +2458,237 @@
           <w:rFonts w:ascii="Times New Roman" w:hAnsi="Times New Roman" w:cs="Times New Roman"/>
           <w:b/>
         </w:rPr>
-        <w:t>Do you have a</w:t>
+        <w:t>Do you have any questions at this point?</w:t>
+      </w:r>
+    </w:p>
+    <w:p>
+      <w:pPr>
+        <w:pStyle w:val="ListParagraph"/>
+        <w:ind w:left="420" w:firstLineChars="0" w:firstLine="0"/>
+        <w:rPr>
+          <w:rFonts w:ascii="Times New Roman" w:hAnsi="Times New Roman" w:cs="Times New Roman"/>
+        </w:rPr>
+      </w:pPr>
+      <w:r>
+        <w:rPr>
+          <w:rFonts w:ascii="Times New Roman" w:hAnsi="Times New Roman" w:cs="Times New Roman"/>
+        </w:rPr>
+        <w:t>If I am hired, do I have chance to learn things?</w:t>
+      </w:r>
+    </w:p>
+    <w:p>
+      <w:pPr>
+        <w:pStyle w:val="ListParagraph"/>
+        <w:numPr>
+          <w:ilvl w:val="0"/>
+          <w:numId w:val="1"/>
+        </w:numPr>
+        <w:ind w:firstLineChars="0"/>
+        <w:rPr>
+          <w:rFonts w:ascii="Times New Roman" w:hAnsi="Times New Roman" w:cs="Times New Roman"/>
+          <w:b/>
+        </w:rPr>
+      </w:pPr>
+      <w:r>
+        <w:rPr>
+          <w:rFonts w:ascii="Times New Roman" w:hAnsi="Times New Roman" w:cs="Times New Roman"/>
+          <w:b/>
+        </w:rPr>
+        <w:t>Is there anything else you would like to add?</w:t>
+      </w:r>
+    </w:p>
+    <w:p>
+      <w:pPr>
+        <w:pStyle w:val="ListParagraph"/>
+        <w:ind w:left="420" w:firstLineChars="0" w:firstLine="0"/>
+        <w:rPr>
+          <w:rFonts w:ascii="Times New Roman" w:hAnsi="Times New Roman" w:cs="Times New Roman"/>
+        </w:rPr>
+      </w:pPr>
+      <w:r>
+        <w:rPr>
+          <w:rFonts w:ascii="Times New Roman" w:hAnsi="Times New Roman" w:cs="Times New Roman"/>
+        </w:rPr>
+        <w:t>I am not just a lab maintenance and programmer, I am also a good singer and cook. So if there is a party in the company, my attendance could benefit you guys!</w:t>
+      </w:r>
+    </w:p>
+    <w:p>
+      <w:pPr>
+        <w:pStyle w:val="ListParagraph"/>
+        <w:ind w:left="420" w:firstLineChars="0" w:firstLine="0"/>
+        <w:rPr>
+          <w:rFonts w:ascii="Times New Roman" w:hAnsi="Times New Roman" w:cs="Times New Roman"/>
+        </w:rPr>
+      </w:pPr>
+    </w:p>
+    <w:p>
+      <w:pPr>
+        <w:pStyle w:val="ListParagraph"/>
+        <w:numPr>
+          <w:ilvl w:val="0"/>
+          <w:numId w:val="1"/>
+        </w:numPr>
+        <w:ind w:firstLineChars="0"/>
+        <w:rPr>
+          <w:rFonts w:ascii="Times New Roman" w:hAnsi="Times New Roman" w:cs="Times New Roman"/>
+          <w:b/>
+        </w:rPr>
+      </w:pPr>
+      <w:r>
+        <w:rPr>
+          <w:rFonts w:ascii="Times New Roman" w:hAnsi="Times New Roman" w:cs="Times New Roman"/>
+          <w:b/>
+        </w:rPr>
+        <w:t xml:space="preserve">ADDED: What have you done that caused your </w:t>
+      </w:r>
+      <w:proofErr w:type="spellStart"/>
+      <w:r>
+        <w:rPr>
+          <w:rFonts w:ascii="Times New Roman" w:hAnsi="Times New Roman" w:cs="Times New Roman"/>
+          <w:b/>
+        </w:rPr>
+        <w:t>dept</w:t>
+      </w:r>
+      <w:proofErr w:type="spellEnd"/>
+      <w:r>
+        <w:rPr>
+          <w:rFonts w:ascii="Times New Roman" w:hAnsi="Times New Roman" w:cs="Times New Roman"/>
+          <w:b/>
+        </w:rPr>
+        <w:t xml:space="preserve"> to generate income or to reduce costs? (2</w:t>
+      </w:r>
+      <w:r>
+        <w:rPr>
+          <w:rFonts w:ascii="Times New Roman" w:hAnsi="Times New Roman" w:cs="Times New Roman"/>
+          <w:b/>
+          <w:vertAlign w:val="superscript"/>
+        </w:rPr>
+        <w:t>nd</w:t>
+      </w:r>
+      <w:r>
+        <w:rPr>
+          <w:rFonts w:ascii="Times New Roman" w:hAnsi="Times New Roman" w:cs="Times New Roman"/>
+          <w:b/>
+        </w:rPr>
+        <w:t xml:space="preserve"> Career)  </w:t>
+      </w:r>
+    </w:p>
+    <w:p>
+      <w:pPr>
+        <w:pStyle w:val="ListParagraph"/>
+        <w:ind w:left="420" w:firstLineChars="0" w:firstLine="0"/>
+        <w:rPr>
+          <w:rFonts w:ascii="Times New Roman" w:hAnsi="Times New Roman" w:cs="Times New Roman" w:hint="eastAsia"/>
+        </w:rPr>
+      </w:pPr>
+      <w:r>
+        <w:rPr>
+          <w:rFonts w:ascii="Times New Roman" w:hAnsi="Times New Roman" w:cs="Times New Roman"/>
+        </w:rPr>
+        <w:t>As I said j</w:t>
       </w:r>
       <w:bookmarkStart w:id="0" w:name="_GoBack"/>
       <w:bookmarkEnd w:id="0"/>
       <w:r>
         <w:rPr>
           <w:rFonts w:ascii="Times New Roman" w:hAnsi="Times New Roman" w:cs="Times New Roman"/>
-          <w:b/>
-        </w:rPr>
-        <w:t>ny questions at this point?</w:t>
-      </w:r>
-    </w:p>
-    <w:p>
-      <w:pPr>
-        <w:pStyle w:val="ListParagraph"/>
-        <w:ind w:left="420" w:firstLineChars="0" w:firstLine="0"/>
-        <w:rPr>
-          <w:rFonts w:ascii="Times New Roman" w:hAnsi="Times New Roman" w:cs="Times New Roman"/>
-        </w:rPr>
-      </w:pPr>
-      <w:r>
-        <w:rPr>
-          <w:rFonts w:ascii="Times New Roman" w:hAnsi="Times New Roman" w:cs="Times New Roman"/>
-        </w:rPr>
-        <w:t>If I am hired, do I have chance to learn things?</w:t>
-      </w:r>
-    </w:p>
-    <w:p>
-      <w:pPr>
-        <w:pStyle w:val="ListParagraph"/>
-        <w:numPr>
-          <w:ilvl w:val="0"/>
-          <w:numId w:val="1"/>
-        </w:numPr>
-        <w:ind w:firstLineChars="0"/>
-        <w:rPr>
-          <w:rFonts w:ascii="Times New Roman" w:hAnsi="Times New Roman" w:cs="Times New Roman"/>
-          <w:b/>
-        </w:rPr>
-      </w:pPr>
-      <w:r>
-        <w:rPr>
-          <w:rFonts w:ascii="Times New Roman" w:hAnsi="Times New Roman" w:cs="Times New Roman"/>
-          <w:b/>
-        </w:rPr>
-        <w:t>Is there anything else you would like to add?</w:t>
-      </w:r>
-    </w:p>
-    <w:p>
-      <w:pPr>
-        <w:pStyle w:val="ListParagraph"/>
-        <w:ind w:left="420" w:firstLineChars="0" w:firstLine="0"/>
-        <w:rPr>
-          <w:rFonts w:ascii="Times New Roman" w:hAnsi="Times New Roman" w:cs="Times New Roman"/>
-        </w:rPr>
-      </w:pPr>
-      <w:r>
-        <w:rPr>
-          <w:rFonts w:ascii="Times New Roman" w:hAnsi="Times New Roman" w:cs="Times New Roman"/>
-        </w:rPr>
-        <w:t>I am not just a lab maintenance and programmer, I am also a good singer and cook. So if there is a party in the company, my attendance could benefit you guys!</w:t>
-      </w:r>
-    </w:p>
-    <w:p>
-      <w:pPr>
-        <w:rPr>
-          <w:rFonts w:ascii="Times New Roman" w:hAnsi="Times New Roman" w:cs="Times New Roman"/>
-          <w:sz w:val="20"/>
-        </w:rPr>
-      </w:pPr>
-    </w:p>
-    <w:p>
-      <w:pPr>
-        <w:ind w:left="342" w:hanging="342"/>
-        <w:rPr>
-          <w:rFonts w:ascii="Times New Roman" w:hAnsi="Times New Roman" w:cs="Times New Roman"/>
-        </w:rPr>
-      </w:pPr>
-      <w:r>
-        <w:rPr>
-          <w:rFonts w:ascii="Times New Roman" w:hAnsi="Times New Roman" w:cs="Times New Roman"/>
-        </w:rPr>
-        <w:t xml:space="preserve">61. </w:t>
-      </w:r>
-      <w:r>
-        <w:rPr>
-          <w:rFonts w:ascii="Times New Roman" w:hAnsi="Times New Roman" w:cs="Times New Roman"/>
-          <w:b/>
-        </w:rPr>
-        <w:t xml:space="preserve">ADDED: </w:t>
-      </w:r>
-      <w:r>
-        <w:rPr>
-          <w:rFonts w:ascii="Times New Roman" w:hAnsi="Times New Roman" w:cs="Times New Roman"/>
-        </w:rPr>
-        <w:t xml:space="preserve">What have you done that caused your </w:t>
+        </w:rPr>
+        <w:t>ust now, I usually find the things that is already purchased to fix problems.</w:t>
+      </w:r>
+      <w:r>
+        <w:rPr>
+          <w:rFonts w:ascii="Times New Roman" w:hAnsi="Times New Roman" w:cs="Times New Roman"/>
+        </w:rPr>
+        <w:t xml:space="preserve"> In the similar situation, I found one new small part of PCs and fixed the broken computer by using that part so that we didn’t have to go out and buy a new one which would cost a lot.</w:t>
+      </w:r>
+    </w:p>
+    <w:p>
+      <w:pPr>
+        <w:pStyle w:val="ListParagraph"/>
+        <w:numPr>
+          <w:ilvl w:val="0"/>
+          <w:numId w:val="1"/>
+        </w:numPr>
+        <w:ind w:firstLineChars="0"/>
+        <w:rPr>
+          <w:rFonts w:ascii="Times New Roman" w:hAnsi="Times New Roman" w:cs="Times New Roman"/>
+          <w:b/>
+        </w:rPr>
+      </w:pPr>
+      <w:r>
+        <w:rPr>
+          <w:rFonts w:ascii="Times New Roman" w:hAnsi="Times New Roman" w:cs="Times New Roman"/>
+          <w:b/>
+        </w:rPr>
+        <w:t>ADDED:  How did you contribute to the interpersonal component or social improvement in your previous company? (2</w:t>
+      </w:r>
+      <w:r>
+        <w:rPr>
+          <w:rFonts w:ascii="Times New Roman" w:hAnsi="Times New Roman" w:cs="Times New Roman"/>
+          <w:b/>
+          <w:vertAlign w:val="superscript"/>
+        </w:rPr>
+        <w:t>nd</w:t>
+      </w:r>
+      <w:r>
+        <w:rPr>
+          <w:rFonts w:ascii="Times New Roman" w:hAnsi="Times New Roman" w:cs="Times New Roman"/>
+          <w:b/>
+        </w:rPr>
+        <w:t xml:space="preserve"> Career)</w:t>
+      </w:r>
+    </w:p>
+    <w:p>
+      <w:pPr>
+        <w:pStyle w:val="ListParagraph"/>
+        <w:ind w:left="420" w:firstLineChars="0" w:firstLine="0"/>
+        <w:rPr>
+          <w:rFonts w:ascii="Times New Roman" w:hAnsi="Times New Roman" w:cs="Times New Roman"/>
+        </w:rPr>
+      </w:pPr>
+      <w:r>
+        <w:rPr>
+          <w:rFonts w:ascii="Times New Roman" w:hAnsi="Times New Roman" w:cs="Times New Roman"/>
+        </w:rPr>
+        <w:t>I</w:t>
+      </w:r>
+      <w:r>
+        <w:rPr>
+          <w:rFonts w:ascii="Times New Roman" w:hAnsi="Times New Roman" w:cs="Times New Roman" w:hint="eastAsia"/>
+        </w:rPr>
+        <w:t xml:space="preserve"> </w:t>
+      </w:r>
+      <w:r>
+        <w:rPr>
+          <w:rFonts w:ascii="Times New Roman" w:hAnsi="Times New Roman" w:cs="Times New Roman"/>
+        </w:rPr>
+        <w:t xml:space="preserve">found out a free application to reinstall computers which is called </w:t>
       </w:r>
       <w:proofErr w:type="spellStart"/>
       <w:r>
         <w:rPr>
           <w:rFonts w:ascii="Times New Roman" w:hAnsi="Times New Roman" w:cs="Times New Roman"/>
         </w:rPr>
-        <w:t>dept</w:t>
+        <w:t>C</w:t>
+      </w:r>
+      <w:r>
+        <w:rPr>
+          <w:rFonts w:ascii="Times New Roman" w:hAnsi="Times New Roman" w:cs="Times New Roman"/>
+        </w:rPr>
+        <w:t>lonezilla</w:t>
       </w:r>
       <w:proofErr w:type="spellEnd"/>
       <w:r>
         <w:rPr>
           <w:rFonts w:ascii="Times New Roman" w:hAnsi="Times New Roman" w:cs="Times New Roman"/>
         </w:rPr>
-        <w:t xml:space="preserve"> to generate income or to reduce costs? (2</w:t>
-      </w:r>
-      <w:r>
-        <w:rPr>
-          <w:rFonts w:ascii="Times New Roman" w:hAnsi="Times New Roman" w:cs="Times New Roman"/>
-          <w:vertAlign w:val="superscript"/>
-        </w:rPr>
-        <w:t>nd</w:t>
-      </w:r>
-      <w:r>
-        <w:rPr>
-          <w:rFonts w:ascii="Times New Roman" w:hAnsi="Times New Roman" w:cs="Times New Roman"/>
-        </w:rPr>
-        <w:t xml:space="preserve"> Career)  </w:t>
-      </w:r>
-    </w:p>
-    <w:p>
-      <w:pPr>
-        <w:rPr>
-          <w:rFonts w:ascii="Times New Roman" w:hAnsi="Times New Roman" w:cs="Times New Roman"/>
-        </w:rPr>
-      </w:pPr>
-      <w:r>
-        <w:rPr>
-          <w:rFonts w:ascii="Times New Roman" w:hAnsi="Times New Roman" w:cs="Times New Roman"/>
-        </w:rPr>
-        <w:t xml:space="preserve">62. </w:t>
-      </w:r>
-      <w:r>
-        <w:rPr>
-          <w:rFonts w:ascii="Times New Roman" w:hAnsi="Times New Roman" w:cs="Times New Roman"/>
-          <w:b/>
-        </w:rPr>
-        <w:t>ADDED:</w:t>
-      </w:r>
-      <w:r>
-        <w:rPr>
-          <w:rFonts w:ascii="Times New Roman" w:hAnsi="Times New Roman" w:cs="Times New Roman"/>
-        </w:rPr>
-        <w:t xml:space="preserve">  How did you contribute to the interpersonal component or social improvement in your previous company? (2</w:t>
-      </w:r>
-      <w:r>
-        <w:rPr>
-          <w:rFonts w:ascii="Times New Roman" w:hAnsi="Times New Roman" w:cs="Times New Roman"/>
-          <w:vertAlign w:val="superscript"/>
-        </w:rPr>
-        <w:t>nd</w:t>
-      </w:r>
-      <w:r>
-        <w:rPr>
-          <w:rFonts w:ascii="Times New Roman" w:hAnsi="Times New Roman" w:cs="Times New Roman"/>
-        </w:rPr>
-        <w:t xml:space="preserve"> Career)</w:t>
+        <w:t xml:space="preserve">. After that, the company does not have to worry about the payment for the Ghost and they don’t need to buy the windows system from Microsoft all the time because we can finish recovery all the time. </w:t>
+      </w:r>
+      <w:r>
+        <w:rPr>
+          <w:rFonts w:ascii="Times New Roman" w:hAnsi="Times New Roman" w:cs="Times New Roman"/>
+        </w:rPr>
+        <w:t>We don’t have to install new ones.</w:t>
       </w:r>
     </w:p>
     <w:p>
@@ -2645,7 +2714,7 @@
   <w:abstractNum w:abstractNumId="0">
     <w:nsid w:val="20E82891"/>
     <w:multiLevelType w:val="hybridMultilevel"/>
-    <w:tmpl w:val="D40A3C64"/>
+    <w:tmpl w:val="F27871EE"/>
     <w:lvl w:ilvl="0" w:tplc="0409000F">
       <w:start w:val="1"/>
       <w:numFmt w:val="decimal"/>

</xml_diff>

<commit_message>
change for branch test
</commit_message>
<xml_diff>
--- a/My Answers.docx
+++ b/My Answers.docx
@@ -1,6 +1,6 @@
 
 <file path=word/document.xml><?xml version="1.0" encoding="utf-8"?>
-<w:document xmlns:wpc="http://schemas.microsoft.com/office/word/2010/wordprocessingCanvas" xmlns:mc="http://schemas.openxmlformats.org/markup-compatibility/2006" xmlns:o="urn:schemas-microsoft-com:office:office" xmlns:r="http://schemas.openxmlformats.org/officeDocument/2006/relationships" xmlns:m="http://schemas.openxmlformats.org/officeDocument/2006/math" xmlns:v="urn:schemas-microsoft-com:vml" xmlns:wp14="http://schemas.microsoft.com/office/word/2010/wordprocessingDrawing" xmlns:wp="http://schemas.openxmlformats.org/drawingml/2006/wordprocessingDrawing" xmlns:w10="urn:schemas-microsoft-com:office:word" xmlns:w="http://schemas.openxmlformats.org/wordprocessingml/2006/main" xmlns:w14="http://schemas.microsoft.com/office/word/2010/wordml" xmlns:w15="http://schemas.microsoft.com/office/word/2012/wordml" xmlns:wpg="http://schemas.microsoft.com/office/word/2010/wordprocessingGroup" xmlns:wpi="http://schemas.microsoft.com/office/word/2010/wordprocessingInk" xmlns:wne="http://schemas.microsoft.com/office/word/2006/wordml" xmlns:wps="http://schemas.microsoft.com/office/word/2010/wordprocessingShape" mc:Ignorable="w14 w15 wp14">
+<w:document xmlns:wpc="http://schemas.microsoft.com/office/word/2010/wordprocessingCanvas" xmlns:mc="http://schemas.openxmlformats.org/markup-compatibility/2006" xmlns:o="urn:schemas-microsoft-com:office:office" xmlns:r="http://schemas.openxmlformats.org/officeDocument/2006/relationships" xmlns:m="http://schemas.openxmlformats.org/officeDocument/2006/math" xmlns:v="urn:schemas-microsoft-com:vml" xmlns:wp14="http://schemas.microsoft.com/office/word/2010/wordprocessingDrawing" xmlns:wp="http://schemas.openxmlformats.org/drawingml/2006/wordprocessingDrawing" xmlns:w10="urn:schemas-microsoft-com:office:word" xmlns:w="http://schemas.openxmlformats.org/wordprocessingml/2006/main" xmlns:w14="http://schemas.microsoft.com/office/word/2010/wordml" xmlns:wpg="http://schemas.microsoft.com/office/word/2010/wordprocessingGroup" xmlns:wpi="http://schemas.microsoft.com/office/word/2010/wordprocessingInk" xmlns:wne="http://schemas.microsoft.com/office/word/2006/wordml" xmlns:wps="http://schemas.microsoft.com/office/word/2010/wordprocessingShape" mc:Ignorable="w14 wp14">
   <w:body>
     <w:p>
       <w:pPr>
@@ -520,20 +520,12 @@
         <w:lastRenderedPageBreak/>
         <w:t xml:space="preserve">I spent two years doing the lab maintenance job. During that I found it very interesting. Every day there were totally different problems and issues </w:t>
       </w:r>
-      <w:proofErr w:type="gramStart"/>
-      <w:r>
-        <w:rPr>
-          <w:rFonts w:ascii="Times New Roman" w:hAnsi="Times New Roman" w:cs="Times New Roman"/>
-        </w:rPr>
-        <w:t>happening</w:t>
-      </w:r>
-      <w:r>
-        <w:rPr>
-          <w:rFonts w:ascii="Times New Roman" w:hAnsi="Times New Roman" w:cs="Times New Roman"/>
-        </w:rPr>
-        <w:t>.</w:t>
-      </w:r>
-      <w:proofErr w:type="gramEnd"/>
+      <w:r>
+        <w:rPr>
+          <w:rFonts w:ascii="Times New Roman" w:hAnsi="Times New Roman" w:cs="Times New Roman"/>
+        </w:rPr>
+        <w:t>happening.</w:t>
+      </w:r>
       <w:r>
         <w:rPr>
           <w:rFonts w:ascii="Times New Roman" w:hAnsi="Times New Roman" w:cs="Times New Roman"/>
@@ -607,8 +599,17 @@
           <w:rFonts w:ascii="Times New Roman" w:hAnsi="Times New Roman" w:cs="Times New Roman"/>
           <w:b/>
         </w:rPr>
-        <w:t>What’s your experience with working in teams?/example</w:t>
-      </w:r>
+        <w:t>What’s your experience with working in teams</w:t>
+      </w:r>
+      <w:r>
+        <w:rPr>
+          <w:rFonts w:ascii="Times New Roman" w:hAnsi="Times New Roman" w:cs="Times New Roman"/>
+          <w:b/>
+        </w:rPr>
+        <w:t>?</w:t>
+      </w:r>
+      <w:bookmarkStart w:id="0" w:name="_GoBack"/>
+      <w:bookmarkEnd w:id="0"/>
     </w:p>
     <w:p>
       <w:pPr>
@@ -908,7 +909,7 @@
           <w:rFonts w:ascii="Times New Roman" w:hAnsi="Times New Roman"/>
           <w:sz w:val="20"/>
         </w:rPr>
-        <w:t xml:space="preserve">But we didn’t follow. We were just doing the final </w:t>
+        <w:t xml:space="preserve">But we didn’t follow. We were just doing the </w:t>
       </w:r>
       <w:r>
         <w:rPr>
@@ -916,7 +917,7 @@
           <w:sz w:val="20"/>
         </w:rPr>
         <w:lastRenderedPageBreak/>
-        <w:t xml:space="preserve">project and paid no attention to the process that we had to follow. After being told by the professor, we knew that whatever we were doing, the most important thing was to know what was the most important. </w:t>
+        <w:t xml:space="preserve">final project and paid no attention to the process that we had to follow. After being told by the professor, we knew that whatever we were doing, the most important thing was to know what was the most important. </w:t>
       </w:r>
     </w:p>
     <w:p>
@@ -990,17 +991,17 @@
         <w:ind w:left="420"/>
         <w:jc w:val="both"/>
         <w:rPr>
-          <w:rFonts w:ascii="Times New Roman" w:hAnsi="Times New Roman" w:hint="eastAsia"/>
-          <w:sz w:val="20"/>
-          <w:lang w:eastAsia="zh-CN"/>
-        </w:rPr>
-      </w:pPr>
-      <w:r>
-        <w:rPr>
           <w:rFonts w:ascii="Times New Roman" w:hAnsi="Times New Roman"/>
           <w:sz w:val="20"/>
           <w:lang w:eastAsia="zh-CN"/>
         </w:rPr>
+      </w:pPr>
+      <w:r>
+        <w:rPr>
+          <w:rFonts w:ascii="Times New Roman" w:hAnsi="Times New Roman"/>
+          <w:sz w:val="20"/>
+          <w:lang w:eastAsia="zh-CN"/>
+        </w:rPr>
         <w:t>Of course I want them to say something good about myself. But I prefer to be get the compliment about how smart and fast I am when doing jobs. On the other hand, I want my employer to know I am an employee who is always on time.</w:t>
       </w:r>
     </w:p>
@@ -1371,7 +1372,7 @@
         <w:pStyle w:val="ListParagraph"/>
         <w:ind w:left="420" w:firstLineChars="0" w:firstLine="0"/>
         <w:rPr>
-          <w:rFonts w:ascii="Times New Roman" w:hAnsi="Times New Roman" w:cs="Times New Roman" w:hint="eastAsia"/>
+          <w:rFonts w:ascii="Times New Roman" w:hAnsi="Times New Roman" w:cs="Times New Roman"/>
         </w:rPr>
       </w:pPr>
       <w:r>
@@ -1781,14 +1782,14 @@
         <w:rPr>
           <w:rFonts w:ascii="Times New Roman" w:hAnsi="Times New Roman" w:cs="Times New Roman"/>
         </w:rPr>
-        <w:t xml:space="preserve">I always tried not to think about giving up because it will let me relax and I would not have that much power to work on that. The only think I did was to calm down and take my time trying to learn and finish it step by step. Usually I finished everything because I was really doing my best. There will never </w:t>
+        <w:t xml:space="preserve">I always tried not to think about giving up because it will let me relax and I would not have that much power to work on that. The only think I did was to calm down and take my time trying to learn and finish it step by step. Usually I finished everything because I was really doing my best. There will </w:t>
       </w:r>
       <w:r>
         <w:rPr>
           <w:rFonts w:ascii="Times New Roman" w:hAnsi="Times New Roman" w:cs="Times New Roman"/>
         </w:rPr>
         <w:lastRenderedPageBreak/>
-        <w:t xml:space="preserve">be a problem that cannot be solved. If the problem cannot be fixed, it does not exist or it is not a problem at all. </w:t>
+        <w:t xml:space="preserve">never be a problem that cannot be solved. If the problem cannot be fixed, it does not exist or it is not a problem at all. </w:t>
       </w:r>
     </w:p>
     <w:p>
@@ -2271,6 +2272,7 @@
           <w:rFonts w:ascii="Times New Roman" w:hAnsi="Times New Roman" w:cs="Times New Roman"/>
           <w:b/>
         </w:rPr>
+        <w:lastRenderedPageBreak/>
         <w:t>If you were a super-hero, which one would you be? ….and why?</w:t>
       </w:r>
     </w:p>
@@ -2286,7 +2288,6 @@
         <w:rPr>
           <w:rFonts w:ascii="Times New Roman" w:hAnsi="Times New Roman" w:cs="Times New Roman"/>
         </w:rPr>
-        <w:lastRenderedPageBreak/>
         <w:t xml:space="preserve">I would choose to be Spiderman. He has great power and abilities. </w:t>
       </w:r>
       <w:r>
@@ -2539,23 +2540,7 @@
           <w:rFonts w:ascii="Times New Roman" w:hAnsi="Times New Roman" w:cs="Times New Roman"/>
           <w:b/>
         </w:rPr>
-        <w:t xml:space="preserve">ADDED: What have you done that caused your </w:t>
-      </w:r>
-      <w:proofErr w:type="spellStart"/>
-      <w:r>
-        <w:rPr>
-          <w:rFonts w:ascii="Times New Roman" w:hAnsi="Times New Roman" w:cs="Times New Roman"/>
-          <w:b/>
-        </w:rPr>
-        <w:t>dept</w:t>
-      </w:r>
-      <w:proofErr w:type="spellEnd"/>
-      <w:r>
-        <w:rPr>
-          <w:rFonts w:ascii="Times New Roman" w:hAnsi="Times New Roman" w:cs="Times New Roman"/>
-          <w:b/>
-        </w:rPr>
-        <w:t xml:space="preserve"> to generate income or to reduce costs? (2</w:t>
+        <w:t>ADDED: What have you done that caused your dept to generate income or to reduce costs? (2</w:t>
       </w:r>
       <w:r>
         <w:rPr>
@@ -2578,98 +2563,83 @@
         <w:pStyle w:val="ListParagraph"/>
         <w:ind w:left="420" w:firstLineChars="0" w:firstLine="0"/>
         <w:rPr>
+          <w:rFonts w:ascii="Times New Roman" w:hAnsi="Times New Roman" w:cs="Times New Roman"/>
+        </w:rPr>
+      </w:pPr>
+      <w:r>
+        <w:rPr>
+          <w:rFonts w:ascii="Times New Roman" w:hAnsi="Times New Roman" w:cs="Times New Roman"/>
+        </w:rPr>
+        <w:t>As I said just now, I usually find the things that is already purchased to fix problems.</w:t>
+      </w:r>
+      <w:r>
+        <w:rPr>
+          <w:rFonts w:ascii="Times New Roman" w:hAnsi="Times New Roman" w:cs="Times New Roman"/>
+        </w:rPr>
+        <w:t xml:space="preserve"> In the similar situation, I found one new small part of PCs and fixed the broken computer by using that part so that we didn’t have to go out and buy a new one which would cost a lot.</w:t>
+      </w:r>
+    </w:p>
+    <w:p>
+      <w:pPr>
+        <w:pStyle w:val="ListParagraph"/>
+        <w:numPr>
+          <w:ilvl w:val="0"/>
+          <w:numId w:val="1"/>
+        </w:numPr>
+        <w:ind w:firstLineChars="0"/>
+        <w:rPr>
+          <w:rFonts w:ascii="Times New Roman" w:hAnsi="Times New Roman" w:cs="Times New Roman"/>
+          <w:b/>
+        </w:rPr>
+      </w:pPr>
+      <w:r>
+        <w:rPr>
+          <w:rFonts w:ascii="Times New Roman" w:hAnsi="Times New Roman" w:cs="Times New Roman"/>
+          <w:b/>
+        </w:rPr>
+        <w:t>ADDED:  How did you contribute to the interpersonal component or social improvement in your previous company? (2</w:t>
+      </w:r>
+      <w:r>
+        <w:rPr>
+          <w:rFonts w:ascii="Times New Roman" w:hAnsi="Times New Roman" w:cs="Times New Roman"/>
+          <w:b/>
+          <w:vertAlign w:val="superscript"/>
+        </w:rPr>
+        <w:t>nd</w:t>
+      </w:r>
+      <w:r>
+        <w:rPr>
+          <w:rFonts w:ascii="Times New Roman" w:hAnsi="Times New Roman" w:cs="Times New Roman"/>
+          <w:b/>
+        </w:rPr>
+        <w:t xml:space="preserve"> Career)</w:t>
+      </w:r>
+    </w:p>
+    <w:p>
+      <w:pPr>
+        <w:pStyle w:val="ListParagraph"/>
+        <w:ind w:left="420" w:firstLineChars="0" w:firstLine="0"/>
+        <w:rPr>
+          <w:rFonts w:ascii="Times New Roman" w:hAnsi="Times New Roman" w:cs="Times New Roman"/>
+        </w:rPr>
+      </w:pPr>
+      <w:r>
+        <w:rPr>
+          <w:rFonts w:ascii="Times New Roman" w:hAnsi="Times New Roman" w:cs="Times New Roman"/>
+        </w:rPr>
+        <w:t>I</w:t>
+      </w:r>
+      <w:r>
+        <w:rPr>
           <w:rFonts w:ascii="Times New Roman" w:hAnsi="Times New Roman" w:cs="Times New Roman" w:hint="eastAsia"/>
         </w:rPr>
-      </w:pPr>
-      <w:r>
-        <w:rPr>
-          <w:rFonts w:ascii="Times New Roman" w:hAnsi="Times New Roman" w:cs="Times New Roman"/>
-        </w:rPr>
-        <w:t>As I said j</w:t>
-      </w:r>
-      <w:bookmarkStart w:id="0" w:name="_GoBack"/>
-      <w:bookmarkEnd w:id="0"/>
-      <w:r>
-        <w:rPr>
-          <w:rFonts w:ascii="Times New Roman" w:hAnsi="Times New Roman" w:cs="Times New Roman"/>
-        </w:rPr>
-        <w:t>ust now, I usually find the things that is already purchased to fix problems.</w:t>
-      </w:r>
-      <w:r>
-        <w:rPr>
-          <w:rFonts w:ascii="Times New Roman" w:hAnsi="Times New Roman" w:cs="Times New Roman"/>
-        </w:rPr>
-        <w:t xml:space="preserve"> In the similar situation, I found one new small part of PCs and fixed the broken computer by using that part so that we didn’t have to go out and buy a new one which would cost a lot.</w:t>
-      </w:r>
-    </w:p>
-    <w:p>
-      <w:pPr>
-        <w:pStyle w:val="ListParagraph"/>
-        <w:numPr>
-          <w:ilvl w:val="0"/>
-          <w:numId w:val="1"/>
-        </w:numPr>
-        <w:ind w:firstLineChars="0"/>
-        <w:rPr>
-          <w:rFonts w:ascii="Times New Roman" w:hAnsi="Times New Roman" w:cs="Times New Roman"/>
-          <w:b/>
-        </w:rPr>
-      </w:pPr>
-      <w:r>
-        <w:rPr>
-          <w:rFonts w:ascii="Times New Roman" w:hAnsi="Times New Roman" w:cs="Times New Roman"/>
-          <w:b/>
-        </w:rPr>
-        <w:t>ADDED:  How did you contribute to the interpersonal component or social improvement in your previous company? (2</w:t>
-      </w:r>
-      <w:r>
-        <w:rPr>
-          <w:rFonts w:ascii="Times New Roman" w:hAnsi="Times New Roman" w:cs="Times New Roman"/>
-          <w:b/>
-          <w:vertAlign w:val="superscript"/>
-        </w:rPr>
-        <w:t>nd</w:t>
-      </w:r>
-      <w:r>
-        <w:rPr>
-          <w:rFonts w:ascii="Times New Roman" w:hAnsi="Times New Roman" w:cs="Times New Roman"/>
-          <w:b/>
-        </w:rPr>
-        <w:t xml:space="preserve"> Career)</w:t>
-      </w:r>
-    </w:p>
-    <w:p>
-      <w:pPr>
-        <w:pStyle w:val="ListParagraph"/>
-        <w:ind w:left="420" w:firstLineChars="0" w:firstLine="0"/>
-        <w:rPr>
-          <w:rFonts w:ascii="Times New Roman" w:hAnsi="Times New Roman" w:cs="Times New Roman"/>
-        </w:rPr>
-      </w:pPr>
-      <w:r>
-        <w:rPr>
-          <w:rFonts w:ascii="Times New Roman" w:hAnsi="Times New Roman" w:cs="Times New Roman"/>
-        </w:rPr>
-        <w:t>I</w:t>
-      </w:r>
-      <w:r>
-        <w:rPr>
-          <w:rFonts w:ascii="Times New Roman" w:hAnsi="Times New Roman" w:cs="Times New Roman" w:hint="eastAsia"/>
-        </w:rPr>
         <w:t xml:space="preserve"> </w:t>
       </w:r>
       <w:r>
         <w:rPr>
           <w:rFonts w:ascii="Times New Roman" w:hAnsi="Times New Roman" w:cs="Times New Roman"/>
         </w:rPr>
-        <w:t xml:space="preserve">found out a free application to reinstall computers which is called </w:t>
-      </w:r>
-      <w:proofErr w:type="spellStart"/>
-      <w:r>
-        <w:rPr>
-          <w:rFonts w:ascii="Times New Roman" w:hAnsi="Times New Roman" w:cs="Times New Roman"/>
-        </w:rPr>
-        <w:t>C</w:t>
+        <w:t>found out a free application to reinstall computers which is called C</w:t>
       </w:r>
       <w:r>
         <w:rPr>
@@ -2677,7 +2647,6 @@
         </w:rPr>
         <w:t>lonezilla</w:t>
       </w:r>
-      <w:proofErr w:type="spellEnd"/>
       <w:r>
         <w:rPr>
           <w:rFonts w:ascii="Times New Roman" w:hAnsi="Times New Roman" w:cs="Times New Roman"/>
@@ -2710,7 +2679,7 @@
 </file>
 
 <file path=word/numbering.xml><?xml version="1.0" encoding="utf-8"?>
-<w:numbering xmlns:wpc="http://schemas.microsoft.com/office/word/2010/wordprocessingCanvas" xmlns:mc="http://schemas.openxmlformats.org/markup-compatibility/2006" xmlns:o="urn:schemas-microsoft-com:office:office" xmlns:r="http://schemas.openxmlformats.org/officeDocument/2006/relationships" xmlns:m="http://schemas.openxmlformats.org/officeDocument/2006/math" xmlns:v="urn:schemas-microsoft-com:vml" xmlns:wp14="http://schemas.microsoft.com/office/word/2010/wordprocessingDrawing" xmlns:wp="http://schemas.openxmlformats.org/drawingml/2006/wordprocessingDrawing" xmlns:w10="urn:schemas-microsoft-com:office:word" xmlns:w="http://schemas.openxmlformats.org/wordprocessingml/2006/main" xmlns:w14="http://schemas.microsoft.com/office/word/2010/wordml" xmlns:w15="http://schemas.microsoft.com/office/word/2012/wordml" xmlns:wpg="http://schemas.microsoft.com/office/word/2010/wordprocessingGroup" xmlns:wpi="http://schemas.microsoft.com/office/word/2010/wordprocessingInk" xmlns:wne="http://schemas.microsoft.com/office/word/2006/wordml" xmlns:wps="http://schemas.microsoft.com/office/word/2010/wordprocessingShape" mc:Ignorable="w14 w15 wp14">
+<w:numbering xmlns:wpc="http://schemas.microsoft.com/office/word/2010/wordprocessingCanvas" xmlns:mc="http://schemas.openxmlformats.org/markup-compatibility/2006" xmlns:o="urn:schemas-microsoft-com:office:office" xmlns:r="http://schemas.openxmlformats.org/officeDocument/2006/relationships" xmlns:m="http://schemas.openxmlformats.org/officeDocument/2006/math" xmlns:v="urn:schemas-microsoft-com:vml" xmlns:wp14="http://schemas.microsoft.com/office/word/2010/wordprocessingDrawing" xmlns:wp="http://schemas.openxmlformats.org/drawingml/2006/wordprocessingDrawing" xmlns:w10="urn:schemas-microsoft-com:office:word" xmlns:w="http://schemas.openxmlformats.org/wordprocessingml/2006/main" xmlns:w14="http://schemas.microsoft.com/office/word/2010/wordml" xmlns:wpg="http://schemas.microsoft.com/office/word/2010/wordprocessingGroup" xmlns:wpi="http://schemas.microsoft.com/office/word/2010/wordprocessingInk" xmlns:wne="http://schemas.microsoft.com/office/word/2006/wordml" xmlns:wps="http://schemas.microsoft.com/office/word/2010/wordprocessingShape" mc:Ignorable="w14 wp14">
   <w:abstractNum w:abstractNumId="0">
     <w:nsid w:val="20E82891"/>
     <w:multiLevelType w:val="hybridMultilevel"/>
@@ -2804,7 +2773,7 @@
 </file>
 
 <file path=word/styles.xml><?xml version="1.0" encoding="utf-8"?>
-<w:styles xmlns:mc="http://schemas.openxmlformats.org/markup-compatibility/2006" xmlns:r="http://schemas.openxmlformats.org/officeDocument/2006/relationships" xmlns:w="http://schemas.openxmlformats.org/wordprocessingml/2006/main" xmlns:w14="http://schemas.microsoft.com/office/word/2010/wordml" xmlns:w15="http://schemas.microsoft.com/office/word/2012/wordml" mc:Ignorable="w14 w15">
+<w:styles xmlns:mc="http://schemas.openxmlformats.org/markup-compatibility/2006" xmlns:r="http://schemas.openxmlformats.org/officeDocument/2006/relationships" xmlns:w="http://schemas.openxmlformats.org/wordprocessingml/2006/main" xmlns:w14="http://schemas.microsoft.com/office/word/2010/wordml" mc:Ignorable="w14">
   <w:docDefaults>
     <w:rPrDefault>
       <w:rPr>
@@ -2817,378 +2786,397 @@
     </w:rPrDefault>
     <w:pPrDefault/>
   </w:docDefaults>
-  <w:latentStyles w:defLockedState="0" w:defUIPriority="99" w:defSemiHidden="0" w:defUnhideWhenUsed="0" w:defQFormat="0" w:count="371">
-    <w:lsdException w:name="Normal" w:uiPriority="0" w:qFormat="1"/>
-    <w:lsdException w:name="heading 1" w:uiPriority="9" w:qFormat="1"/>
-    <w:lsdException w:name="heading 2" w:semiHidden="1" w:uiPriority="9" w:unhideWhenUsed="1" w:qFormat="1"/>
-    <w:lsdException w:name="heading 3" w:semiHidden="1" w:uiPriority="9" w:unhideWhenUsed="1" w:qFormat="1"/>
-    <w:lsdException w:name="heading 4" w:semiHidden="1" w:uiPriority="9" w:unhideWhenUsed="1" w:qFormat="1"/>
-    <w:lsdException w:name="heading 5" w:semiHidden="1" w:uiPriority="9" w:unhideWhenUsed="1" w:qFormat="1"/>
-    <w:lsdException w:name="heading 6" w:semiHidden="1" w:uiPriority="9" w:unhideWhenUsed="1" w:qFormat="1"/>
-    <w:lsdException w:name="heading 7" w:semiHidden="1" w:uiPriority="9" w:unhideWhenUsed="1" w:qFormat="1"/>
-    <w:lsdException w:name="heading 8" w:semiHidden="1" w:uiPriority="9" w:unhideWhenUsed="1" w:qFormat="1"/>
-    <w:lsdException w:name="heading 9" w:semiHidden="1" w:uiPriority="9" w:unhideWhenUsed="1" w:qFormat="1"/>
-    <w:lsdException w:name="index 1" w:semiHidden="1" w:unhideWhenUsed="1"/>
-    <w:lsdException w:name="index 2" w:semiHidden="1" w:unhideWhenUsed="1"/>
-    <w:lsdException w:name="index 3" w:semiHidden="1" w:unhideWhenUsed="1"/>
-    <w:lsdException w:name="index 4" w:semiHidden="1" w:unhideWhenUsed="1"/>
-    <w:lsdException w:name="index 5" w:semiHidden="1" w:unhideWhenUsed="1"/>
-    <w:lsdException w:name="index 6" w:semiHidden="1" w:unhideWhenUsed="1"/>
-    <w:lsdException w:name="index 7" w:semiHidden="1" w:unhideWhenUsed="1"/>
-    <w:lsdException w:name="index 8" w:semiHidden="1" w:unhideWhenUsed="1"/>
-    <w:lsdException w:name="index 9" w:semiHidden="1" w:unhideWhenUsed="1"/>
-    <w:lsdException w:name="toc 1" w:semiHidden="1" w:uiPriority="39" w:unhideWhenUsed="1"/>
-    <w:lsdException w:name="toc 2" w:semiHidden="1" w:uiPriority="39" w:unhideWhenUsed="1"/>
-    <w:lsdException w:name="toc 3" w:semiHidden="1" w:uiPriority="39" w:unhideWhenUsed="1"/>
-    <w:lsdException w:name="toc 4" w:semiHidden="1" w:uiPriority="39" w:unhideWhenUsed="1"/>
-    <w:lsdException w:name="toc 5" w:semiHidden="1" w:uiPriority="39" w:unhideWhenUsed="1"/>
-    <w:lsdException w:name="toc 6" w:semiHidden="1" w:uiPriority="39" w:unhideWhenUsed="1"/>
-    <w:lsdException w:name="toc 7" w:semiHidden="1" w:uiPriority="39" w:unhideWhenUsed="1"/>
-    <w:lsdException w:name="toc 8" w:semiHidden="1" w:uiPriority="39" w:unhideWhenUsed="1"/>
-    <w:lsdException w:name="toc 9" w:semiHidden="1" w:uiPriority="39" w:unhideWhenUsed="1"/>
-    <w:lsdException w:name="Normal Indent" w:semiHidden="1" w:unhideWhenUsed="1"/>
-    <w:lsdException w:name="footnote text" w:semiHidden="1" w:unhideWhenUsed="1"/>
-    <w:lsdException w:name="annotation text" w:semiHidden="1" w:unhideWhenUsed="1"/>
-    <w:lsdException w:name="header" w:semiHidden="1" w:unhideWhenUsed="1"/>
-    <w:lsdException w:name="footer" w:semiHidden="1" w:unhideWhenUsed="1"/>
-    <w:lsdException w:name="index heading" w:semiHidden="1" w:unhideWhenUsed="1"/>
-    <w:lsdException w:name="caption" w:semiHidden="1" w:uiPriority="35" w:unhideWhenUsed="1" w:qFormat="1"/>
-    <w:lsdException w:name="table of figures" w:semiHidden="1" w:unhideWhenUsed="1"/>
-    <w:lsdException w:name="envelope address" w:semiHidden="1" w:unhideWhenUsed="1"/>
-    <w:lsdException w:name="envelope return" w:semiHidden="1" w:unhideWhenUsed="1"/>
-    <w:lsdException w:name="footnote reference" w:semiHidden="1" w:unhideWhenUsed="1"/>
-    <w:lsdException w:name="annotation reference" w:semiHidden="1" w:unhideWhenUsed="1"/>
-    <w:lsdException w:name="line number" w:semiHidden="1" w:unhideWhenUsed="1"/>
-    <w:lsdException w:name="page number" w:semiHidden="1" w:unhideWhenUsed="1"/>
-    <w:lsdException w:name="endnote reference" w:semiHidden="1" w:unhideWhenUsed="1"/>
-    <w:lsdException w:name="endnote text" w:semiHidden="1" w:unhideWhenUsed="1"/>
-    <w:lsdException w:name="table of authorities" w:semiHidden="1" w:unhideWhenUsed="1"/>
-    <w:lsdException w:name="macro" w:semiHidden="1" w:unhideWhenUsed="1"/>
-    <w:lsdException w:name="toa heading" w:semiHidden="1" w:unhideWhenUsed="1"/>
-    <w:lsdException w:name="List" w:semiHidden="1" w:unhideWhenUsed="1"/>
-    <w:lsdException w:name="List Bullet" w:semiHidden="1" w:unhideWhenUsed="1"/>
-    <w:lsdException w:name="List Number" w:semiHidden="1" w:unhideWhenUsed="1"/>
-    <w:lsdException w:name="List 2" w:semiHidden="1" w:unhideWhenUsed="1"/>
-    <w:lsdException w:name="List 3" w:semiHidden="1" w:unhideWhenUsed="1"/>
-    <w:lsdException w:name="List 4" w:semiHidden="1" w:unhideWhenUsed="1"/>
-    <w:lsdException w:name="List 5" w:semiHidden="1" w:unhideWhenUsed="1"/>
-    <w:lsdException w:name="List Bullet 2" w:semiHidden="1" w:unhideWhenUsed="1"/>
-    <w:lsdException w:name="List Bullet 3" w:semiHidden="1" w:unhideWhenUsed="1"/>
-    <w:lsdException w:name="List Bullet 4" w:semiHidden="1" w:unhideWhenUsed="1"/>
-    <w:lsdException w:name="List Bullet 5" w:semiHidden="1" w:unhideWhenUsed="1"/>
-    <w:lsdException w:name="List Number 2" w:semiHidden="1" w:unhideWhenUsed="1"/>
-    <w:lsdException w:name="List Number 3" w:semiHidden="1" w:unhideWhenUsed="1"/>
-    <w:lsdException w:name="List Number 4" w:semiHidden="1" w:unhideWhenUsed="1"/>
-    <w:lsdException w:name="List Number 5" w:semiHidden="1" w:unhideWhenUsed="1"/>
-    <w:lsdException w:name="Title" w:uiPriority="10" w:qFormat="1"/>
-    <w:lsdException w:name="Closing" w:semiHidden="1" w:unhideWhenUsed="1"/>
-    <w:lsdException w:name="Signature" w:semiHidden="1" w:unhideWhenUsed="1"/>
-    <w:lsdException w:name="Default Paragraph Font" w:semiHidden="1" w:uiPriority="1" w:unhideWhenUsed="1"/>
-    <w:lsdException w:name="Body Text" w:semiHidden="1" w:unhideWhenUsed="1"/>
-    <w:lsdException w:name="Body Text Indent" w:semiHidden="1" w:unhideWhenUsed="1"/>
-    <w:lsdException w:name="List Continue" w:semiHidden="1" w:unhideWhenUsed="1"/>
-    <w:lsdException w:name="List Continue 2" w:semiHidden="1" w:unhideWhenUsed="1"/>
-    <w:lsdException w:name="List Continue 3" w:semiHidden="1" w:unhideWhenUsed="1"/>
-    <w:lsdException w:name="List Continue 4" w:semiHidden="1" w:unhideWhenUsed="1"/>
-    <w:lsdException w:name="List Continue 5" w:semiHidden="1" w:unhideWhenUsed="1"/>
-    <w:lsdException w:name="Message Header" w:semiHidden="1" w:unhideWhenUsed="1"/>
-    <w:lsdException w:name="Subtitle" w:uiPriority="11" w:qFormat="1"/>
-    <w:lsdException w:name="Salutation" w:semiHidden="1" w:unhideWhenUsed="1"/>
-    <w:lsdException w:name="Date" w:semiHidden="1" w:unhideWhenUsed="1"/>
-    <w:lsdException w:name="Body Text First Indent" w:semiHidden="1" w:unhideWhenUsed="1"/>
-    <w:lsdException w:name="Body Text First Indent 2" w:semiHidden="1" w:unhideWhenUsed="1"/>
-    <w:lsdException w:name="Note Heading" w:semiHidden="1" w:unhideWhenUsed="1"/>
-    <w:lsdException w:name="Body Text 2" w:semiHidden="1" w:uiPriority="0" w:unhideWhenUsed="1"/>
-    <w:lsdException w:name="Body Text 3" w:semiHidden="1" w:unhideWhenUsed="1"/>
-    <w:lsdException w:name="Body Text Indent 2" w:semiHidden="1" w:unhideWhenUsed="1"/>
-    <w:lsdException w:name="Body Text Indent 3" w:semiHidden="1" w:unhideWhenUsed="1"/>
-    <w:lsdException w:name="Block Text" w:semiHidden="1" w:unhideWhenUsed="1"/>
-    <w:lsdException w:name="Hyperlink" w:semiHidden="1" w:unhideWhenUsed="1"/>
-    <w:lsdException w:name="FollowedHyperlink" w:semiHidden="1" w:unhideWhenUsed="1"/>
-    <w:lsdException w:name="Strong" w:uiPriority="22" w:qFormat="1"/>
-    <w:lsdException w:name="Emphasis" w:uiPriority="20" w:qFormat="1"/>
-    <w:lsdException w:name="Document Map" w:semiHidden="1" w:unhideWhenUsed="1"/>
-    <w:lsdException w:name="Plain Text" w:semiHidden="1" w:unhideWhenUsed="1"/>
-    <w:lsdException w:name="E-mail Signature" w:semiHidden="1" w:unhideWhenUsed="1"/>
-    <w:lsdException w:name="HTML Top of Form" w:semiHidden="1" w:unhideWhenUsed="1"/>
-    <w:lsdException w:name="HTML Bottom of Form" w:semiHidden="1" w:unhideWhenUsed="1"/>
-    <w:lsdException w:name="Normal (Web)" w:semiHidden="1" w:unhideWhenUsed="1"/>
-    <w:lsdException w:name="HTML Acronym" w:semiHidden="1" w:unhideWhenUsed="1"/>
-    <w:lsdException w:name="HTML Address" w:semiHidden="1" w:unhideWhenUsed="1"/>
-    <w:lsdException w:name="HTML Cite" w:semiHidden="1" w:unhideWhenUsed="1"/>
-    <w:lsdException w:name="HTML Code" w:semiHidden="1" w:unhideWhenUsed="1"/>
-    <w:lsdException w:name="HTML Definition" w:semiHidden="1" w:unhideWhenUsed="1"/>
-    <w:lsdException w:name="HTML Keyboard" w:semiHidden="1" w:unhideWhenUsed="1"/>
-    <w:lsdException w:name="HTML Preformatted" w:semiHidden="1" w:unhideWhenUsed="1"/>
-    <w:lsdException w:name="HTML Sample" w:semiHidden="1" w:unhideWhenUsed="1"/>
-    <w:lsdException w:name="HTML Typewriter" w:semiHidden="1" w:unhideWhenUsed="1"/>
-    <w:lsdException w:name="HTML Variable" w:semiHidden="1" w:unhideWhenUsed="1"/>
-    <w:lsdException w:name="Normal Table" w:semiHidden="1" w:unhideWhenUsed="1"/>
-    <w:lsdException w:name="annotation subject" w:semiHidden="1" w:unhideWhenUsed="1"/>
-    <w:lsdException w:name="No List" w:semiHidden="1" w:unhideWhenUsed="1"/>
-    <w:lsdException w:name="Outline List 1" w:semiHidden="1" w:unhideWhenUsed="1"/>
-    <w:lsdException w:name="Outline List 2" w:semiHidden="1" w:unhideWhenUsed="1"/>
-    <w:lsdException w:name="Outline List 3" w:semiHidden="1" w:unhideWhenUsed="1"/>
-    <w:lsdException w:name="Table Simple 1" w:semiHidden="1" w:unhideWhenUsed="1"/>
-    <w:lsdException w:name="Table Simple 2" w:semiHidden="1" w:unhideWhenUsed="1"/>
-    <w:lsdException w:name="Table Simple 3" w:semiHidden="1" w:unhideWhenUsed="1"/>
-    <w:lsdException w:name="Table Classic 1" w:semiHidden="1" w:unhideWhenUsed="1"/>
-    <w:lsdException w:name="Table Classic 2" w:semiHidden="1" w:unhideWhenUsed="1"/>
-    <w:lsdException w:name="Table Classic 3" w:semiHidden="1" w:unhideWhenUsed="1"/>
-    <w:lsdException w:name="Table Classic 4" w:semiHidden="1" w:unhideWhenUsed="1"/>
-    <w:lsdException w:name="Table Colorful 1" w:semiHidden="1" w:unhideWhenUsed="1"/>
-    <w:lsdException w:name="Table Colorful 2" w:semiHidden="1" w:unhideWhenUsed="1"/>
-    <w:lsdException w:name="Table Colorful 3" w:semiHidden="1" w:unhideWhenUsed="1"/>
-    <w:lsdException w:name="Table Columns 1" w:semiHidden="1" w:unhideWhenUsed="1"/>
-    <w:lsdException w:name="Table Columns 2" w:semiHidden="1" w:unhideWhenUsed="1"/>
-    <w:lsdException w:name="Table Columns 3" w:semiHidden="1" w:unhideWhenUsed="1"/>
-    <w:lsdException w:name="Table Columns 4" w:semiHidden="1" w:unhideWhenUsed="1"/>
-    <w:lsdException w:name="Table Columns 5" w:semiHidden="1" w:unhideWhenUsed="1"/>
-    <w:lsdException w:name="Table Grid 1" w:semiHidden="1" w:unhideWhenUsed="1"/>
-    <w:lsdException w:name="Table Grid 2" w:semiHidden="1" w:unhideWhenUsed="1"/>
-    <w:lsdException w:name="Table Grid 3" w:semiHidden="1" w:unhideWhenUsed="1"/>
-    <w:lsdException w:name="Table Grid 4" w:semiHidden="1" w:unhideWhenUsed="1"/>
-    <w:lsdException w:name="Table Grid 5" w:semiHidden="1" w:unhideWhenUsed="1"/>
-    <w:lsdException w:name="Table Grid 6" w:semiHidden="1" w:unhideWhenUsed="1"/>
-    <w:lsdException w:name="Table Grid 7" w:semiHidden="1" w:unhideWhenUsed="1"/>
-    <w:lsdException w:name="Table Grid 8" w:semiHidden="1" w:unhideWhenUsed="1"/>
-    <w:lsdException w:name="Table List 1" w:semiHidden="1" w:unhideWhenUsed="1"/>
-    <w:lsdException w:name="Table List 2" w:semiHidden="1" w:unhideWhenUsed="1"/>
-    <w:lsdException w:name="Table List 3" w:semiHidden="1" w:unhideWhenUsed="1"/>
-    <w:lsdException w:name="Table List 4" w:semiHidden="1" w:unhideWhenUsed="1"/>
-    <w:lsdException w:name="Table List 5" w:semiHidden="1" w:unhideWhenUsed="1"/>
-    <w:lsdException w:name="Table List 6" w:semiHidden="1" w:unhideWhenUsed="1"/>
-    <w:lsdException w:name="Table List 7" w:semiHidden="1" w:unhideWhenUsed="1"/>
-    <w:lsdException w:name="Table List 8" w:semiHidden="1" w:unhideWhenUsed="1"/>
-    <w:lsdException w:name="Table 3D effects 1" w:semiHidden="1" w:unhideWhenUsed="1"/>
-    <w:lsdException w:name="Table 3D effects 2" w:semiHidden="1" w:unhideWhenUsed="1"/>
-    <w:lsdException w:name="Table 3D effects 3" w:semiHidden="1" w:unhideWhenUsed="1"/>
-    <w:lsdException w:name="Table Contemporary" w:semiHidden="1" w:unhideWhenUsed="1"/>
-    <w:lsdException w:name="Table Elegant" w:semiHidden="1" w:unhideWhenUsed="1"/>
-    <w:lsdException w:name="Table Professional" w:semiHidden="1" w:unhideWhenUsed="1"/>
-    <w:lsdException w:name="Table Subtle 1" w:semiHidden="1" w:unhideWhenUsed="1"/>
-    <w:lsdException w:name="Table Subtle 2" w:semiHidden="1" w:unhideWhenUsed="1"/>
-    <w:lsdException w:name="Table Web 1" w:semiHidden="1" w:unhideWhenUsed="1"/>
-    <w:lsdException w:name="Table Web 2" w:semiHidden="1" w:unhideWhenUsed="1"/>
-    <w:lsdException w:name="Table Web 3" w:semiHidden="1" w:unhideWhenUsed="1"/>
-    <w:lsdException w:name="Balloon Text" w:semiHidden="1" w:unhideWhenUsed="1"/>
-    <w:lsdException w:name="Table Grid" w:uiPriority="39"/>
-    <w:lsdException w:name="Table Theme" w:semiHidden="1" w:unhideWhenUsed="1"/>
-    <w:lsdException w:name="Placeholder Text" w:semiHidden="1"/>
-    <w:lsdException w:name="No Spacing" w:uiPriority="1" w:qFormat="1"/>
-    <w:lsdException w:name="Light Shading" w:uiPriority="60"/>
-    <w:lsdException w:name="Light List" w:uiPriority="61"/>
-    <w:lsdException w:name="Light Grid" w:uiPriority="62"/>
-    <w:lsdException w:name="Medium Shading 1" w:uiPriority="63"/>
-    <w:lsdException w:name="Medium Shading 2" w:uiPriority="64"/>
-    <w:lsdException w:name="Medium List 1" w:uiPriority="65"/>
-    <w:lsdException w:name="Medium List 2" w:uiPriority="66"/>
-    <w:lsdException w:name="Medium Grid 1" w:uiPriority="67"/>
-    <w:lsdException w:name="Medium Grid 2" w:uiPriority="68"/>
-    <w:lsdException w:name="Medium Grid 3" w:uiPriority="69"/>
-    <w:lsdException w:name="Dark List" w:uiPriority="70"/>
-    <w:lsdException w:name="Colorful Shading" w:uiPriority="71"/>
-    <w:lsdException w:name="Colorful List" w:uiPriority="72"/>
-    <w:lsdException w:name="Colorful Grid" w:uiPriority="73"/>
-    <w:lsdException w:name="Light Shading Accent 1" w:uiPriority="60"/>
-    <w:lsdException w:name="Light List Accent 1" w:uiPriority="61"/>
-    <w:lsdException w:name="Light Grid Accent 1" w:uiPriority="62"/>
-    <w:lsdException w:name="Medium Shading 1 Accent 1" w:uiPriority="63"/>
-    <w:lsdException w:name="Medium Shading 2 Accent 1" w:uiPriority="64"/>
-    <w:lsdException w:name="Medium List 1 Accent 1" w:uiPriority="65"/>
-    <w:lsdException w:name="Revision" w:semiHidden="1"/>
-    <w:lsdException w:name="List Paragraph" w:uiPriority="34" w:qFormat="1"/>
-    <w:lsdException w:name="Quote" w:uiPriority="29" w:qFormat="1"/>
-    <w:lsdException w:name="Intense Quote" w:uiPriority="30" w:qFormat="1"/>
-    <w:lsdException w:name="Medium List 2 Accent 1" w:uiPriority="66"/>
-    <w:lsdException w:name="Medium Grid 1 Accent 1" w:uiPriority="67"/>
-    <w:lsdException w:name="Medium Grid 2 Accent 1" w:uiPriority="68"/>
-    <w:lsdException w:name="Medium Grid 3 Accent 1" w:uiPriority="69"/>
-    <w:lsdException w:name="Dark List Accent 1" w:uiPriority="70"/>
-    <w:lsdException w:name="Colorful Shading Accent 1" w:uiPriority="71"/>
-    <w:lsdException w:name="Colorful List Accent 1" w:uiPriority="72"/>
-    <w:lsdException w:name="Colorful Grid Accent 1" w:uiPriority="73"/>
-    <w:lsdException w:name="Light Shading Accent 2" w:uiPriority="60"/>
-    <w:lsdException w:name="Light List Accent 2" w:uiPriority="61"/>
-    <w:lsdException w:name="Light Grid Accent 2" w:uiPriority="62"/>
-    <w:lsdException w:name="Medium Shading 1 Accent 2" w:uiPriority="63"/>
-    <w:lsdException w:name="Medium Shading 2 Accent 2" w:uiPriority="64"/>
-    <w:lsdException w:name="Medium List 1 Accent 2" w:uiPriority="65"/>
-    <w:lsdException w:name="Medium List 2 Accent 2" w:uiPriority="66"/>
-    <w:lsdException w:name="Medium Grid 1 Accent 2" w:uiPriority="67"/>
-    <w:lsdException w:name="Medium Grid 2 Accent 2" w:uiPriority="68"/>
-    <w:lsdException w:name="Medium Grid 3 Accent 2" w:uiPriority="69"/>
-    <w:lsdException w:name="Dark List Accent 2" w:uiPriority="70"/>
-    <w:lsdException w:name="Colorful Shading Accent 2" w:uiPriority="71"/>
-    <w:lsdException w:name="Colorful List Accent 2" w:uiPriority="72"/>
-    <w:lsdException w:name="Colorful Grid Accent 2" w:uiPriority="73"/>
-    <w:lsdException w:name="Light Shading Accent 3" w:uiPriority="60"/>
-    <w:lsdException w:name="Light List Accent 3" w:uiPriority="61"/>
-    <w:lsdException w:name="Light Grid Accent 3" w:uiPriority="62"/>
-    <w:lsdException w:name="Medium Shading 1 Accent 3" w:uiPriority="63"/>
-    <w:lsdException w:name="Medium Shading 2 Accent 3" w:uiPriority="64"/>
-    <w:lsdException w:name="Medium List 1 Accent 3" w:uiPriority="65"/>
-    <w:lsdException w:name="Medium List 2 Accent 3" w:uiPriority="66"/>
-    <w:lsdException w:name="Medium Grid 1 Accent 3" w:uiPriority="67"/>
-    <w:lsdException w:name="Medium Grid 2 Accent 3" w:uiPriority="68"/>
-    <w:lsdException w:name="Medium Grid 3 Accent 3" w:uiPriority="69"/>
-    <w:lsdException w:name="Dark List Accent 3" w:uiPriority="70"/>
-    <w:lsdException w:name="Colorful Shading Accent 3" w:uiPriority="71"/>
-    <w:lsdException w:name="Colorful List Accent 3" w:uiPriority="72"/>
-    <w:lsdException w:name="Colorful Grid Accent 3" w:uiPriority="73"/>
-    <w:lsdException w:name="Light Shading Accent 4" w:uiPriority="60"/>
-    <w:lsdException w:name="Light List Accent 4" w:uiPriority="61"/>
-    <w:lsdException w:name="Light Grid Accent 4" w:uiPriority="62"/>
-    <w:lsdException w:name="Medium Shading 1 Accent 4" w:uiPriority="63"/>
-    <w:lsdException w:name="Medium Shading 2 Accent 4" w:uiPriority="64"/>
-    <w:lsdException w:name="Medium List 1 Accent 4" w:uiPriority="65"/>
-    <w:lsdException w:name="Medium List 2 Accent 4" w:uiPriority="66"/>
-    <w:lsdException w:name="Medium Grid 1 Accent 4" w:uiPriority="67"/>
-    <w:lsdException w:name="Medium Grid 2 Accent 4" w:uiPriority="68"/>
-    <w:lsdException w:name="Medium Grid 3 Accent 4" w:uiPriority="69"/>
-    <w:lsdException w:name="Dark List Accent 4" w:uiPriority="70"/>
-    <w:lsdException w:name="Colorful Shading Accent 4" w:uiPriority="71"/>
-    <w:lsdException w:name="Colorful List Accent 4" w:uiPriority="72"/>
-    <w:lsdException w:name="Colorful Grid Accent 4" w:uiPriority="73"/>
-    <w:lsdException w:name="Light Shading Accent 5" w:uiPriority="60"/>
-    <w:lsdException w:name="Light List Accent 5" w:uiPriority="61"/>
-    <w:lsdException w:name="Light Grid Accent 5" w:uiPriority="62"/>
-    <w:lsdException w:name="Medium Shading 1 Accent 5" w:uiPriority="63"/>
-    <w:lsdException w:name="Medium Shading 2 Accent 5" w:uiPriority="64"/>
-    <w:lsdException w:name="Medium List 1 Accent 5" w:uiPriority="65"/>
-    <w:lsdException w:name="Medium List 2 Accent 5" w:uiPriority="66"/>
-    <w:lsdException w:name="Medium Grid 1 Accent 5" w:uiPriority="67"/>
-    <w:lsdException w:name="Medium Grid 2 Accent 5" w:uiPriority="68"/>
-    <w:lsdException w:name="Medium Grid 3 Accent 5" w:uiPriority="69"/>
-    <w:lsdException w:name="Dark List Accent 5" w:uiPriority="70"/>
-    <w:lsdException w:name="Colorful Shading Accent 5" w:uiPriority="71"/>
-    <w:lsdException w:name="Colorful List Accent 5" w:uiPriority="72"/>
-    <w:lsdException w:name="Colorful Grid Accent 5" w:uiPriority="73"/>
-    <w:lsdException w:name="Light Shading Accent 6" w:uiPriority="60"/>
-    <w:lsdException w:name="Light List Accent 6" w:uiPriority="61"/>
-    <w:lsdException w:name="Light Grid Accent 6" w:uiPriority="62"/>
-    <w:lsdException w:name="Medium Shading 1 Accent 6" w:uiPriority="63"/>
-    <w:lsdException w:name="Medium Shading 2 Accent 6" w:uiPriority="64"/>
-    <w:lsdException w:name="Medium List 1 Accent 6" w:uiPriority="65"/>
-    <w:lsdException w:name="Medium List 2 Accent 6" w:uiPriority="66"/>
-    <w:lsdException w:name="Medium Grid 1 Accent 6" w:uiPriority="67"/>
-    <w:lsdException w:name="Medium Grid 2 Accent 6" w:uiPriority="68"/>
-    <w:lsdException w:name="Medium Grid 3 Accent 6" w:uiPriority="69"/>
-    <w:lsdException w:name="Dark List Accent 6" w:uiPriority="70"/>
-    <w:lsdException w:name="Colorful Shading Accent 6" w:uiPriority="71"/>
-    <w:lsdException w:name="Colorful List Accent 6" w:uiPriority="72"/>
-    <w:lsdException w:name="Colorful Grid Accent 6" w:uiPriority="73"/>
-    <w:lsdException w:name="Subtle Emphasis" w:uiPriority="19" w:qFormat="1"/>
-    <w:lsdException w:name="Intense Emphasis" w:uiPriority="21" w:qFormat="1"/>
-    <w:lsdException w:name="Subtle Reference" w:uiPriority="31" w:qFormat="1"/>
-    <w:lsdException w:name="Intense Reference" w:uiPriority="32" w:qFormat="1"/>
-    <w:lsdException w:name="Book Title" w:uiPriority="33" w:qFormat="1"/>
-    <w:lsdException w:name="Bibliography" w:semiHidden="1" w:uiPriority="37" w:unhideWhenUsed="1"/>
-    <w:lsdException w:name="TOC Heading" w:semiHidden="1" w:uiPriority="39" w:unhideWhenUsed="1" w:qFormat="1"/>
-    <w:lsdException w:name="Plain Table 1" w:uiPriority="41"/>
-    <w:lsdException w:name="Plain Table 2" w:uiPriority="42"/>
-    <w:lsdException w:name="Plain Table 3" w:uiPriority="43"/>
-    <w:lsdException w:name="Plain Table 4" w:uiPriority="44"/>
-    <w:lsdException w:name="Plain Table 5" w:uiPriority="45"/>
-    <w:lsdException w:name="Grid Table Light" w:uiPriority="40"/>
-    <w:lsdException w:name="Grid Table 1 Light" w:uiPriority="46"/>
-    <w:lsdException w:name="Grid Table 2" w:uiPriority="47"/>
-    <w:lsdException w:name="Grid Table 3" w:uiPriority="48"/>
-    <w:lsdException w:name="Grid Table 4" w:uiPriority="49"/>
-    <w:lsdException w:name="Grid Table 5 Dark" w:uiPriority="50"/>
-    <w:lsdException w:name="Grid Table 6 Colorful" w:uiPriority="51"/>
-    <w:lsdException w:name="Grid Table 7 Colorful" w:uiPriority="52"/>
-    <w:lsdException w:name="Grid Table 1 Light Accent 1" w:uiPriority="46"/>
-    <w:lsdException w:name="Grid Table 2 Accent 1" w:uiPriority="47"/>
-    <w:lsdException w:name="Grid Table 3 Accent 1" w:uiPriority="48"/>
-    <w:lsdException w:name="Grid Table 4 Accent 1" w:uiPriority="49"/>
-    <w:lsdException w:name="Grid Table 5 Dark Accent 1" w:uiPriority="50"/>
-    <w:lsdException w:name="Grid Table 6 Colorful Accent 1" w:uiPriority="51"/>
-    <w:lsdException w:name="Grid Table 7 Colorful Accent 1" w:uiPriority="52"/>
-    <w:lsdException w:name="Grid Table 1 Light Accent 2" w:uiPriority="46"/>
-    <w:lsdException w:name="Grid Table 2 Accent 2" w:uiPriority="47"/>
-    <w:lsdException w:name="Grid Table 3 Accent 2" w:uiPriority="48"/>
-    <w:lsdException w:name="Grid Table 4 Accent 2" w:uiPriority="49"/>
-    <w:lsdException w:name="Grid Table 5 Dark Accent 2" w:uiPriority="50"/>
-    <w:lsdException w:name="Grid Table 6 Colorful Accent 2" w:uiPriority="51"/>
-    <w:lsdException w:name="Grid Table 7 Colorful Accent 2" w:uiPriority="52"/>
-    <w:lsdException w:name="Grid Table 1 Light Accent 3" w:uiPriority="46"/>
-    <w:lsdException w:name="Grid Table 2 Accent 3" w:uiPriority="47"/>
-    <w:lsdException w:name="Grid Table 3 Accent 3" w:uiPriority="48"/>
-    <w:lsdException w:name="Grid Table 4 Accent 3" w:uiPriority="49"/>
-    <w:lsdException w:name="Grid Table 5 Dark Accent 3" w:uiPriority="50"/>
-    <w:lsdException w:name="Grid Table 6 Colorful Accent 3" w:uiPriority="51"/>
-    <w:lsdException w:name="Grid Table 7 Colorful Accent 3" w:uiPriority="52"/>
-    <w:lsdException w:name="Grid Table 1 Light Accent 4" w:uiPriority="46"/>
-    <w:lsdException w:name="Grid Table 2 Accent 4" w:uiPriority="47"/>
-    <w:lsdException w:name="Grid Table 3 Accent 4" w:uiPriority="48"/>
-    <w:lsdException w:name="Grid Table 4 Accent 4" w:uiPriority="49"/>
-    <w:lsdException w:name="Grid Table 5 Dark Accent 4" w:uiPriority="50"/>
-    <w:lsdException w:name="Grid Table 6 Colorful Accent 4" w:uiPriority="51"/>
-    <w:lsdException w:name="Grid Table 7 Colorful Accent 4" w:uiPriority="52"/>
-    <w:lsdException w:name="Grid Table 1 Light Accent 5" w:uiPriority="46"/>
-    <w:lsdException w:name="Grid Table 2 Accent 5" w:uiPriority="47"/>
-    <w:lsdException w:name="Grid Table 3 Accent 5" w:uiPriority="48"/>
-    <w:lsdException w:name="Grid Table 4 Accent 5" w:uiPriority="49"/>
-    <w:lsdException w:name="Grid Table 5 Dark Accent 5" w:uiPriority="50"/>
-    <w:lsdException w:name="Grid Table 6 Colorful Accent 5" w:uiPriority="51"/>
-    <w:lsdException w:name="Grid Table 7 Colorful Accent 5" w:uiPriority="52"/>
-    <w:lsdException w:name="Grid Table 1 Light Accent 6" w:uiPriority="46"/>
-    <w:lsdException w:name="Grid Table 2 Accent 6" w:uiPriority="47"/>
-    <w:lsdException w:name="Grid Table 3 Accent 6" w:uiPriority="48"/>
-    <w:lsdException w:name="Grid Table 4 Accent 6" w:uiPriority="49"/>
-    <w:lsdException w:name="Grid Table 5 Dark Accent 6" w:uiPriority="50"/>
-    <w:lsdException w:name="Grid Table 6 Colorful Accent 6" w:uiPriority="51"/>
-    <w:lsdException w:name="Grid Table 7 Colorful Accent 6" w:uiPriority="52"/>
-    <w:lsdException w:name="List Table 1 Light" w:uiPriority="46"/>
-    <w:lsdException w:name="List Table 2" w:uiPriority="47"/>
-    <w:lsdException w:name="List Table 3" w:uiPriority="48"/>
-    <w:lsdException w:name="List Table 4" w:uiPriority="49"/>
-    <w:lsdException w:name="List Table 5 Dark" w:uiPriority="50"/>
-    <w:lsdException w:name="List Table 6 Colorful" w:uiPriority="51"/>
-    <w:lsdException w:name="List Table 7 Colorful" w:uiPriority="52"/>
-    <w:lsdException w:name="List Table 1 Light Accent 1" w:uiPriority="46"/>
-    <w:lsdException w:name="List Table 2 Accent 1" w:uiPriority="47"/>
-    <w:lsdException w:name="List Table 3 Accent 1" w:uiPriority="48"/>
-    <w:lsdException w:name="List Table 4 Accent 1" w:uiPriority="49"/>
-    <w:lsdException w:name="List Table 5 Dark Accent 1" w:uiPriority="50"/>
-    <w:lsdException w:name="List Table 6 Colorful Accent 1" w:uiPriority="51"/>
-    <w:lsdException w:name="List Table 7 Colorful Accent 1" w:uiPriority="52"/>
-    <w:lsdException w:name="List Table 1 Light Accent 2" w:uiPriority="46"/>
-    <w:lsdException w:name="List Table 2 Accent 2" w:uiPriority="47"/>
-    <w:lsdException w:name="List Table 3 Accent 2" w:uiPriority="48"/>
-    <w:lsdException w:name="List Table 4 Accent 2" w:uiPriority="49"/>
-    <w:lsdException w:name="List Table 5 Dark Accent 2" w:uiPriority="50"/>
-    <w:lsdException w:name="List Table 6 Colorful Accent 2" w:uiPriority="51"/>
-    <w:lsdException w:name="List Table 7 Colorful Accent 2" w:uiPriority="52"/>
-    <w:lsdException w:name="List Table 1 Light Accent 3" w:uiPriority="46"/>
-    <w:lsdException w:name="List Table 2 Accent 3" w:uiPriority="47"/>
-    <w:lsdException w:name="List Table 3 Accent 3" w:uiPriority="48"/>
-    <w:lsdException w:name="List Table 4 Accent 3" w:uiPriority="49"/>
-    <w:lsdException w:name="List Table 5 Dark Accent 3" w:uiPriority="50"/>
-    <w:lsdException w:name="List Table 6 Colorful Accent 3" w:uiPriority="51"/>
-    <w:lsdException w:name="List Table 7 Colorful Accent 3" w:uiPriority="52"/>
-    <w:lsdException w:name="List Table 1 Light Accent 4" w:uiPriority="46"/>
-    <w:lsdException w:name="List Table 2 Accent 4" w:uiPriority="47"/>
-    <w:lsdException w:name="List Table 3 Accent 4" w:uiPriority="48"/>
-    <w:lsdException w:name="List Table 4 Accent 4" w:uiPriority="49"/>
-    <w:lsdException w:name="List Table 5 Dark Accent 4" w:uiPriority="50"/>
-    <w:lsdException w:name="List Table 6 Colorful Accent 4" w:uiPriority="51"/>
-    <w:lsdException w:name="List Table 7 Colorful Accent 4" w:uiPriority="52"/>
-    <w:lsdException w:name="List Table 1 Light Accent 5" w:uiPriority="46"/>
-    <w:lsdException w:name="List Table 2 Accent 5" w:uiPriority="47"/>
-    <w:lsdException w:name="List Table 3 Accent 5" w:uiPriority="48"/>
-    <w:lsdException w:name="List Table 4 Accent 5" w:uiPriority="49"/>
-    <w:lsdException w:name="List Table 5 Dark Accent 5" w:uiPriority="50"/>
-    <w:lsdException w:name="List Table 6 Colorful Accent 5" w:uiPriority="51"/>
-    <w:lsdException w:name="List Table 7 Colorful Accent 5" w:uiPriority="52"/>
-    <w:lsdException w:name="List Table 1 Light Accent 6" w:uiPriority="46"/>
-    <w:lsdException w:name="List Table 2 Accent 6" w:uiPriority="47"/>
-    <w:lsdException w:name="List Table 3 Accent 6" w:uiPriority="48"/>
-    <w:lsdException w:name="List Table 4 Accent 6" w:uiPriority="49"/>
-    <w:lsdException w:name="List Table 5 Dark Accent 6" w:uiPriority="50"/>
-    <w:lsdException w:name="List Table 6 Colorful Accent 6" w:uiPriority="51"/>
-    <w:lsdException w:name="List Table 7 Colorful Accent 6" w:uiPriority="52"/>
+  <w:latentStyles w:defLockedState="0" w:defUIPriority="99" w:defSemiHidden="1" w:defUnhideWhenUsed="1" w:defQFormat="0" w:count="267">
+    <w:lsdException w:name="Normal" w:semiHidden="0" w:uiPriority="0" w:unhideWhenUsed="0" w:qFormat="1"/>
+    <w:lsdException w:name="heading 1" w:semiHidden="0" w:uiPriority="9" w:unhideWhenUsed="0" w:qFormat="1"/>
+    <w:lsdException w:name="heading 2" w:uiPriority="9" w:qFormat="1"/>
+    <w:lsdException w:name="heading 3" w:uiPriority="9" w:qFormat="1"/>
+    <w:lsdException w:name="heading 4" w:uiPriority="9" w:qFormat="1"/>
+    <w:lsdException w:name="heading 5" w:uiPriority="9" w:qFormat="1"/>
+    <w:lsdException w:name="heading 6" w:uiPriority="9" w:qFormat="1"/>
+    <w:lsdException w:name="heading 7" w:uiPriority="9" w:qFormat="1"/>
+    <w:lsdException w:name="heading 8" w:uiPriority="9" w:qFormat="1"/>
+    <w:lsdException w:name="heading 9" w:uiPriority="9" w:qFormat="1"/>
+    <w:lsdException w:name="toc 1" w:uiPriority="39"/>
+    <w:lsdException w:name="toc 2" w:uiPriority="39"/>
+    <w:lsdException w:name="toc 3" w:uiPriority="39"/>
+    <w:lsdException w:name="toc 4" w:uiPriority="39"/>
+    <w:lsdException w:name="toc 5" w:uiPriority="39"/>
+    <w:lsdException w:name="toc 6" w:uiPriority="39"/>
+    <w:lsdException w:name="toc 7" w:uiPriority="39"/>
+    <w:lsdException w:name="toc 8" w:uiPriority="39"/>
+    <w:lsdException w:name="toc 9" w:uiPriority="39"/>
+    <w:lsdException w:name="caption" w:uiPriority="35" w:qFormat="1"/>
+    <w:lsdException w:name="Title" w:semiHidden="0" w:uiPriority="10" w:unhideWhenUsed="0" w:qFormat="1"/>
+    <w:lsdException w:name="Default Paragraph Font" w:uiPriority="1"/>
+    <w:lsdException w:name="Subtitle" w:semiHidden="0" w:uiPriority="11" w:unhideWhenUsed="0" w:qFormat="1"/>
+    <w:lsdException w:name="Body Text 2" w:uiPriority="0"/>
+    <w:lsdException w:name="Strong" w:semiHidden="0" w:uiPriority="22" w:unhideWhenUsed="0" w:qFormat="1"/>
+    <w:lsdException w:name="Emphasis" w:semiHidden="0" w:uiPriority="20" w:unhideWhenUsed="0" w:qFormat="1"/>
+    <w:lsdException w:name="Table Grid" w:semiHidden="0" w:uiPriority="39" w:unhideWhenUsed="0"/>
+    <w:lsdException w:name="Placeholder Text" w:unhideWhenUsed="0"/>
+    <w:lsdException w:name="No Spacing" w:semiHidden="0" w:uiPriority="1" w:unhideWhenUsed="0" w:qFormat="1"/>
+    <w:lsdException w:name="Light Shading" w:semiHidden="0" w:uiPriority="60" w:unhideWhenUsed="0"/>
+    <w:lsdException w:name="Light List" w:semiHidden="0" w:uiPriority="61" w:unhideWhenUsed="0"/>
+    <w:lsdException w:name="Light Grid" w:semiHidden="0" w:uiPriority="62" w:unhideWhenUsed="0"/>
+    <w:lsdException w:name="Medium Shading 1" w:semiHidden="0" w:uiPriority="63" w:unhideWhenUsed="0"/>
+    <w:lsdException w:name="Medium Shading 2" w:semiHidden="0" w:uiPriority="64" w:unhideWhenUsed="0"/>
+    <w:lsdException w:name="Medium List 1" w:semiHidden="0" w:uiPriority="65" w:unhideWhenUsed="0"/>
+    <w:lsdException w:name="Medium List 2" w:semiHidden="0" w:uiPriority="66" w:unhideWhenUsed="0"/>
+    <w:lsdException w:name="Medium Grid 1" w:semiHidden="0" w:uiPriority="67" w:unhideWhenUsed="0"/>
+    <w:lsdException w:name="Medium Grid 2" w:semiHidden="0" w:uiPriority="68" w:unhideWhenUsed="0"/>
+    <w:lsdException w:name="Medium Grid 3" w:semiHidden="0" w:uiPriority="69" w:unhideWhenUsed="0"/>
+    <w:lsdException w:name="Dark List" w:semiHidden="0" w:uiPriority="70" w:unhideWhenUsed="0"/>
+    <w:lsdException w:name="Colorful Shading" w:semiHidden="0" w:uiPriority="71" w:unhideWhenUsed="0"/>
+    <w:lsdException w:name="Colorful List" w:semiHidden="0" w:uiPriority="72" w:unhideWhenUsed="0"/>
+    <w:lsdException w:name="Colorful Grid" w:semiHidden="0" w:uiPriority="73" w:unhideWhenUsed="0"/>
+    <w:lsdException w:name="Light Shading Accent 1" w:semiHidden="0" w:uiPriority="60" w:unhideWhenUsed="0"/>
+    <w:lsdException w:name="Light List Accent 1" w:semiHidden="0" w:uiPriority="61" w:unhideWhenUsed="0"/>
+    <w:lsdException w:name="Light Grid Accent 1" w:semiHidden="0" w:uiPriority="62" w:unhideWhenUsed="0"/>
+    <w:lsdException w:name="Medium Shading 1 Accent 1" w:semiHidden="0" w:uiPriority="63" w:unhideWhenUsed="0"/>
+    <w:lsdException w:name="Medium Shading 2 Accent 1" w:semiHidden="0" w:uiPriority="64" w:unhideWhenUsed="0"/>
+    <w:lsdException w:name="Medium List 1 Accent 1" w:semiHidden="0" w:uiPriority="65" w:unhideWhenUsed="0"/>
+    <w:lsdException w:name="Revision" w:unhideWhenUsed="0"/>
+    <w:lsdException w:name="List Paragraph" w:semiHidden="0" w:uiPriority="34" w:unhideWhenUsed="0" w:qFormat="1"/>
+    <w:lsdException w:name="Quote" w:semiHidden="0" w:uiPriority="29" w:unhideWhenUsed="0" w:qFormat="1"/>
+    <w:lsdException w:name="Intense Quote" w:semiHidden="0" w:uiPriority="30" w:unhideWhenUsed="0" w:qFormat="1"/>
+    <w:lsdException w:name="Medium List 2 Accent 1" w:semiHidden="0" w:uiPriority="66" w:unhideWhenUsed="0"/>
+    <w:lsdException w:name="Medium Grid 1 Accent 1" w:semiHidden="0" w:uiPriority="67" w:unhideWhenUsed="0"/>
+    <w:lsdException w:name="Medium Grid 2 Accent 1" w:semiHidden="0" w:uiPriority="68" w:unhideWhenUsed="0"/>
+    <w:lsdException w:name="Medium Grid 3 Accent 1" w:semiHidden="0" w:uiPriority="69" w:unhideWhenUsed="0"/>
+    <w:lsdException w:name="Dark List Accent 1" w:semiHidden="0" w:uiPriority="70" w:unhideWhenUsed="0"/>
+    <w:lsdException w:name="Colorful Shading Accent 1" w:semiHidden="0" w:uiPriority="71" w:unhideWhenUsed="0"/>
+    <w:lsdException w:name="Colorful List Accent 1" w:semiHidden="0" w:uiPriority="72" w:unhideWhenUsed="0"/>
+    <w:lsdException w:name="Colorful Grid Accent 1" w:semiHidden="0" w:uiPriority="73" w:unhideWhenUsed="0"/>
+    <w:lsdException w:name="Light Shading Accent 2" w:semiHidden="0" w:uiPriority="60" w:unhideWhenUsed="0"/>
+    <w:lsdException w:name="Light List Accent 2" w:semiHidden="0" w:uiPriority="61" w:unhideWhenUsed="0"/>
+    <w:lsdException w:name="Light Grid Accent 2" w:semiHidden="0" w:uiPriority="62" w:unhideWhenUsed="0"/>
+    <w:lsdException w:name="Medium Shading 1 Accent 2" w:semiHidden="0" w:uiPriority="63" w:unhideWhenUsed="0"/>
+    <w:lsdException w:name="Medium Shading 2 Accent 2" w:semiHidden="0" w:uiPriority="64" w:unhideWhenUsed="0"/>
+    <w:lsdException w:name="Medium List 1 Accent 2" w:semiHidden="0" w:uiPriority="65" w:unhideWhenUsed="0"/>
+    <w:lsdException w:name="Medium List 2 Accent 2" w:semiHidden="0" w:uiPriority="66" w:unhideWhenUsed="0"/>
+    <w:lsdException w:name="Medium Grid 1 Accent 2" w:semiHidden="0" w:uiPriority="67" w:unhideWhenUsed="0"/>
+    <w:lsdException w:name="Medium Grid 2 Accent 2" w:semiHidden="0" w:uiPriority="68" w:unhideWhenUsed="0"/>
+    <w:lsdException w:name="Medium Grid 3 Accent 2" w:semiHidden="0" w:uiPriority="69" w:unhideWhenUsed="0"/>
+    <w:lsdException w:name="Dark List Accent 2" w:semiHidden="0" w:uiPriority="70" w:unhideWhenUsed="0"/>
+    <w:lsdException w:name="Colorful Shading Accent 2" w:semiHidden="0" w:uiPriority="71" w:unhideWhenUsed="0"/>
+    <w:lsdException w:name="Colorful List Accent 2" w:semiHidden="0" w:uiPriority="72" w:unhideWhenUsed="0"/>
+    <w:lsdException w:name="Colorful Grid Accent 2" w:semiHidden="0" w:uiPriority="73" w:unhideWhenUsed="0"/>
+    <w:lsdException w:name="Light Shading Accent 3" w:semiHidden="0" w:uiPriority="60" w:unhideWhenUsed="0"/>
+    <w:lsdException w:name="Light List Accent 3" w:semiHidden="0" w:uiPriority="61" w:unhideWhenUsed="0"/>
+    <w:lsdException w:name="Light Grid Accent 3" w:semiHidden="0" w:uiPriority="62" w:unhideWhenUsed="0"/>
+    <w:lsdException w:name="Medium Shading 1 Accent 3" w:semiHidden="0" w:uiPriority="63" w:unhideWhenUsed="0"/>
+    <w:lsdException w:name="Medium Shading 2 Accent 3" w:semiHidden="0" w:uiPriority="64" w:unhideWhenUsed="0"/>
+    <w:lsdException w:name="Medium List 1 Accent 3" w:semiHidden="0" w:uiPriority="65" w:unhideWhenUsed="0"/>
+    <w:lsdException w:name="Medium List 2 Accent 3" w:semiHidden="0" w:uiPriority="66" w:unhideWhenUsed="0"/>
+    <w:lsdException w:name="Medium Grid 1 Accent 3" w:semiHidden="0" w:uiPriority="67" w:unhideWhenUsed="0"/>
+    <w:lsdException w:name="Medium Grid 2 Accent 3" w:semiHidden="0" w:uiPriority="68" w:unhideWhenUsed="0"/>
+    <w:lsdException w:name="Medium Grid 3 Accent 3" w:semiHidden="0" w:uiPriority="69" w:unhideWhenUsed="0"/>
+    <w:lsdException w:name="Dark List Accent 3" w:semiHidden="0" w:uiPriority="70" w:unhideWhenUsed="0"/>
+    <w:lsdException w:name="Colorful Shading Accent 3" w:semiHidden="0" w:uiPriority="71" w:unhideWhenUsed="0"/>
+    <w:lsdException w:name="Colorful List Accent 3" w:semiHidden="0" w:uiPriority="72" w:unhideWhenUsed="0"/>
+    <w:lsdException w:name="Colorful Grid Accent 3" w:semiHidden="0" w:uiPriority="73" w:unhideWhenUsed="0"/>
+    <w:lsdException w:name="Light Shading Accent 4" w:semiHidden="0" w:uiPriority="60" w:unhideWhenUsed="0"/>
+    <w:lsdException w:name="Light List Accent 4" w:semiHidden="0" w:uiPriority="61" w:unhideWhenUsed="0"/>
+    <w:lsdException w:name="Light Grid Accent 4" w:semiHidden="0" w:uiPriority="62" w:unhideWhenUsed="0"/>
+    <w:lsdException w:name="Medium Shading 1 Accent 4" w:semiHidden="0" w:uiPriority="63" w:unhideWhenUsed="0"/>
+    <w:lsdException w:name="Medium Shading 2 Accent 4" w:semiHidden="0" w:uiPriority="64" w:unhideWhenUsed="0"/>
+    <w:lsdException w:name="Medium List 1 Accent 4" w:semiHidden="0" w:uiPriority="65" w:unhideWhenUsed="0"/>
+    <w:lsdException w:name="Medium List 2 Accent 4" w:semiHidden="0" w:uiPriority="66" w:unhideWhenUsed="0"/>
+    <w:lsdException w:name="Medium Grid 1 Accent 4" w:semiHidden="0" w:uiPriority="67" w:unhideWhenUsed="0"/>
+    <w:lsdException w:name="Medium Grid 2 Accent 4" w:semiHidden="0" w:uiPriority="68" w:unhideWhenUsed="0"/>
+    <w:lsdException w:name="Medium Grid 3 Accent 4" w:semiHidden="0" w:uiPriority="69" w:unhideWhenUsed="0"/>
+    <w:lsdException w:name="Dark List Accent 4" w:semiHidden="0" w:uiPriority="70" w:unhideWhenUsed="0"/>
+    <w:lsdException w:name="Colorful Shading Accent 4" w:semiHidden="0" w:uiPriority="71" w:unhideWhenUsed="0"/>
+    <w:lsdException w:name="Colorful List Accent 4" w:semiHidden="0" w:uiPriority="72" w:unhideWhenUsed="0"/>
+    <w:lsdException w:name="Colorful Grid Accent 4" w:semiHidden="0" w:uiPriority="73" w:unhideWhenUsed="0"/>
+    <w:lsdException w:name="Light Shading Accent 5" w:semiHidden="0" w:uiPriority="60" w:unhideWhenUsed="0"/>
+    <w:lsdException w:name="Light List Accent 5" w:semiHidden="0" w:uiPriority="61" w:unhideWhenUsed="0"/>
+    <w:lsdException w:name="Light Grid Accent 5" w:semiHidden="0" w:uiPriority="62" w:unhideWhenUsed="0"/>
+    <w:lsdException w:name="Medium Shading 1 Accent 5" w:semiHidden="0" w:uiPriority="63" w:unhideWhenUsed="0"/>
+    <w:lsdException w:name="Medium Shading 2 Accent 5" w:semiHidden="0" w:uiPriority="64" w:unhideWhenUsed="0"/>
+    <w:lsdException w:name="Medium List 1 Accent 5" w:semiHidden="0" w:uiPriority="65" w:unhideWhenUsed="0"/>
+    <w:lsdException w:name="Medium List 2 Accent 5" w:semiHidden="0" w:uiPriority="66" w:unhideWhenUsed="0"/>
+    <w:lsdException w:name="Medium Grid 1 Accent 5" w:semiHidden="0" w:uiPriority="67" w:unhideWhenUsed="0"/>
+    <w:lsdException w:name="Medium Grid 2 Accent 5" w:semiHidden="0" w:uiPriority="68" w:unhideWhenUsed="0"/>
+    <w:lsdException w:name="Medium Grid 3 Accent 5" w:semiHidden="0" w:uiPriority="69" w:unhideWhenUsed="0"/>
+    <w:lsdException w:name="Dark List Accent 5" w:semiHidden="0" w:uiPriority="70" w:unhideWhenUsed="0"/>
+    <w:lsdException w:name="Colorful Shading Accent 5" w:semiHidden="0" w:uiPriority="71" w:unhideWhenUsed="0"/>
+    <w:lsdException w:name="Colorful List Accent 5" w:semiHidden="0" w:uiPriority="72" w:unhideWhenUsed="0"/>
+    <w:lsdException w:name="Colorful Grid Accent 5" w:semiHidden="0" w:uiPriority="73" w:unhideWhenUsed="0"/>
+    <w:lsdException w:name="Light Shading Accent 6" w:semiHidden="0" w:uiPriority="60" w:unhideWhenUsed="0"/>
+    <w:lsdException w:name="Light List Accent 6" w:semiHidden="0" w:uiPriority="61" w:unhideWhenUsed="0"/>
+    <w:lsdException w:name="Light Grid Accent 6" w:semiHidden="0" w:uiPriority="62" w:unhideWhenUsed="0"/>
+    <w:lsdException w:name="Medium Shading 1 Accent 6" w:semiHidden="0" w:uiPriority="63" w:unhideWhenUsed="0"/>
+    <w:lsdException w:name="Medium Shading 2 Accent 6" w:semiHidden="0" w:uiPriority="64" w:unhideWhenUsed="0"/>
+    <w:lsdException w:name="Medium List 1 Accent 6" w:semiHidden="0" w:uiPriority="65" w:unhideWhenUsed="0"/>
+    <w:lsdException w:name="Medium List 2 Accent 6" w:semiHidden="0" w:uiPriority="66" w:unhideWhenUsed="0"/>
+    <w:lsdException w:name="Medium Grid 1 Accent 6" w:semiHidden="0" w:uiPriority="67" w:unhideWhenUsed="0"/>
+    <w:lsdException w:name="Medium Grid 2 Accent 6" w:semiHidden="0" w:uiPriority="68" w:unhideWhenUsed="0"/>
+    <w:lsdException w:name="Medium Grid 3 Accent 6" w:semiHidden="0" w:uiPriority="69" w:unhideWhenUsed="0"/>
+    <w:lsdException w:name="Dark List Accent 6" w:semiHidden="0" w:uiPriority="70" w:unhideWhenUsed="0"/>
+    <w:lsdException w:name="Colorful Shading Accent 6" w:semiHidden="0" w:uiPriority="71" w:unhideWhenUsed="0"/>
+    <w:lsdException w:name="Colorful List Accent 6" w:semiHidden="0" w:uiPriority="72" w:unhideWhenUsed="0"/>
+    <w:lsdException w:name="Colorful Grid Accent 6" w:semiHidden="0" w:uiPriority="73" w:unhideWhenUsed="0"/>
+    <w:lsdException w:name="Subtle Emphasis" w:semiHidden="0" w:uiPriority="19" w:unhideWhenUsed="0" w:qFormat="1"/>
+    <w:lsdException w:name="Intense Emphasis" w:semiHidden="0" w:uiPriority="21" w:unhideWhenUsed="0" w:qFormat="1"/>
+    <w:lsdException w:name="Subtle Reference" w:semiHidden="0" w:uiPriority="31" w:unhideWhenUsed="0" w:qFormat="1"/>
+    <w:lsdException w:name="Intense Reference" w:semiHidden="0" w:uiPriority="32" w:unhideWhenUsed="0" w:qFormat="1"/>
+    <w:lsdException w:name="Book Title" w:semiHidden="0" w:uiPriority="33" w:unhideWhenUsed="0" w:qFormat="1"/>
+    <w:lsdException w:name="Bibliography" w:uiPriority="37"/>
+    <w:lsdException w:name="TOC Heading" w:uiPriority="39" w:qFormat="1"/>
+  </w:latentStyles>
+  <w:style w:type="paragraph" w:default="1" w:styleId="Normal">
+    <w:name w:val="Normal"/>
+    <w:qFormat/>
+    <w:pPr>
+      <w:widowControl w:val="0"/>
+      <w:jc w:val="both"/>
+    </w:pPr>
+  </w:style>
+  <w:style w:type="character" w:default="1" w:styleId="DefaultParagraphFont">
+    <w:name w:val="Default Paragraph Font"/>
+    <w:uiPriority w:val="1"/>
+    <w:semiHidden/>
+    <w:unhideWhenUsed/>
+  </w:style>
+  <w:style w:type="table" w:default="1" w:styleId="TableNormal">
+    <w:name w:val="Normal Table"/>
+    <w:uiPriority w:val="99"/>
+    <w:semiHidden/>
+    <w:unhideWhenUsed/>
+    <w:tblPr>
+      <w:tblInd w:w="0" w:type="dxa"/>
+      <w:tblCellMar>
+        <w:top w:w="0" w:type="dxa"/>
+        <w:left w:w="108" w:type="dxa"/>
+        <w:bottom w:w="0" w:type="dxa"/>
+        <w:right w:w="108" w:type="dxa"/>
+      </w:tblCellMar>
+    </w:tblPr>
+  </w:style>
+  <w:style w:type="numbering" w:default="1" w:styleId="NoList">
+    <w:name w:val="No List"/>
+    <w:uiPriority w:val="99"/>
+    <w:semiHidden/>
+    <w:unhideWhenUsed/>
+  </w:style>
+  <w:style w:type="paragraph" w:styleId="BodyText2">
+    <w:name w:val="Body Text 2"/>
+    <w:basedOn w:val="Normal"/>
+    <w:link w:val="BodyText2Char"/>
+    <w:rsid w:val="00200E85"/>
+    <w:pPr>
+      <w:widowControl/>
+      <w:jc w:val="center"/>
+    </w:pPr>
+    <w:rPr>
+      <w:rFonts w:ascii="Tempus Sans ITC" w:hAnsi="Tempus Sans ITC" w:cs="Times New Roman"/>
+      <w:kern w:val="0"/>
+      <w:sz w:val="48"/>
+      <w:szCs w:val="20"/>
+      <w:lang w:eastAsia="en-US"/>
+    </w:rPr>
+  </w:style>
+  <w:style w:type="character" w:customStyle="1" w:styleId="BodyText2Char">
+    <w:name w:val="Body Text 2 Char"/>
+    <w:basedOn w:val="DefaultParagraphFont"/>
+    <w:link w:val="BodyText2"/>
+    <w:rsid w:val="00200E85"/>
+    <w:rPr>
+      <w:rFonts w:ascii="Tempus Sans ITC" w:hAnsi="Tempus Sans ITC" w:cs="Times New Roman"/>
+      <w:kern w:val="0"/>
+      <w:sz w:val="48"/>
+      <w:szCs w:val="20"/>
+      <w:lang w:eastAsia="en-US"/>
+    </w:rPr>
+  </w:style>
+  <w:style w:type="paragraph" w:styleId="BodyText">
+    <w:name w:val="Body Text"/>
+    <w:basedOn w:val="Normal"/>
+    <w:link w:val="BodyTextChar"/>
+    <w:uiPriority w:val="99"/>
+    <w:semiHidden/>
+    <w:unhideWhenUsed/>
+    <w:rsid w:val="00200E85"/>
+    <w:pPr>
+      <w:spacing w:after="120"/>
+    </w:pPr>
+  </w:style>
+  <w:style w:type="character" w:customStyle="1" w:styleId="BodyTextChar">
+    <w:name w:val="Body Text Char"/>
+    <w:basedOn w:val="DefaultParagraphFont"/>
+    <w:link w:val="BodyText"/>
+    <w:uiPriority w:val="99"/>
+    <w:semiHidden/>
+    <w:rsid w:val="00200E85"/>
+  </w:style>
+  <w:style w:type="paragraph" w:styleId="ListParagraph">
+    <w:name w:val="List Paragraph"/>
+    <w:basedOn w:val="Normal"/>
+    <w:uiPriority w:val="34"/>
+    <w:qFormat/>
+    <w:rsid w:val="00306F87"/>
+    <w:pPr>
+      <w:ind w:firstLineChars="200" w:firstLine="420"/>
+    </w:pPr>
+  </w:style>
+</w:styles>
+</file>
+
+<file path=word/stylesWithEffects.xml><?xml version="1.0" encoding="utf-8"?>
+<w:styles xmlns:wpc="http://schemas.microsoft.com/office/word/2010/wordprocessingCanvas" xmlns:mc="http://schemas.openxmlformats.org/markup-compatibility/2006" xmlns:o="urn:schemas-microsoft-com:office:office" xmlns:r="http://schemas.openxmlformats.org/officeDocument/2006/relationships" xmlns:m="http://schemas.openxmlformats.org/officeDocument/2006/math" xmlns:v="urn:schemas-microsoft-com:vml" xmlns:wp14="http://schemas.microsoft.com/office/word/2010/wordprocessingDrawing" xmlns:wp="http://schemas.openxmlformats.org/drawingml/2006/wordprocessingDrawing" xmlns:w10="urn:schemas-microsoft-com:office:word" xmlns:w="http://schemas.openxmlformats.org/wordprocessingml/2006/main" xmlns:w14="http://schemas.microsoft.com/office/word/2010/wordml" xmlns:wpg="http://schemas.microsoft.com/office/word/2010/wordprocessingGroup" xmlns:wpi="http://schemas.microsoft.com/office/word/2010/wordprocessingInk" xmlns:wne="http://schemas.microsoft.com/office/word/2006/wordml" xmlns:wps="http://schemas.microsoft.com/office/word/2010/wordprocessingShape" mc:Ignorable="w14 wp14">
+  <w:docDefaults>
+    <w:rPrDefault>
+      <w:rPr>
+        <w:rFonts w:asciiTheme="minorHAnsi" w:eastAsiaTheme="minorEastAsia" w:hAnsiTheme="minorHAnsi" w:cstheme="minorBidi"/>
+        <w:kern w:val="2"/>
+        <w:sz w:val="21"/>
+        <w:szCs w:val="22"/>
+        <w:lang w:val="en-US" w:eastAsia="zh-CN" w:bidi="ar-SA"/>
+      </w:rPr>
+    </w:rPrDefault>
+    <w:pPrDefault/>
+  </w:docDefaults>
+  <w:latentStyles w:defLockedState="0" w:defUIPriority="99" w:defSemiHidden="1" w:defUnhideWhenUsed="1" w:defQFormat="0" w:count="267">
+    <w:lsdException w:name="Normal" w:semiHidden="0" w:uiPriority="0" w:unhideWhenUsed="0" w:qFormat="1"/>
+    <w:lsdException w:name="heading 1" w:semiHidden="0" w:uiPriority="9" w:unhideWhenUsed="0" w:qFormat="1"/>
+    <w:lsdException w:name="heading 2" w:uiPriority="9" w:qFormat="1"/>
+    <w:lsdException w:name="heading 3" w:uiPriority="9" w:qFormat="1"/>
+    <w:lsdException w:name="heading 4" w:uiPriority="9" w:qFormat="1"/>
+    <w:lsdException w:name="heading 5" w:uiPriority="9" w:qFormat="1"/>
+    <w:lsdException w:name="heading 6" w:uiPriority="9" w:qFormat="1"/>
+    <w:lsdException w:name="heading 7" w:uiPriority="9" w:qFormat="1"/>
+    <w:lsdException w:name="heading 8" w:uiPriority="9" w:qFormat="1"/>
+    <w:lsdException w:name="heading 9" w:uiPriority="9" w:qFormat="1"/>
+    <w:lsdException w:name="toc 1" w:uiPriority="39"/>
+    <w:lsdException w:name="toc 2" w:uiPriority="39"/>
+    <w:lsdException w:name="toc 3" w:uiPriority="39"/>
+    <w:lsdException w:name="toc 4" w:uiPriority="39"/>
+    <w:lsdException w:name="toc 5" w:uiPriority="39"/>
+    <w:lsdException w:name="toc 6" w:uiPriority="39"/>
+    <w:lsdException w:name="toc 7" w:uiPriority="39"/>
+    <w:lsdException w:name="toc 8" w:uiPriority="39"/>
+    <w:lsdException w:name="toc 9" w:uiPriority="39"/>
+    <w:lsdException w:name="caption" w:uiPriority="35" w:qFormat="1"/>
+    <w:lsdException w:name="Title" w:semiHidden="0" w:uiPriority="10" w:unhideWhenUsed="0" w:qFormat="1"/>
+    <w:lsdException w:name="Default Paragraph Font" w:uiPriority="1"/>
+    <w:lsdException w:name="Subtitle" w:semiHidden="0" w:uiPriority="11" w:unhideWhenUsed="0" w:qFormat="1"/>
+    <w:lsdException w:name="Body Text 2" w:uiPriority="0"/>
+    <w:lsdException w:name="Strong" w:semiHidden="0" w:uiPriority="22" w:unhideWhenUsed="0" w:qFormat="1"/>
+    <w:lsdException w:name="Emphasis" w:semiHidden="0" w:uiPriority="20" w:unhideWhenUsed="0" w:qFormat="1"/>
+    <w:lsdException w:name="Table Grid" w:semiHidden="0" w:uiPriority="39" w:unhideWhenUsed="0"/>
+    <w:lsdException w:name="Placeholder Text" w:unhideWhenUsed="0"/>
+    <w:lsdException w:name="No Spacing" w:semiHidden="0" w:uiPriority="1" w:unhideWhenUsed="0" w:qFormat="1"/>
+    <w:lsdException w:name="Light Shading" w:semiHidden="0" w:uiPriority="60" w:unhideWhenUsed="0"/>
+    <w:lsdException w:name="Light List" w:semiHidden="0" w:uiPriority="61" w:unhideWhenUsed="0"/>
+    <w:lsdException w:name="Light Grid" w:semiHidden="0" w:uiPriority="62" w:unhideWhenUsed="0"/>
+    <w:lsdException w:name="Medium Shading 1" w:semiHidden="0" w:uiPriority="63" w:unhideWhenUsed="0"/>
+    <w:lsdException w:name="Medium Shading 2" w:semiHidden="0" w:uiPriority="64" w:unhideWhenUsed="0"/>
+    <w:lsdException w:name="Medium List 1" w:semiHidden="0" w:uiPriority="65" w:unhideWhenUsed="0"/>
+    <w:lsdException w:name="Medium List 2" w:semiHidden="0" w:uiPriority="66" w:unhideWhenUsed="0"/>
+    <w:lsdException w:name="Medium Grid 1" w:semiHidden="0" w:uiPriority="67" w:unhideWhenUsed="0"/>
+    <w:lsdException w:name="Medium Grid 2" w:semiHidden="0" w:uiPriority="68" w:unhideWhenUsed="0"/>
+    <w:lsdException w:name="Medium Grid 3" w:semiHidden="0" w:uiPriority="69" w:unhideWhenUsed="0"/>
+    <w:lsdException w:name="Dark List" w:semiHidden="0" w:uiPriority="70" w:unhideWhenUsed="0"/>
+    <w:lsdException w:name="Colorful Shading" w:semiHidden="0" w:uiPriority="71" w:unhideWhenUsed="0"/>
+    <w:lsdException w:name="Colorful List" w:semiHidden="0" w:uiPriority="72" w:unhideWhenUsed="0"/>
+    <w:lsdException w:name="Colorful Grid" w:semiHidden="0" w:uiPriority="73" w:unhideWhenUsed="0"/>
+    <w:lsdException w:name="Light Shading Accent 1" w:semiHidden="0" w:uiPriority="60" w:unhideWhenUsed="0"/>
+    <w:lsdException w:name="Light List Accent 1" w:semiHidden="0" w:uiPriority="61" w:unhideWhenUsed="0"/>
+    <w:lsdException w:name="Light Grid Accent 1" w:semiHidden="0" w:uiPriority="62" w:unhideWhenUsed="0"/>
+    <w:lsdException w:name="Medium Shading 1 Accent 1" w:semiHidden="0" w:uiPriority="63" w:unhideWhenUsed="0"/>
+    <w:lsdException w:name="Medium Shading 2 Accent 1" w:semiHidden="0" w:uiPriority="64" w:unhideWhenUsed="0"/>
+    <w:lsdException w:name="Medium List 1 Accent 1" w:semiHidden="0" w:uiPriority="65" w:unhideWhenUsed="0"/>
+    <w:lsdException w:name="Revision" w:unhideWhenUsed="0"/>
+    <w:lsdException w:name="List Paragraph" w:semiHidden="0" w:uiPriority="34" w:unhideWhenUsed="0" w:qFormat="1"/>
+    <w:lsdException w:name="Quote" w:semiHidden="0" w:uiPriority="29" w:unhideWhenUsed="0" w:qFormat="1"/>
+    <w:lsdException w:name="Intense Quote" w:semiHidden="0" w:uiPriority="30" w:unhideWhenUsed="0" w:qFormat="1"/>
+    <w:lsdException w:name="Medium List 2 Accent 1" w:semiHidden="0" w:uiPriority="66" w:unhideWhenUsed="0"/>
+    <w:lsdException w:name="Medium Grid 1 Accent 1" w:semiHidden="0" w:uiPriority="67" w:unhideWhenUsed="0"/>
+    <w:lsdException w:name="Medium Grid 2 Accent 1" w:semiHidden="0" w:uiPriority="68" w:unhideWhenUsed="0"/>
+    <w:lsdException w:name="Medium Grid 3 Accent 1" w:semiHidden="0" w:uiPriority="69" w:unhideWhenUsed="0"/>
+    <w:lsdException w:name="Dark List Accent 1" w:semiHidden="0" w:uiPriority="70" w:unhideWhenUsed="0"/>
+    <w:lsdException w:name="Colorful Shading Accent 1" w:semiHidden="0" w:uiPriority="71" w:unhideWhenUsed="0"/>
+    <w:lsdException w:name="Colorful List Accent 1" w:semiHidden="0" w:uiPriority="72" w:unhideWhenUsed="0"/>
+    <w:lsdException w:name="Colorful Grid Accent 1" w:semiHidden="0" w:uiPriority="73" w:unhideWhenUsed="0"/>
+    <w:lsdException w:name="Light Shading Accent 2" w:semiHidden="0" w:uiPriority="60" w:unhideWhenUsed="0"/>
+    <w:lsdException w:name="Light List Accent 2" w:semiHidden="0" w:uiPriority="61" w:unhideWhenUsed="0"/>
+    <w:lsdException w:name="Light Grid Accent 2" w:semiHidden="0" w:uiPriority="62" w:unhideWhenUsed="0"/>
+    <w:lsdException w:name="Medium Shading 1 Accent 2" w:semiHidden="0" w:uiPriority="63" w:unhideWhenUsed="0"/>
+    <w:lsdException w:name="Medium Shading 2 Accent 2" w:semiHidden="0" w:uiPriority="64" w:unhideWhenUsed="0"/>
+    <w:lsdException w:name="Medium List 1 Accent 2" w:semiHidden="0" w:uiPriority="65" w:unhideWhenUsed="0"/>
+    <w:lsdException w:name="Medium List 2 Accent 2" w:semiHidden="0" w:uiPriority="66" w:unhideWhenUsed="0"/>
+    <w:lsdException w:name="Medium Grid 1 Accent 2" w:semiHidden="0" w:uiPriority="67" w:unhideWhenUsed="0"/>
+    <w:lsdException w:name="Medium Grid 2 Accent 2" w:semiHidden="0" w:uiPriority="68" w:unhideWhenUsed="0"/>
+    <w:lsdException w:name="Medium Grid 3 Accent 2" w:semiHidden="0" w:uiPriority="69" w:unhideWhenUsed="0"/>
+    <w:lsdException w:name="Dark List Accent 2" w:semiHidden="0" w:uiPriority="70" w:unhideWhenUsed="0"/>
+    <w:lsdException w:name="Colorful Shading Accent 2" w:semiHidden="0" w:uiPriority="71" w:unhideWhenUsed="0"/>
+    <w:lsdException w:name="Colorful List Accent 2" w:semiHidden="0" w:uiPriority="72" w:unhideWhenUsed="0"/>
+    <w:lsdException w:name="Colorful Grid Accent 2" w:semiHidden="0" w:uiPriority="73" w:unhideWhenUsed="0"/>
+    <w:lsdException w:name="Light Shading Accent 3" w:semiHidden="0" w:uiPriority="60" w:unhideWhenUsed="0"/>
+    <w:lsdException w:name="Light List Accent 3" w:semiHidden="0" w:uiPriority="61" w:unhideWhenUsed="0"/>
+    <w:lsdException w:name="Light Grid Accent 3" w:semiHidden="0" w:uiPriority="62" w:unhideWhenUsed="0"/>
+    <w:lsdException w:name="Medium Shading 1 Accent 3" w:semiHidden="0" w:uiPriority="63" w:unhideWhenUsed="0"/>
+    <w:lsdException w:name="Medium Shading 2 Accent 3" w:semiHidden="0" w:uiPriority="64" w:unhideWhenUsed="0"/>
+    <w:lsdException w:name="Medium List 1 Accent 3" w:semiHidden="0" w:uiPriority="65" w:unhideWhenUsed="0"/>
+    <w:lsdException w:name="Medium List 2 Accent 3" w:semiHidden="0" w:uiPriority="66" w:unhideWhenUsed="0"/>
+    <w:lsdException w:name="Medium Grid 1 Accent 3" w:semiHidden="0" w:uiPriority="67" w:unhideWhenUsed="0"/>
+    <w:lsdException w:name="Medium Grid 2 Accent 3" w:semiHidden="0" w:uiPriority="68" w:unhideWhenUsed="0"/>
+    <w:lsdException w:name="Medium Grid 3 Accent 3" w:semiHidden="0" w:uiPriority="69" w:unhideWhenUsed="0"/>
+    <w:lsdException w:name="Dark List Accent 3" w:semiHidden="0" w:uiPriority="70" w:unhideWhenUsed="0"/>
+    <w:lsdException w:name="Colorful Shading Accent 3" w:semiHidden="0" w:uiPriority="71" w:unhideWhenUsed="0"/>
+    <w:lsdException w:name="Colorful List Accent 3" w:semiHidden="0" w:uiPriority="72" w:unhideWhenUsed="0"/>
+    <w:lsdException w:name="Colorful Grid Accent 3" w:semiHidden="0" w:uiPriority="73" w:unhideWhenUsed="0"/>
+    <w:lsdException w:name="Light Shading Accent 4" w:semiHidden="0" w:uiPriority="60" w:unhideWhenUsed="0"/>
+    <w:lsdException w:name="Light List Accent 4" w:semiHidden="0" w:uiPriority="61" w:unhideWhenUsed="0"/>
+    <w:lsdException w:name="Light Grid Accent 4" w:semiHidden="0" w:uiPriority="62" w:unhideWhenUsed="0"/>
+    <w:lsdException w:name="Medium Shading 1 Accent 4" w:semiHidden="0" w:uiPriority="63" w:unhideWhenUsed="0"/>
+    <w:lsdException w:name="Medium Shading 2 Accent 4" w:semiHidden="0" w:uiPriority="64" w:unhideWhenUsed="0"/>
+    <w:lsdException w:name="Medium List 1 Accent 4" w:semiHidden="0" w:uiPriority="65" w:unhideWhenUsed="0"/>
+    <w:lsdException w:name="Medium List 2 Accent 4" w:semiHidden="0" w:uiPriority="66" w:unhideWhenUsed="0"/>
+    <w:lsdException w:name="Medium Grid 1 Accent 4" w:semiHidden="0" w:uiPriority="67" w:unhideWhenUsed="0"/>
+    <w:lsdException w:name="Medium Grid 2 Accent 4" w:semiHidden="0" w:uiPriority="68" w:unhideWhenUsed="0"/>
+    <w:lsdException w:name="Medium Grid 3 Accent 4" w:semiHidden="0" w:uiPriority="69" w:unhideWhenUsed="0"/>
+    <w:lsdException w:name="Dark List Accent 4" w:semiHidden="0" w:uiPriority="70" w:unhideWhenUsed="0"/>
+    <w:lsdException w:name="Colorful Shading Accent 4" w:semiHidden="0" w:uiPriority="71" w:unhideWhenUsed="0"/>
+    <w:lsdException w:name="Colorful List Accent 4" w:semiHidden="0" w:uiPriority="72" w:unhideWhenUsed="0"/>
+    <w:lsdException w:name="Colorful Grid Accent 4" w:semiHidden="0" w:uiPriority="73" w:unhideWhenUsed="0"/>
+    <w:lsdException w:name="Light Shading Accent 5" w:semiHidden="0" w:uiPriority="60" w:unhideWhenUsed="0"/>
+    <w:lsdException w:name="Light List Accent 5" w:semiHidden="0" w:uiPriority="61" w:unhideWhenUsed="0"/>
+    <w:lsdException w:name="Light Grid Accent 5" w:semiHidden="0" w:uiPriority="62" w:unhideWhenUsed="0"/>
+    <w:lsdException w:name="Medium Shading 1 Accent 5" w:semiHidden="0" w:uiPriority="63" w:unhideWhenUsed="0"/>
+    <w:lsdException w:name="Medium Shading 2 Accent 5" w:semiHidden="0" w:uiPriority="64" w:unhideWhenUsed="0"/>
+    <w:lsdException w:name="Medium List 1 Accent 5" w:semiHidden="0" w:uiPriority="65" w:unhideWhenUsed="0"/>
+    <w:lsdException w:name="Medium List 2 Accent 5" w:semiHidden="0" w:uiPriority="66" w:unhideWhenUsed="0"/>
+    <w:lsdException w:name="Medium Grid 1 Accent 5" w:semiHidden="0" w:uiPriority="67" w:unhideWhenUsed="0"/>
+    <w:lsdException w:name="Medium Grid 2 Accent 5" w:semiHidden="0" w:uiPriority="68" w:unhideWhenUsed="0"/>
+    <w:lsdException w:name="Medium Grid 3 Accent 5" w:semiHidden="0" w:uiPriority="69" w:unhideWhenUsed="0"/>
+    <w:lsdException w:name="Dark List Accent 5" w:semiHidden="0" w:uiPriority="70" w:unhideWhenUsed="0"/>
+    <w:lsdException w:name="Colorful Shading Accent 5" w:semiHidden="0" w:uiPriority="71" w:unhideWhenUsed="0"/>
+    <w:lsdException w:name="Colorful List Accent 5" w:semiHidden="0" w:uiPriority="72" w:unhideWhenUsed="0"/>
+    <w:lsdException w:name="Colorful Grid Accent 5" w:semiHidden="0" w:uiPriority="73" w:unhideWhenUsed="0"/>
+    <w:lsdException w:name="Light Shading Accent 6" w:semiHidden="0" w:uiPriority="60" w:unhideWhenUsed="0"/>
+    <w:lsdException w:name="Light List Accent 6" w:semiHidden="0" w:uiPriority="61" w:unhideWhenUsed="0"/>
+    <w:lsdException w:name="Light Grid Accent 6" w:semiHidden="0" w:uiPriority="62" w:unhideWhenUsed="0"/>
+    <w:lsdException w:name="Medium Shading 1 Accent 6" w:semiHidden="0" w:uiPriority="63" w:unhideWhenUsed="0"/>
+    <w:lsdException w:name="Medium Shading 2 Accent 6" w:semiHidden="0" w:uiPriority="64" w:unhideWhenUsed="0"/>
+    <w:lsdException w:name="Medium List 1 Accent 6" w:semiHidden="0" w:uiPriority="65" w:unhideWhenUsed="0"/>
+    <w:lsdException w:name="Medium List 2 Accent 6" w:semiHidden="0" w:uiPriority="66" w:unhideWhenUsed="0"/>
+    <w:lsdException w:name="Medium Grid 1 Accent 6" w:semiHidden="0" w:uiPriority="67" w:unhideWhenUsed="0"/>
+    <w:lsdException w:name="Medium Grid 2 Accent 6" w:semiHidden="0" w:uiPriority="68" w:unhideWhenUsed="0"/>
+    <w:lsdException w:name="Medium Grid 3 Accent 6" w:semiHidden="0" w:uiPriority="69" w:unhideWhenUsed="0"/>
+    <w:lsdException w:name="Dark List Accent 6" w:semiHidden="0" w:uiPriority="70" w:unhideWhenUsed="0"/>
+    <w:lsdException w:name="Colorful Shading Accent 6" w:semiHidden="0" w:uiPriority="71" w:unhideWhenUsed="0"/>
+    <w:lsdException w:name="Colorful List Accent 6" w:semiHidden="0" w:uiPriority="72" w:unhideWhenUsed="0"/>
+    <w:lsdException w:name="Colorful Grid Accent 6" w:semiHidden="0" w:uiPriority="73" w:unhideWhenUsed="0"/>
+    <w:lsdException w:name="Subtle Emphasis" w:semiHidden="0" w:uiPriority="19" w:unhideWhenUsed="0" w:qFormat="1"/>
+    <w:lsdException w:name="Intense Emphasis" w:semiHidden="0" w:uiPriority="21" w:unhideWhenUsed="0" w:qFormat="1"/>
+    <w:lsdException w:name="Subtle Reference" w:semiHidden="0" w:uiPriority="31" w:unhideWhenUsed="0" w:qFormat="1"/>
+    <w:lsdException w:name="Intense Reference" w:semiHidden="0" w:uiPriority="32" w:unhideWhenUsed="0" w:qFormat="1"/>
+    <w:lsdException w:name="Book Title" w:semiHidden="0" w:uiPriority="33" w:unhideWhenUsed="0" w:qFormat="1"/>
+    <w:lsdException w:name="Bibliography" w:uiPriority="37"/>
+    <w:lsdException w:name="TOC Heading" w:uiPriority="39" w:qFormat="1"/>
   </w:latentStyles>
   <w:style w:type="paragraph" w:default="1" w:styleId="Normal">
     <w:name w:val="Normal"/>
@@ -3543,7 +3531,7 @@
   <a:extraClrSchemeLst/>
   <a:extLst>
     <a:ext uri="{05A4C25C-085E-4340-85A3-A5531E510DB2}">
-      <thm15:themeFamily xmlns:thm15="http://schemas.microsoft.com/office/thememl/2012/main" name="Office Theme" id="{62F939B6-93AF-4DB8-9C6B-D6C7DFDC589F}" vid="{4A3C46E8-61CC-4603-A589-7422A47A8E4A}"/>
+      <thm15:themeFamily xmlns:thm15="http://schemas.microsoft.com/office/thememl/2012/main" xmlns="" name="Office Theme" id="{62F939B6-93AF-4DB8-9C6B-D6C7DFDC589F}" vid="{4A3C46E8-61CC-4603-A589-7422A47A8E4A}"/>
     </a:ext>
   </a:extLst>
 </a:theme>

</xml_diff>

<commit_message>
Revert "change for branch test"
This reverts commit 66c332b9c3ff04879ef355824327b88840c95237.
</commit_message>
<xml_diff>
--- a/My Answers.docx
+++ b/My Answers.docx
@@ -1,6 +1,6 @@
 
 <file path=word/document.xml><?xml version="1.0" encoding="utf-8"?>
-<w:document xmlns:wpc="http://schemas.microsoft.com/office/word/2010/wordprocessingCanvas" xmlns:mc="http://schemas.openxmlformats.org/markup-compatibility/2006" xmlns:o="urn:schemas-microsoft-com:office:office" xmlns:r="http://schemas.openxmlformats.org/officeDocument/2006/relationships" xmlns:m="http://schemas.openxmlformats.org/officeDocument/2006/math" xmlns:v="urn:schemas-microsoft-com:vml" xmlns:wp14="http://schemas.microsoft.com/office/word/2010/wordprocessingDrawing" xmlns:wp="http://schemas.openxmlformats.org/drawingml/2006/wordprocessingDrawing" xmlns:w10="urn:schemas-microsoft-com:office:word" xmlns:w="http://schemas.openxmlformats.org/wordprocessingml/2006/main" xmlns:w14="http://schemas.microsoft.com/office/word/2010/wordml" xmlns:wpg="http://schemas.microsoft.com/office/word/2010/wordprocessingGroup" xmlns:wpi="http://schemas.microsoft.com/office/word/2010/wordprocessingInk" xmlns:wne="http://schemas.microsoft.com/office/word/2006/wordml" xmlns:wps="http://schemas.microsoft.com/office/word/2010/wordprocessingShape" mc:Ignorable="w14 wp14">
+<w:document xmlns:wpc="http://schemas.microsoft.com/office/word/2010/wordprocessingCanvas" xmlns:mc="http://schemas.openxmlformats.org/markup-compatibility/2006" xmlns:o="urn:schemas-microsoft-com:office:office" xmlns:r="http://schemas.openxmlformats.org/officeDocument/2006/relationships" xmlns:m="http://schemas.openxmlformats.org/officeDocument/2006/math" xmlns:v="urn:schemas-microsoft-com:vml" xmlns:wp14="http://schemas.microsoft.com/office/word/2010/wordprocessingDrawing" xmlns:wp="http://schemas.openxmlformats.org/drawingml/2006/wordprocessingDrawing" xmlns:w10="urn:schemas-microsoft-com:office:word" xmlns:w="http://schemas.openxmlformats.org/wordprocessingml/2006/main" xmlns:w14="http://schemas.microsoft.com/office/word/2010/wordml" xmlns:w15="http://schemas.microsoft.com/office/word/2012/wordml" xmlns:wpg="http://schemas.microsoft.com/office/word/2010/wordprocessingGroup" xmlns:wpi="http://schemas.microsoft.com/office/word/2010/wordprocessingInk" xmlns:wne="http://schemas.microsoft.com/office/word/2006/wordml" xmlns:wps="http://schemas.microsoft.com/office/word/2010/wordprocessingShape" mc:Ignorable="w14 w15 wp14">
   <w:body>
     <w:p>
       <w:pPr>
@@ -520,12 +520,20 @@
         <w:lastRenderedPageBreak/>
         <w:t xml:space="preserve">I spent two years doing the lab maintenance job. During that I found it very interesting. Every day there were totally different problems and issues </w:t>
       </w:r>
-      <w:r>
-        <w:rPr>
-          <w:rFonts w:ascii="Times New Roman" w:hAnsi="Times New Roman" w:cs="Times New Roman"/>
-        </w:rPr>
-        <w:t>happening.</w:t>
-      </w:r>
+      <w:proofErr w:type="gramStart"/>
+      <w:r>
+        <w:rPr>
+          <w:rFonts w:ascii="Times New Roman" w:hAnsi="Times New Roman" w:cs="Times New Roman"/>
+        </w:rPr>
+        <w:t>happening</w:t>
+      </w:r>
+      <w:r>
+        <w:rPr>
+          <w:rFonts w:ascii="Times New Roman" w:hAnsi="Times New Roman" w:cs="Times New Roman"/>
+        </w:rPr>
+        <w:t>.</w:t>
+      </w:r>
+      <w:proofErr w:type="gramEnd"/>
       <w:r>
         <w:rPr>
           <w:rFonts w:ascii="Times New Roman" w:hAnsi="Times New Roman" w:cs="Times New Roman"/>
@@ -599,17 +607,8 @@
           <w:rFonts w:ascii="Times New Roman" w:hAnsi="Times New Roman" w:cs="Times New Roman"/>
           <w:b/>
         </w:rPr>
-        <w:t>What’s your experience with working in teams</w:t>
-      </w:r>
-      <w:r>
-        <w:rPr>
-          <w:rFonts w:ascii="Times New Roman" w:hAnsi="Times New Roman" w:cs="Times New Roman"/>
-          <w:b/>
-        </w:rPr>
-        <w:t>?</w:t>
-      </w:r>
-      <w:bookmarkStart w:id="0" w:name="_GoBack"/>
-      <w:bookmarkEnd w:id="0"/>
+        <w:t>What’s your experience with working in teams?/example</w:t>
+      </w:r>
     </w:p>
     <w:p>
       <w:pPr>
@@ -909,7 +908,7 @@
           <w:rFonts w:ascii="Times New Roman" w:hAnsi="Times New Roman"/>
           <w:sz w:val="20"/>
         </w:rPr>
-        <w:t xml:space="preserve">But we didn’t follow. We were just doing the </w:t>
+        <w:t xml:space="preserve">But we didn’t follow. We were just doing the final </w:t>
       </w:r>
       <w:r>
         <w:rPr>
@@ -917,7 +916,7 @@
           <w:sz w:val="20"/>
         </w:rPr>
         <w:lastRenderedPageBreak/>
-        <w:t xml:space="preserve">final project and paid no attention to the process that we had to follow. After being told by the professor, we knew that whatever we were doing, the most important thing was to know what was the most important. </w:t>
+        <w:t xml:space="preserve">project and paid no attention to the process that we had to follow. After being told by the professor, we knew that whatever we were doing, the most important thing was to know what was the most important. </w:t>
       </w:r>
     </w:p>
     <w:p>
@@ -991,17 +990,17 @@
         <w:ind w:left="420"/>
         <w:jc w:val="both"/>
         <w:rPr>
+          <w:rFonts w:ascii="Times New Roman" w:hAnsi="Times New Roman" w:hint="eastAsia"/>
+          <w:sz w:val="20"/>
+          <w:lang w:eastAsia="zh-CN"/>
+        </w:rPr>
+      </w:pPr>
+      <w:r>
+        <w:rPr>
           <w:rFonts w:ascii="Times New Roman" w:hAnsi="Times New Roman"/>
           <w:sz w:val="20"/>
           <w:lang w:eastAsia="zh-CN"/>
         </w:rPr>
-      </w:pPr>
-      <w:r>
-        <w:rPr>
-          <w:rFonts w:ascii="Times New Roman" w:hAnsi="Times New Roman"/>
-          <w:sz w:val="20"/>
-          <w:lang w:eastAsia="zh-CN"/>
-        </w:rPr>
         <w:t>Of course I want them to say something good about myself. But I prefer to be get the compliment about how smart and fast I am when doing jobs. On the other hand, I want my employer to know I am an employee who is always on time.</w:t>
       </w:r>
     </w:p>
@@ -1372,7 +1371,7 @@
         <w:pStyle w:val="ListParagraph"/>
         <w:ind w:left="420" w:firstLineChars="0" w:firstLine="0"/>
         <w:rPr>
-          <w:rFonts w:ascii="Times New Roman" w:hAnsi="Times New Roman" w:cs="Times New Roman"/>
+          <w:rFonts w:ascii="Times New Roman" w:hAnsi="Times New Roman" w:cs="Times New Roman" w:hint="eastAsia"/>
         </w:rPr>
       </w:pPr>
       <w:r>
@@ -1782,14 +1781,14 @@
         <w:rPr>
           <w:rFonts w:ascii="Times New Roman" w:hAnsi="Times New Roman" w:cs="Times New Roman"/>
         </w:rPr>
-        <w:t xml:space="preserve">I always tried not to think about giving up because it will let me relax and I would not have that much power to work on that. The only think I did was to calm down and take my time trying to learn and finish it step by step. Usually I finished everything because I was really doing my best. There will </w:t>
+        <w:t xml:space="preserve">I always tried not to think about giving up because it will let me relax and I would not have that much power to work on that. The only think I did was to calm down and take my time trying to learn and finish it step by step. Usually I finished everything because I was really doing my best. There will never </w:t>
       </w:r>
       <w:r>
         <w:rPr>
           <w:rFonts w:ascii="Times New Roman" w:hAnsi="Times New Roman" w:cs="Times New Roman"/>
         </w:rPr>
         <w:lastRenderedPageBreak/>
-        <w:t xml:space="preserve">never be a problem that cannot be solved. If the problem cannot be fixed, it does not exist or it is not a problem at all. </w:t>
+        <w:t xml:space="preserve">be a problem that cannot be solved. If the problem cannot be fixed, it does not exist or it is not a problem at all. </w:t>
       </w:r>
     </w:p>
     <w:p>
@@ -2272,22 +2271,22 @@
           <w:rFonts w:ascii="Times New Roman" w:hAnsi="Times New Roman" w:cs="Times New Roman"/>
           <w:b/>
         </w:rPr>
+        <w:t>If you were a super-hero, which one would you be? ….and why?</w:t>
+      </w:r>
+    </w:p>
+    <w:p>
+      <w:pPr>
+        <w:pStyle w:val="ListParagraph"/>
+        <w:ind w:left="420" w:firstLineChars="0" w:firstLine="0"/>
+        <w:rPr>
+          <w:rFonts w:ascii="Times New Roman" w:hAnsi="Times New Roman" w:cs="Times New Roman"/>
+        </w:rPr>
+      </w:pPr>
+      <w:r>
+        <w:rPr>
+          <w:rFonts w:ascii="Times New Roman" w:hAnsi="Times New Roman" w:cs="Times New Roman"/>
+        </w:rPr>
         <w:lastRenderedPageBreak/>
-        <w:t>If you were a super-hero, which one would you be? ….and why?</w:t>
-      </w:r>
-    </w:p>
-    <w:p>
-      <w:pPr>
-        <w:pStyle w:val="ListParagraph"/>
-        <w:ind w:left="420" w:firstLineChars="0" w:firstLine="0"/>
-        <w:rPr>
-          <w:rFonts w:ascii="Times New Roman" w:hAnsi="Times New Roman" w:cs="Times New Roman"/>
-        </w:rPr>
-      </w:pPr>
-      <w:r>
-        <w:rPr>
-          <w:rFonts w:ascii="Times New Roman" w:hAnsi="Times New Roman" w:cs="Times New Roman"/>
-        </w:rPr>
         <w:t xml:space="preserve">I would choose to be Spiderman. He has great power and abilities. </w:t>
       </w:r>
       <w:r>
@@ -2540,7 +2539,23 @@
           <w:rFonts w:ascii="Times New Roman" w:hAnsi="Times New Roman" w:cs="Times New Roman"/>
           <w:b/>
         </w:rPr>
-        <w:t>ADDED: What have you done that caused your dept to generate income or to reduce costs? (2</w:t>
+        <w:t xml:space="preserve">ADDED: What have you done that caused your </w:t>
+      </w:r>
+      <w:proofErr w:type="spellStart"/>
+      <w:r>
+        <w:rPr>
+          <w:rFonts w:ascii="Times New Roman" w:hAnsi="Times New Roman" w:cs="Times New Roman"/>
+          <w:b/>
+        </w:rPr>
+        <w:t>dept</w:t>
+      </w:r>
+      <w:proofErr w:type="spellEnd"/>
+      <w:r>
+        <w:rPr>
+          <w:rFonts w:ascii="Times New Roman" w:hAnsi="Times New Roman" w:cs="Times New Roman"/>
+          <w:b/>
+        </w:rPr>
+        <w:t xml:space="preserve"> to generate income or to reduce costs? (2</w:t>
       </w:r>
       <w:r>
         <w:rPr>
@@ -2563,14 +2578,22 @@
         <w:pStyle w:val="ListParagraph"/>
         <w:ind w:left="420" w:firstLineChars="0" w:firstLine="0"/>
         <w:rPr>
-          <w:rFonts w:ascii="Times New Roman" w:hAnsi="Times New Roman" w:cs="Times New Roman"/>
-        </w:rPr>
-      </w:pPr>
-      <w:r>
-        <w:rPr>
-          <w:rFonts w:ascii="Times New Roman" w:hAnsi="Times New Roman" w:cs="Times New Roman"/>
-        </w:rPr>
-        <w:t>As I said just now, I usually find the things that is already purchased to fix problems.</w:t>
+          <w:rFonts w:ascii="Times New Roman" w:hAnsi="Times New Roman" w:cs="Times New Roman" w:hint="eastAsia"/>
+        </w:rPr>
+      </w:pPr>
+      <w:r>
+        <w:rPr>
+          <w:rFonts w:ascii="Times New Roman" w:hAnsi="Times New Roman" w:cs="Times New Roman"/>
+        </w:rPr>
+        <w:t>As I said j</w:t>
+      </w:r>
+      <w:bookmarkStart w:id="0" w:name="_GoBack"/>
+      <w:bookmarkEnd w:id="0"/>
+      <w:r>
+        <w:rPr>
+          <w:rFonts w:ascii="Times New Roman" w:hAnsi="Times New Roman" w:cs="Times New Roman"/>
+        </w:rPr>
+        <w:t>ust now, I usually find the things that is already purchased to fix problems.</w:t>
       </w:r>
       <w:r>
         <w:rPr>
@@ -2639,7 +2662,14 @@
         <w:rPr>
           <w:rFonts w:ascii="Times New Roman" w:hAnsi="Times New Roman" w:cs="Times New Roman"/>
         </w:rPr>
-        <w:t>found out a free application to reinstall computers which is called C</w:t>
+        <w:t xml:space="preserve">found out a free application to reinstall computers which is called </w:t>
+      </w:r>
+      <w:proofErr w:type="spellStart"/>
+      <w:r>
+        <w:rPr>
+          <w:rFonts w:ascii="Times New Roman" w:hAnsi="Times New Roman" w:cs="Times New Roman"/>
+        </w:rPr>
+        <w:t>C</w:t>
       </w:r>
       <w:r>
         <w:rPr>
@@ -2647,6 +2677,7 @@
         </w:rPr>
         <w:t>lonezilla</w:t>
       </w:r>
+      <w:proofErr w:type="spellEnd"/>
       <w:r>
         <w:rPr>
           <w:rFonts w:ascii="Times New Roman" w:hAnsi="Times New Roman" w:cs="Times New Roman"/>
@@ -2679,7 +2710,7 @@
 </file>
 
 <file path=word/numbering.xml><?xml version="1.0" encoding="utf-8"?>
-<w:numbering xmlns:wpc="http://schemas.microsoft.com/office/word/2010/wordprocessingCanvas" xmlns:mc="http://schemas.openxmlformats.org/markup-compatibility/2006" xmlns:o="urn:schemas-microsoft-com:office:office" xmlns:r="http://schemas.openxmlformats.org/officeDocument/2006/relationships" xmlns:m="http://schemas.openxmlformats.org/officeDocument/2006/math" xmlns:v="urn:schemas-microsoft-com:vml" xmlns:wp14="http://schemas.microsoft.com/office/word/2010/wordprocessingDrawing" xmlns:wp="http://schemas.openxmlformats.org/drawingml/2006/wordprocessingDrawing" xmlns:w10="urn:schemas-microsoft-com:office:word" xmlns:w="http://schemas.openxmlformats.org/wordprocessingml/2006/main" xmlns:w14="http://schemas.microsoft.com/office/word/2010/wordml" xmlns:wpg="http://schemas.microsoft.com/office/word/2010/wordprocessingGroup" xmlns:wpi="http://schemas.microsoft.com/office/word/2010/wordprocessingInk" xmlns:wne="http://schemas.microsoft.com/office/word/2006/wordml" xmlns:wps="http://schemas.microsoft.com/office/word/2010/wordprocessingShape" mc:Ignorable="w14 wp14">
+<w:numbering xmlns:wpc="http://schemas.microsoft.com/office/word/2010/wordprocessingCanvas" xmlns:mc="http://schemas.openxmlformats.org/markup-compatibility/2006" xmlns:o="urn:schemas-microsoft-com:office:office" xmlns:r="http://schemas.openxmlformats.org/officeDocument/2006/relationships" xmlns:m="http://schemas.openxmlformats.org/officeDocument/2006/math" xmlns:v="urn:schemas-microsoft-com:vml" xmlns:wp14="http://schemas.microsoft.com/office/word/2010/wordprocessingDrawing" xmlns:wp="http://schemas.openxmlformats.org/drawingml/2006/wordprocessingDrawing" xmlns:w10="urn:schemas-microsoft-com:office:word" xmlns:w="http://schemas.openxmlformats.org/wordprocessingml/2006/main" xmlns:w14="http://schemas.microsoft.com/office/word/2010/wordml" xmlns:w15="http://schemas.microsoft.com/office/word/2012/wordml" xmlns:wpg="http://schemas.microsoft.com/office/word/2010/wordprocessingGroup" xmlns:wpi="http://schemas.microsoft.com/office/word/2010/wordprocessingInk" xmlns:wne="http://schemas.microsoft.com/office/word/2006/wordml" xmlns:wps="http://schemas.microsoft.com/office/word/2010/wordprocessingShape" mc:Ignorable="w14 w15 wp14">
   <w:abstractNum w:abstractNumId="0">
     <w:nsid w:val="20E82891"/>
     <w:multiLevelType w:val="hybridMultilevel"/>
@@ -2773,7 +2804,7 @@
 </file>
 
 <file path=word/styles.xml><?xml version="1.0" encoding="utf-8"?>
-<w:styles xmlns:mc="http://schemas.openxmlformats.org/markup-compatibility/2006" xmlns:r="http://schemas.openxmlformats.org/officeDocument/2006/relationships" xmlns:w="http://schemas.openxmlformats.org/wordprocessingml/2006/main" xmlns:w14="http://schemas.microsoft.com/office/word/2010/wordml" mc:Ignorable="w14">
+<w:styles xmlns:mc="http://schemas.openxmlformats.org/markup-compatibility/2006" xmlns:r="http://schemas.openxmlformats.org/officeDocument/2006/relationships" xmlns:w="http://schemas.openxmlformats.org/wordprocessingml/2006/main" xmlns:w14="http://schemas.microsoft.com/office/word/2010/wordml" xmlns:w15="http://schemas.microsoft.com/office/word/2012/wordml" mc:Ignorable="w14 w15">
   <w:docDefaults>
     <w:rPrDefault>
       <w:rPr>
@@ -2786,397 +2817,378 @@
     </w:rPrDefault>
     <w:pPrDefault/>
   </w:docDefaults>
-  <w:latentStyles w:defLockedState="0" w:defUIPriority="99" w:defSemiHidden="1" w:defUnhideWhenUsed="1" w:defQFormat="0" w:count="267">
-    <w:lsdException w:name="Normal" w:semiHidden="0" w:uiPriority="0" w:unhideWhenUsed="0" w:qFormat="1"/>
-    <w:lsdException w:name="heading 1" w:semiHidden="0" w:uiPriority="9" w:unhideWhenUsed="0" w:qFormat="1"/>
-    <w:lsdException w:name="heading 2" w:uiPriority="9" w:qFormat="1"/>
-    <w:lsdException w:name="heading 3" w:uiPriority="9" w:qFormat="1"/>
-    <w:lsdException w:name="heading 4" w:uiPriority="9" w:qFormat="1"/>
-    <w:lsdException w:name="heading 5" w:uiPriority="9" w:qFormat="1"/>
-    <w:lsdException w:name="heading 6" w:uiPriority="9" w:qFormat="1"/>
-    <w:lsdException w:name="heading 7" w:uiPriority="9" w:qFormat="1"/>
-    <w:lsdException w:name="heading 8" w:uiPriority="9" w:qFormat="1"/>
-    <w:lsdException w:name="heading 9" w:uiPriority="9" w:qFormat="1"/>
-    <w:lsdException w:name="toc 1" w:uiPriority="39"/>
-    <w:lsdException w:name="toc 2" w:uiPriority="39"/>
-    <w:lsdException w:name="toc 3" w:uiPriority="39"/>
-    <w:lsdException w:name="toc 4" w:uiPriority="39"/>
-    <w:lsdException w:name="toc 5" w:uiPriority="39"/>
-    <w:lsdException w:name="toc 6" w:uiPriority="39"/>
-    <w:lsdException w:name="toc 7" w:uiPriority="39"/>
-    <w:lsdException w:name="toc 8" w:uiPriority="39"/>
-    <w:lsdException w:name="toc 9" w:uiPriority="39"/>
-    <w:lsdException w:name="caption" w:uiPriority="35" w:qFormat="1"/>
-    <w:lsdException w:name="Title" w:semiHidden="0" w:uiPriority="10" w:unhideWhenUsed="0" w:qFormat="1"/>
-    <w:lsdException w:name="Default Paragraph Font" w:uiPriority="1"/>
-    <w:lsdException w:name="Subtitle" w:semiHidden="0" w:uiPriority="11" w:unhideWhenUsed="0" w:qFormat="1"/>
-    <w:lsdException w:name="Body Text 2" w:uiPriority="0"/>
-    <w:lsdException w:name="Strong" w:semiHidden="0" w:uiPriority="22" w:unhideWhenUsed="0" w:qFormat="1"/>
-    <w:lsdException w:name="Emphasis" w:semiHidden="0" w:uiPriority="20" w:unhideWhenUsed="0" w:qFormat="1"/>
-    <w:lsdException w:name="Table Grid" w:semiHidden="0" w:uiPriority="39" w:unhideWhenUsed="0"/>
-    <w:lsdException w:name="Placeholder Text" w:unhideWhenUsed="0"/>
-    <w:lsdException w:name="No Spacing" w:semiHidden="0" w:uiPriority="1" w:unhideWhenUsed="0" w:qFormat="1"/>
-    <w:lsdException w:name="Light Shading" w:semiHidden="0" w:uiPriority="60" w:unhideWhenUsed="0"/>
-    <w:lsdException w:name="Light List" w:semiHidden="0" w:uiPriority="61" w:unhideWhenUsed="0"/>
-    <w:lsdException w:name="Light Grid" w:semiHidden="0" w:uiPriority="62" w:unhideWhenUsed="0"/>
-    <w:lsdException w:name="Medium Shading 1" w:semiHidden="0" w:uiPriority="63" w:unhideWhenUsed="0"/>
-    <w:lsdException w:name="Medium Shading 2" w:semiHidden="0" w:uiPriority="64" w:unhideWhenUsed="0"/>
-    <w:lsdException w:name="Medium List 1" w:semiHidden="0" w:uiPriority="65" w:unhideWhenUsed="0"/>
-    <w:lsdException w:name="Medium List 2" w:semiHidden="0" w:uiPriority="66" w:unhideWhenUsed="0"/>
-    <w:lsdException w:name="Medium Grid 1" w:semiHidden="0" w:uiPriority="67" w:unhideWhenUsed="0"/>
-    <w:lsdException w:name="Medium Grid 2" w:semiHidden="0" w:uiPriority="68" w:unhideWhenUsed="0"/>
-    <w:lsdException w:name="Medium Grid 3" w:semiHidden="0" w:uiPriority="69" w:unhideWhenUsed="0"/>
-    <w:lsdException w:name="Dark List" w:semiHidden="0" w:uiPriority="70" w:unhideWhenUsed="0"/>
-    <w:lsdException w:name="Colorful Shading" w:semiHidden="0" w:uiPriority="71" w:unhideWhenUsed="0"/>
-    <w:lsdException w:name="Colorful List" w:semiHidden="0" w:uiPriority="72" w:unhideWhenUsed="0"/>
-    <w:lsdException w:name="Colorful Grid" w:semiHidden="0" w:uiPriority="73" w:unhideWhenUsed="0"/>
-    <w:lsdException w:name="Light Shading Accent 1" w:semiHidden="0" w:uiPriority="60" w:unhideWhenUsed="0"/>
-    <w:lsdException w:name="Light List Accent 1" w:semiHidden="0" w:uiPriority="61" w:unhideWhenUsed="0"/>
-    <w:lsdException w:name="Light Grid Accent 1" w:semiHidden="0" w:uiPriority="62" w:unhideWhenUsed="0"/>
-    <w:lsdException w:name="Medium Shading 1 Accent 1" w:semiHidden="0" w:uiPriority="63" w:unhideWhenUsed="0"/>
-    <w:lsdException w:name="Medium Shading 2 Accent 1" w:semiHidden="0" w:uiPriority="64" w:unhideWhenUsed="0"/>
-    <w:lsdException w:name="Medium List 1 Accent 1" w:semiHidden="0" w:uiPriority="65" w:unhideWhenUsed="0"/>
-    <w:lsdException w:name="Revision" w:unhideWhenUsed="0"/>
-    <w:lsdException w:name="List Paragraph" w:semiHidden="0" w:uiPriority="34" w:unhideWhenUsed="0" w:qFormat="1"/>
-    <w:lsdException w:name="Quote" w:semiHidden="0" w:uiPriority="29" w:unhideWhenUsed="0" w:qFormat="1"/>
-    <w:lsdException w:name="Intense Quote" w:semiHidden="0" w:uiPriority="30" w:unhideWhenUsed="0" w:qFormat="1"/>
-    <w:lsdException w:name="Medium List 2 Accent 1" w:semiHidden="0" w:uiPriority="66" w:unhideWhenUsed="0"/>
-    <w:lsdException w:name="Medium Grid 1 Accent 1" w:semiHidden="0" w:uiPriority="67" w:unhideWhenUsed="0"/>
-    <w:lsdException w:name="Medium Grid 2 Accent 1" w:semiHidden="0" w:uiPriority="68" w:unhideWhenUsed="0"/>
-    <w:lsdException w:name="Medium Grid 3 Accent 1" w:semiHidden="0" w:uiPriority="69" w:unhideWhenUsed="0"/>
-    <w:lsdException w:name="Dark List Accent 1" w:semiHidden="0" w:uiPriority="70" w:unhideWhenUsed="0"/>
-    <w:lsdException w:name="Colorful Shading Accent 1" w:semiHidden="0" w:uiPriority="71" w:unhideWhenUsed="0"/>
-    <w:lsdException w:name="Colorful List Accent 1" w:semiHidden="0" w:uiPriority="72" w:unhideWhenUsed="0"/>
-    <w:lsdException w:name="Colorful Grid Accent 1" w:semiHidden="0" w:uiPriority="73" w:unhideWhenUsed="0"/>
-    <w:lsdException w:name="Light Shading Accent 2" w:semiHidden="0" w:uiPriority="60" w:unhideWhenUsed="0"/>
-    <w:lsdException w:name="Light List Accent 2" w:semiHidden="0" w:uiPriority="61" w:unhideWhenUsed="0"/>
-    <w:lsdException w:name="Light Grid Accent 2" w:semiHidden="0" w:uiPriority="62" w:unhideWhenUsed="0"/>
-    <w:lsdException w:name="Medium Shading 1 Accent 2" w:semiHidden="0" w:uiPriority="63" w:unhideWhenUsed="0"/>
-    <w:lsdException w:name="Medium Shading 2 Accent 2" w:semiHidden="0" w:uiPriority="64" w:unhideWhenUsed="0"/>
-    <w:lsdException w:name="Medium List 1 Accent 2" w:semiHidden="0" w:uiPriority="65" w:unhideWhenUsed="0"/>
-    <w:lsdException w:name="Medium List 2 Accent 2" w:semiHidden="0" w:uiPriority="66" w:unhideWhenUsed="0"/>
-    <w:lsdException w:name="Medium Grid 1 Accent 2" w:semiHidden="0" w:uiPriority="67" w:unhideWhenUsed="0"/>
-    <w:lsdException w:name="Medium Grid 2 Accent 2" w:semiHidden="0" w:uiPriority="68" w:unhideWhenUsed="0"/>
-    <w:lsdException w:name="Medium Grid 3 Accent 2" w:semiHidden="0" w:uiPriority="69" w:unhideWhenUsed="0"/>
-    <w:lsdException w:name="Dark List Accent 2" w:semiHidden="0" w:uiPriority="70" w:unhideWhenUsed="0"/>
-    <w:lsdException w:name="Colorful Shading Accent 2" w:semiHidden="0" w:uiPriority="71" w:unhideWhenUsed="0"/>
-    <w:lsdException w:name="Colorful List Accent 2" w:semiHidden="0" w:uiPriority="72" w:unhideWhenUsed="0"/>
-    <w:lsdException w:name="Colorful Grid Accent 2" w:semiHidden="0" w:uiPriority="73" w:unhideWhenUsed="0"/>
-    <w:lsdException w:name="Light Shading Accent 3" w:semiHidden="0" w:uiPriority="60" w:unhideWhenUsed="0"/>
-    <w:lsdException w:name="Light List Accent 3" w:semiHidden="0" w:uiPriority="61" w:unhideWhenUsed="0"/>
-    <w:lsdException w:name="Light Grid Accent 3" w:semiHidden="0" w:uiPriority="62" w:unhideWhenUsed="0"/>
-    <w:lsdException w:name="Medium Shading 1 Accent 3" w:semiHidden="0" w:uiPriority="63" w:unhideWhenUsed="0"/>
-    <w:lsdException w:name="Medium Shading 2 Accent 3" w:semiHidden="0" w:uiPriority="64" w:unhideWhenUsed="0"/>
-    <w:lsdException w:name="Medium List 1 Accent 3" w:semiHidden="0" w:uiPriority="65" w:unhideWhenUsed="0"/>
-    <w:lsdException w:name="Medium List 2 Accent 3" w:semiHidden="0" w:uiPriority="66" w:unhideWhenUsed="0"/>
-    <w:lsdException w:name="Medium Grid 1 Accent 3" w:semiHidden="0" w:uiPriority="67" w:unhideWhenUsed="0"/>
-    <w:lsdException w:name="Medium Grid 2 Accent 3" w:semiHidden="0" w:uiPriority="68" w:unhideWhenUsed="0"/>
-    <w:lsdException w:name="Medium Grid 3 Accent 3" w:semiHidden="0" w:uiPriority="69" w:unhideWhenUsed="0"/>
-    <w:lsdException w:name="Dark List Accent 3" w:semiHidden="0" w:uiPriority="70" w:unhideWhenUsed="0"/>
-    <w:lsdException w:name="Colorful Shading Accent 3" w:semiHidden="0" w:uiPriority="71" w:unhideWhenUsed="0"/>
-    <w:lsdException w:name="Colorful List Accent 3" w:semiHidden="0" w:uiPriority="72" w:unhideWhenUsed="0"/>
-    <w:lsdException w:name="Colorful Grid Accent 3" w:semiHidden="0" w:uiPriority="73" w:unhideWhenUsed="0"/>
-    <w:lsdException w:name="Light Shading Accent 4" w:semiHidden="0" w:uiPriority="60" w:unhideWhenUsed="0"/>
-    <w:lsdException w:name="Light List Accent 4" w:semiHidden="0" w:uiPriority="61" w:unhideWhenUsed="0"/>
-    <w:lsdException w:name="Light Grid Accent 4" w:semiHidden="0" w:uiPriority="62" w:unhideWhenUsed="0"/>
-    <w:lsdException w:name="Medium Shading 1 Accent 4" w:semiHidden="0" w:uiPriority="63" w:unhideWhenUsed="0"/>
-    <w:lsdException w:name="Medium Shading 2 Accent 4" w:semiHidden="0" w:uiPriority="64" w:unhideWhenUsed="0"/>
-    <w:lsdException w:name="Medium List 1 Accent 4" w:semiHidden="0" w:uiPriority="65" w:unhideWhenUsed="0"/>
-    <w:lsdException w:name="Medium List 2 Accent 4" w:semiHidden="0" w:uiPriority="66" w:unhideWhenUsed="0"/>
-    <w:lsdException w:name="Medium Grid 1 Accent 4" w:semiHidden="0" w:uiPriority="67" w:unhideWhenUsed="0"/>
-    <w:lsdException w:name="Medium Grid 2 Accent 4" w:semiHidden="0" w:uiPriority="68" w:unhideWhenUsed="0"/>
-    <w:lsdException w:name="Medium Grid 3 Accent 4" w:semiHidden="0" w:uiPriority="69" w:unhideWhenUsed="0"/>
-    <w:lsdException w:name="Dark List Accent 4" w:semiHidden="0" w:uiPriority="70" w:unhideWhenUsed="0"/>
-    <w:lsdException w:name="Colorful Shading Accent 4" w:semiHidden="0" w:uiPriority="71" w:unhideWhenUsed="0"/>
-    <w:lsdException w:name="Colorful List Accent 4" w:semiHidden="0" w:uiPriority="72" w:unhideWhenUsed="0"/>
-    <w:lsdException w:name="Colorful Grid Accent 4" w:semiHidden="0" w:uiPriority="73" w:unhideWhenUsed="0"/>
-    <w:lsdException w:name="Light Shading Accent 5" w:semiHidden="0" w:uiPriority="60" w:unhideWhenUsed="0"/>
-    <w:lsdException w:name="Light List Accent 5" w:semiHidden="0" w:uiPriority="61" w:unhideWhenUsed="0"/>
-    <w:lsdException w:name="Light Grid Accent 5" w:semiHidden="0" w:uiPriority="62" w:unhideWhenUsed="0"/>
-    <w:lsdException w:name="Medium Shading 1 Accent 5" w:semiHidden="0" w:uiPriority="63" w:unhideWhenUsed="0"/>
-    <w:lsdException w:name="Medium Shading 2 Accent 5" w:semiHidden="0" w:uiPriority="64" w:unhideWhenUsed="0"/>
-    <w:lsdException w:name="Medium List 1 Accent 5" w:semiHidden="0" w:uiPriority="65" w:unhideWhenUsed="0"/>
-    <w:lsdException w:name="Medium List 2 Accent 5" w:semiHidden="0" w:uiPriority="66" w:unhideWhenUsed="0"/>
-    <w:lsdException w:name="Medium Grid 1 Accent 5" w:semiHidden="0" w:uiPriority="67" w:unhideWhenUsed="0"/>
-    <w:lsdException w:name="Medium Grid 2 Accent 5" w:semiHidden="0" w:uiPriority="68" w:unhideWhenUsed="0"/>
-    <w:lsdException w:name="Medium Grid 3 Accent 5" w:semiHidden="0" w:uiPriority="69" w:unhideWhenUsed="0"/>
-    <w:lsdException w:name="Dark List Accent 5" w:semiHidden="0" w:uiPriority="70" w:unhideWhenUsed="0"/>
-    <w:lsdException w:name="Colorful Shading Accent 5" w:semiHidden="0" w:uiPriority="71" w:unhideWhenUsed="0"/>
-    <w:lsdException w:name="Colorful List Accent 5" w:semiHidden="0" w:uiPriority="72" w:unhideWhenUsed="0"/>
-    <w:lsdException w:name="Colorful Grid Accent 5" w:semiHidden="0" w:uiPriority="73" w:unhideWhenUsed="0"/>
-    <w:lsdException w:name="Light Shading Accent 6" w:semiHidden="0" w:uiPriority="60" w:unhideWhenUsed="0"/>
-    <w:lsdException w:name="Light List Accent 6" w:semiHidden="0" w:uiPriority="61" w:unhideWhenUsed="0"/>
-    <w:lsdException w:name="Light Grid Accent 6" w:semiHidden="0" w:uiPriority="62" w:unhideWhenUsed="0"/>
-    <w:lsdException w:name="Medium Shading 1 Accent 6" w:semiHidden="0" w:uiPriority="63" w:unhideWhenUsed="0"/>
-    <w:lsdException w:name="Medium Shading 2 Accent 6" w:semiHidden="0" w:uiPriority="64" w:unhideWhenUsed="0"/>
-    <w:lsdException w:name="Medium List 1 Accent 6" w:semiHidden="0" w:uiPriority="65" w:unhideWhenUsed="0"/>
-    <w:lsdException w:name="Medium List 2 Accent 6" w:semiHidden="0" w:uiPriority="66" w:unhideWhenUsed="0"/>
-    <w:lsdException w:name="Medium Grid 1 Accent 6" w:semiHidden="0" w:uiPriority="67" w:unhideWhenUsed="0"/>
-    <w:lsdException w:name="Medium Grid 2 Accent 6" w:semiHidden="0" w:uiPriority="68" w:unhideWhenUsed="0"/>
-    <w:lsdException w:name="Medium Grid 3 Accent 6" w:semiHidden="0" w:uiPriority="69" w:unhideWhenUsed="0"/>
-    <w:lsdException w:name="Dark List Accent 6" w:semiHidden="0" w:uiPriority="70" w:unhideWhenUsed="0"/>
-    <w:lsdException w:name="Colorful Shading Accent 6" w:semiHidden="0" w:uiPriority="71" w:unhideWhenUsed="0"/>
-    <w:lsdException w:name="Colorful List Accent 6" w:semiHidden="0" w:uiPriority="72" w:unhideWhenUsed="0"/>
-    <w:lsdException w:name="Colorful Grid Accent 6" w:semiHidden="0" w:uiPriority="73" w:unhideWhenUsed="0"/>
-    <w:lsdException w:name="Subtle Emphasis" w:semiHidden="0" w:uiPriority="19" w:unhideWhenUsed="0" w:qFormat="1"/>
-    <w:lsdException w:name="Intense Emphasis" w:semiHidden="0" w:uiPriority="21" w:unhideWhenUsed="0" w:qFormat="1"/>
-    <w:lsdException w:name="Subtle Reference" w:semiHidden="0" w:uiPriority="31" w:unhideWhenUsed="0" w:qFormat="1"/>
-    <w:lsdException w:name="Intense Reference" w:semiHidden="0" w:uiPriority="32" w:unhideWhenUsed="0" w:qFormat="1"/>
-    <w:lsdException w:name="Book Title" w:semiHidden="0" w:uiPriority="33" w:unhideWhenUsed="0" w:qFormat="1"/>
-    <w:lsdException w:name="Bibliography" w:uiPriority="37"/>
-    <w:lsdException w:name="TOC Heading" w:uiPriority="39" w:qFormat="1"/>
-  </w:latentStyles>
-  <w:style w:type="paragraph" w:default="1" w:styleId="Normal">
-    <w:name w:val="Normal"/>
-    <w:qFormat/>
-    <w:pPr>
-      <w:widowControl w:val="0"/>
-      <w:jc w:val="both"/>
-    </w:pPr>
-  </w:style>
-  <w:style w:type="character" w:default="1" w:styleId="DefaultParagraphFont">
-    <w:name w:val="Default Paragraph Font"/>
-    <w:uiPriority w:val="1"/>
-    <w:semiHidden/>
-    <w:unhideWhenUsed/>
-  </w:style>
-  <w:style w:type="table" w:default="1" w:styleId="TableNormal">
-    <w:name w:val="Normal Table"/>
-    <w:uiPriority w:val="99"/>
-    <w:semiHidden/>
-    <w:unhideWhenUsed/>
-    <w:tblPr>
-      <w:tblInd w:w="0" w:type="dxa"/>
-      <w:tblCellMar>
-        <w:top w:w="0" w:type="dxa"/>
-        <w:left w:w="108" w:type="dxa"/>
-        <w:bottom w:w="0" w:type="dxa"/>
-        <w:right w:w="108" w:type="dxa"/>
-      </w:tblCellMar>
-    </w:tblPr>
-  </w:style>
-  <w:style w:type="numbering" w:default="1" w:styleId="NoList">
-    <w:name w:val="No List"/>
-    <w:uiPriority w:val="99"/>
-    <w:semiHidden/>
-    <w:unhideWhenUsed/>
-  </w:style>
-  <w:style w:type="paragraph" w:styleId="BodyText2">
-    <w:name w:val="Body Text 2"/>
-    <w:basedOn w:val="Normal"/>
-    <w:link w:val="BodyText2Char"/>
-    <w:rsid w:val="00200E85"/>
-    <w:pPr>
-      <w:widowControl/>
-      <w:jc w:val="center"/>
-    </w:pPr>
-    <w:rPr>
-      <w:rFonts w:ascii="Tempus Sans ITC" w:hAnsi="Tempus Sans ITC" w:cs="Times New Roman"/>
-      <w:kern w:val="0"/>
-      <w:sz w:val="48"/>
-      <w:szCs w:val="20"/>
-      <w:lang w:eastAsia="en-US"/>
-    </w:rPr>
-  </w:style>
-  <w:style w:type="character" w:customStyle="1" w:styleId="BodyText2Char">
-    <w:name w:val="Body Text 2 Char"/>
-    <w:basedOn w:val="DefaultParagraphFont"/>
-    <w:link w:val="BodyText2"/>
-    <w:rsid w:val="00200E85"/>
-    <w:rPr>
-      <w:rFonts w:ascii="Tempus Sans ITC" w:hAnsi="Tempus Sans ITC" w:cs="Times New Roman"/>
-      <w:kern w:val="0"/>
-      <w:sz w:val="48"/>
-      <w:szCs w:val="20"/>
-      <w:lang w:eastAsia="en-US"/>
-    </w:rPr>
-  </w:style>
-  <w:style w:type="paragraph" w:styleId="BodyText">
-    <w:name w:val="Body Text"/>
-    <w:basedOn w:val="Normal"/>
-    <w:link w:val="BodyTextChar"/>
-    <w:uiPriority w:val="99"/>
-    <w:semiHidden/>
-    <w:unhideWhenUsed/>
-    <w:rsid w:val="00200E85"/>
-    <w:pPr>
-      <w:spacing w:after="120"/>
-    </w:pPr>
-  </w:style>
-  <w:style w:type="character" w:customStyle="1" w:styleId="BodyTextChar">
-    <w:name w:val="Body Text Char"/>
-    <w:basedOn w:val="DefaultParagraphFont"/>
-    <w:link w:val="BodyText"/>
-    <w:uiPriority w:val="99"/>
-    <w:semiHidden/>
-    <w:rsid w:val="00200E85"/>
-  </w:style>
-  <w:style w:type="paragraph" w:styleId="ListParagraph">
-    <w:name w:val="List Paragraph"/>
-    <w:basedOn w:val="Normal"/>
-    <w:uiPriority w:val="34"/>
-    <w:qFormat/>
-    <w:rsid w:val="00306F87"/>
-    <w:pPr>
-      <w:ind w:firstLineChars="200" w:firstLine="420"/>
-    </w:pPr>
-  </w:style>
-</w:styles>
-</file>
-
-<file path=word/stylesWithEffects.xml><?xml version="1.0" encoding="utf-8"?>
-<w:styles xmlns:wpc="http://schemas.microsoft.com/office/word/2010/wordprocessingCanvas" xmlns:mc="http://schemas.openxmlformats.org/markup-compatibility/2006" xmlns:o="urn:schemas-microsoft-com:office:office" xmlns:r="http://schemas.openxmlformats.org/officeDocument/2006/relationships" xmlns:m="http://schemas.openxmlformats.org/officeDocument/2006/math" xmlns:v="urn:schemas-microsoft-com:vml" xmlns:wp14="http://schemas.microsoft.com/office/word/2010/wordprocessingDrawing" xmlns:wp="http://schemas.openxmlformats.org/drawingml/2006/wordprocessingDrawing" xmlns:w10="urn:schemas-microsoft-com:office:word" xmlns:w="http://schemas.openxmlformats.org/wordprocessingml/2006/main" xmlns:w14="http://schemas.microsoft.com/office/word/2010/wordml" xmlns:wpg="http://schemas.microsoft.com/office/word/2010/wordprocessingGroup" xmlns:wpi="http://schemas.microsoft.com/office/word/2010/wordprocessingInk" xmlns:wne="http://schemas.microsoft.com/office/word/2006/wordml" xmlns:wps="http://schemas.microsoft.com/office/word/2010/wordprocessingShape" mc:Ignorable="w14 wp14">
-  <w:docDefaults>
-    <w:rPrDefault>
-      <w:rPr>
-        <w:rFonts w:asciiTheme="minorHAnsi" w:eastAsiaTheme="minorEastAsia" w:hAnsiTheme="minorHAnsi" w:cstheme="minorBidi"/>
-        <w:kern w:val="2"/>
-        <w:sz w:val="21"/>
-        <w:szCs w:val="22"/>
-        <w:lang w:val="en-US" w:eastAsia="zh-CN" w:bidi="ar-SA"/>
-      </w:rPr>
-    </w:rPrDefault>
-    <w:pPrDefault/>
-  </w:docDefaults>
-  <w:latentStyles w:defLockedState="0" w:defUIPriority="99" w:defSemiHidden="1" w:defUnhideWhenUsed="1" w:defQFormat="0" w:count="267">
-    <w:lsdException w:name="Normal" w:semiHidden="0" w:uiPriority="0" w:unhideWhenUsed="0" w:qFormat="1"/>
-    <w:lsdException w:name="heading 1" w:semiHidden="0" w:uiPriority="9" w:unhideWhenUsed="0" w:qFormat="1"/>
-    <w:lsdException w:name="heading 2" w:uiPriority="9" w:qFormat="1"/>
-    <w:lsdException w:name="heading 3" w:uiPriority="9" w:qFormat="1"/>
-    <w:lsdException w:name="heading 4" w:uiPriority="9" w:qFormat="1"/>
-    <w:lsdException w:name="heading 5" w:uiPriority="9" w:qFormat="1"/>
-    <w:lsdException w:name="heading 6" w:uiPriority="9" w:qFormat="1"/>
-    <w:lsdException w:name="heading 7" w:uiPriority="9" w:qFormat="1"/>
-    <w:lsdException w:name="heading 8" w:uiPriority="9" w:qFormat="1"/>
-    <w:lsdException w:name="heading 9" w:uiPriority="9" w:qFormat="1"/>
-    <w:lsdException w:name="toc 1" w:uiPriority="39"/>
-    <w:lsdException w:name="toc 2" w:uiPriority="39"/>
-    <w:lsdException w:name="toc 3" w:uiPriority="39"/>
-    <w:lsdException w:name="toc 4" w:uiPriority="39"/>
-    <w:lsdException w:name="toc 5" w:uiPriority="39"/>
-    <w:lsdException w:name="toc 6" w:uiPriority="39"/>
-    <w:lsdException w:name="toc 7" w:uiPriority="39"/>
-    <w:lsdException w:name="toc 8" w:uiPriority="39"/>
-    <w:lsdException w:name="toc 9" w:uiPriority="39"/>
-    <w:lsdException w:name="caption" w:uiPriority="35" w:qFormat="1"/>
-    <w:lsdException w:name="Title" w:semiHidden="0" w:uiPriority="10" w:unhideWhenUsed="0" w:qFormat="1"/>
-    <w:lsdException w:name="Default Paragraph Font" w:uiPriority="1"/>
-    <w:lsdException w:name="Subtitle" w:semiHidden="0" w:uiPriority="11" w:unhideWhenUsed="0" w:qFormat="1"/>
-    <w:lsdException w:name="Body Text 2" w:uiPriority="0"/>
-    <w:lsdException w:name="Strong" w:semiHidden="0" w:uiPriority="22" w:unhideWhenUsed="0" w:qFormat="1"/>
-    <w:lsdException w:name="Emphasis" w:semiHidden="0" w:uiPriority="20" w:unhideWhenUsed="0" w:qFormat="1"/>
-    <w:lsdException w:name="Table Grid" w:semiHidden="0" w:uiPriority="39" w:unhideWhenUsed="0"/>
-    <w:lsdException w:name="Placeholder Text" w:unhideWhenUsed="0"/>
-    <w:lsdException w:name="No Spacing" w:semiHidden="0" w:uiPriority="1" w:unhideWhenUsed="0" w:qFormat="1"/>
-    <w:lsdException w:name="Light Shading" w:semiHidden="0" w:uiPriority="60" w:unhideWhenUsed="0"/>
-    <w:lsdException w:name="Light List" w:semiHidden="0" w:uiPriority="61" w:unhideWhenUsed="0"/>
-    <w:lsdException w:name="Light Grid" w:semiHidden="0" w:uiPriority="62" w:unhideWhenUsed="0"/>
-    <w:lsdException w:name="Medium Shading 1" w:semiHidden="0" w:uiPriority="63" w:unhideWhenUsed="0"/>
-    <w:lsdException w:name="Medium Shading 2" w:semiHidden="0" w:uiPriority="64" w:unhideWhenUsed="0"/>
-    <w:lsdException w:name="Medium List 1" w:semiHidden="0" w:uiPriority="65" w:unhideWhenUsed="0"/>
-    <w:lsdException w:name="Medium List 2" w:semiHidden="0" w:uiPriority="66" w:unhideWhenUsed="0"/>
-    <w:lsdException w:name="Medium Grid 1" w:semiHidden="0" w:uiPriority="67" w:unhideWhenUsed="0"/>
-    <w:lsdException w:name="Medium Grid 2" w:semiHidden="0" w:uiPriority="68" w:unhideWhenUsed="0"/>
-    <w:lsdException w:name="Medium Grid 3" w:semiHidden="0" w:uiPriority="69" w:unhideWhenUsed="0"/>
-    <w:lsdException w:name="Dark List" w:semiHidden="0" w:uiPriority="70" w:unhideWhenUsed="0"/>
-    <w:lsdException w:name="Colorful Shading" w:semiHidden="0" w:uiPriority="71" w:unhideWhenUsed="0"/>
-    <w:lsdException w:name="Colorful List" w:semiHidden="0" w:uiPriority="72" w:unhideWhenUsed="0"/>
-    <w:lsdException w:name="Colorful Grid" w:semiHidden="0" w:uiPriority="73" w:unhideWhenUsed="0"/>
-    <w:lsdException w:name="Light Shading Accent 1" w:semiHidden="0" w:uiPriority="60" w:unhideWhenUsed="0"/>
-    <w:lsdException w:name="Light List Accent 1" w:semiHidden="0" w:uiPriority="61" w:unhideWhenUsed="0"/>
-    <w:lsdException w:name="Light Grid Accent 1" w:semiHidden="0" w:uiPriority="62" w:unhideWhenUsed="0"/>
-    <w:lsdException w:name="Medium Shading 1 Accent 1" w:semiHidden="0" w:uiPriority="63" w:unhideWhenUsed="0"/>
-    <w:lsdException w:name="Medium Shading 2 Accent 1" w:semiHidden="0" w:uiPriority="64" w:unhideWhenUsed="0"/>
-    <w:lsdException w:name="Medium List 1 Accent 1" w:semiHidden="0" w:uiPriority="65" w:unhideWhenUsed="0"/>
-    <w:lsdException w:name="Revision" w:unhideWhenUsed="0"/>
-    <w:lsdException w:name="List Paragraph" w:semiHidden="0" w:uiPriority="34" w:unhideWhenUsed="0" w:qFormat="1"/>
-    <w:lsdException w:name="Quote" w:semiHidden="0" w:uiPriority="29" w:unhideWhenUsed="0" w:qFormat="1"/>
-    <w:lsdException w:name="Intense Quote" w:semiHidden="0" w:uiPriority="30" w:unhideWhenUsed="0" w:qFormat="1"/>
-    <w:lsdException w:name="Medium List 2 Accent 1" w:semiHidden="0" w:uiPriority="66" w:unhideWhenUsed="0"/>
-    <w:lsdException w:name="Medium Grid 1 Accent 1" w:semiHidden="0" w:uiPriority="67" w:unhideWhenUsed="0"/>
-    <w:lsdException w:name="Medium Grid 2 Accent 1" w:semiHidden="0" w:uiPriority="68" w:unhideWhenUsed="0"/>
-    <w:lsdException w:name="Medium Grid 3 Accent 1" w:semiHidden="0" w:uiPriority="69" w:unhideWhenUsed="0"/>
-    <w:lsdException w:name="Dark List Accent 1" w:semiHidden="0" w:uiPriority="70" w:unhideWhenUsed="0"/>
-    <w:lsdException w:name="Colorful Shading Accent 1" w:semiHidden="0" w:uiPriority="71" w:unhideWhenUsed="0"/>
-    <w:lsdException w:name="Colorful List Accent 1" w:semiHidden="0" w:uiPriority="72" w:unhideWhenUsed="0"/>
-    <w:lsdException w:name="Colorful Grid Accent 1" w:semiHidden="0" w:uiPriority="73" w:unhideWhenUsed="0"/>
-    <w:lsdException w:name="Light Shading Accent 2" w:semiHidden="0" w:uiPriority="60" w:unhideWhenUsed="0"/>
-    <w:lsdException w:name="Light List Accent 2" w:semiHidden="0" w:uiPriority="61" w:unhideWhenUsed="0"/>
-    <w:lsdException w:name="Light Grid Accent 2" w:semiHidden="0" w:uiPriority="62" w:unhideWhenUsed="0"/>
-    <w:lsdException w:name="Medium Shading 1 Accent 2" w:semiHidden="0" w:uiPriority="63" w:unhideWhenUsed="0"/>
-    <w:lsdException w:name="Medium Shading 2 Accent 2" w:semiHidden="0" w:uiPriority="64" w:unhideWhenUsed="0"/>
-    <w:lsdException w:name="Medium List 1 Accent 2" w:semiHidden="0" w:uiPriority="65" w:unhideWhenUsed="0"/>
-    <w:lsdException w:name="Medium List 2 Accent 2" w:semiHidden="0" w:uiPriority="66" w:unhideWhenUsed="0"/>
-    <w:lsdException w:name="Medium Grid 1 Accent 2" w:semiHidden="0" w:uiPriority="67" w:unhideWhenUsed="0"/>
-    <w:lsdException w:name="Medium Grid 2 Accent 2" w:semiHidden="0" w:uiPriority="68" w:unhideWhenUsed="0"/>
-    <w:lsdException w:name="Medium Grid 3 Accent 2" w:semiHidden="0" w:uiPriority="69" w:unhideWhenUsed="0"/>
-    <w:lsdException w:name="Dark List Accent 2" w:semiHidden="0" w:uiPriority="70" w:unhideWhenUsed="0"/>
-    <w:lsdException w:name="Colorful Shading Accent 2" w:semiHidden="0" w:uiPriority="71" w:unhideWhenUsed="0"/>
-    <w:lsdException w:name="Colorful List Accent 2" w:semiHidden="0" w:uiPriority="72" w:unhideWhenUsed="0"/>
-    <w:lsdException w:name="Colorful Grid Accent 2" w:semiHidden="0" w:uiPriority="73" w:unhideWhenUsed="0"/>
-    <w:lsdException w:name="Light Shading Accent 3" w:semiHidden="0" w:uiPriority="60" w:unhideWhenUsed="0"/>
-    <w:lsdException w:name="Light List Accent 3" w:semiHidden="0" w:uiPriority="61" w:unhideWhenUsed="0"/>
-    <w:lsdException w:name="Light Grid Accent 3" w:semiHidden="0" w:uiPriority="62" w:unhideWhenUsed="0"/>
-    <w:lsdException w:name="Medium Shading 1 Accent 3" w:semiHidden="0" w:uiPriority="63" w:unhideWhenUsed="0"/>
-    <w:lsdException w:name="Medium Shading 2 Accent 3" w:semiHidden="0" w:uiPriority="64" w:unhideWhenUsed="0"/>
-    <w:lsdException w:name="Medium List 1 Accent 3" w:semiHidden="0" w:uiPriority="65" w:unhideWhenUsed="0"/>
-    <w:lsdException w:name="Medium List 2 Accent 3" w:semiHidden="0" w:uiPriority="66" w:unhideWhenUsed="0"/>
-    <w:lsdException w:name="Medium Grid 1 Accent 3" w:semiHidden="0" w:uiPriority="67" w:unhideWhenUsed="0"/>
-    <w:lsdException w:name="Medium Grid 2 Accent 3" w:semiHidden="0" w:uiPriority="68" w:unhideWhenUsed="0"/>
-    <w:lsdException w:name="Medium Grid 3 Accent 3" w:semiHidden="0" w:uiPriority="69" w:unhideWhenUsed="0"/>
-    <w:lsdException w:name="Dark List Accent 3" w:semiHidden="0" w:uiPriority="70" w:unhideWhenUsed="0"/>
-    <w:lsdException w:name="Colorful Shading Accent 3" w:semiHidden="0" w:uiPriority="71" w:unhideWhenUsed="0"/>
-    <w:lsdException w:name="Colorful List Accent 3" w:semiHidden="0" w:uiPriority="72" w:unhideWhenUsed="0"/>
-    <w:lsdException w:name="Colorful Grid Accent 3" w:semiHidden="0" w:uiPriority="73" w:unhideWhenUsed="0"/>
-    <w:lsdException w:name="Light Shading Accent 4" w:semiHidden="0" w:uiPriority="60" w:unhideWhenUsed="0"/>
-    <w:lsdException w:name="Light List Accent 4" w:semiHidden="0" w:uiPriority="61" w:unhideWhenUsed="0"/>
-    <w:lsdException w:name="Light Grid Accent 4" w:semiHidden="0" w:uiPriority="62" w:unhideWhenUsed="0"/>
-    <w:lsdException w:name="Medium Shading 1 Accent 4" w:semiHidden="0" w:uiPriority="63" w:unhideWhenUsed="0"/>
-    <w:lsdException w:name="Medium Shading 2 Accent 4" w:semiHidden="0" w:uiPriority="64" w:unhideWhenUsed="0"/>
-    <w:lsdException w:name="Medium List 1 Accent 4" w:semiHidden="0" w:uiPriority="65" w:unhideWhenUsed="0"/>
-    <w:lsdException w:name="Medium List 2 Accent 4" w:semiHidden="0" w:uiPriority="66" w:unhideWhenUsed="0"/>
-    <w:lsdException w:name="Medium Grid 1 Accent 4" w:semiHidden="0" w:uiPriority="67" w:unhideWhenUsed="0"/>
-    <w:lsdException w:name="Medium Grid 2 Accent 4" w:semiHidden="0" w:uiPriority="68" w:unhideWhenUsed="0"/>
-    <w:lsdException w:name="Medium Grid 3 Accent 4" w:semiHidden="0" w:uiPriority="69" w:unhideWhenUsed="0"/>
-    <w:lsdException w:name="Dark List Accent 4" w:semiHidden="0" w:uiPriority="70" w:unhideWhenUsed="0"/>
-    <w:lsdException w:name="Colorful Shading Accent 4" w:semiHidden="0" w:uiPriority="71" w:unhideWhenUsed="0"/>
-    <w:lsdException w:name="Colorful List Accent 4" w:semiHidden="0" w:uiPriority="72" w:unhideWhenUsed="0"/>
-    <w:lsdException w:name="Colorful Grid Accent 4" w:semiHidden="0" w:uiPriority="73" w:unhideWhenUsed="0"/>
-    <w:lsdException w:name="Light Shading Accent 5" w:semiHidden="0" w:uiPriority="60" w:unhideWhenUsed="0"/>
-    <w:lsdException w:name="Light List Accent 5" w:semiHidden="0" w:uiPriority="61" w:unhideWhenUsed="0"/>
-    <w:lsdException w:name="Light Grid Accent 5" w:semiHidden="0" w:uiPriority="62" w:unhideWhenUsed="0"/>
-    <w:lsdException w:name="Medium Shading 1 Accent 5" w:semiHidden="0" w:uiPriority="63" w:unhideWhenUsed="0"/>
-    <w:lsdException w:name="Medium Shading 2 Accent 5" w:semiHidden="0" w:uiPriority="64" w:unhideWhenUsed="0"/>
-    <w:lsdException w:name="Medium List 1 Accent 5" w:semiHidden="0" w:uiPriority="65" w:unhideWhenUsed="0"/>
-    <w:lsdException w:name="Medium List 2 Accent 5" w:semiHidden="0" w:uiPriority="66" w:unhideWhenUsed="0"/>
-    <w:lsdException w:name="Medium Grid 1 Accent 5" w:semiHidden="0" w:uiPriority="67" w:unhideWhenUsed="0"/>
-    <w:lsdException w:name="Medium Grid 2 Accent 5" w:semiHidden="0" w:uiPriority="68" w:unhideWhenUsed="0"/>
-    <w:lsdException w:name="Medium Grid 3 Accent 5" w:semiHidden="0" w:uiPriority="69" w:unhideWhenUsed="0"/>
-    <w:lsdException w:name="Dark List Accent 5" w:semiHidden="0" w:uiPriority="70" w:unhideWhenUsed="0"/>
-    <w:lsdException w:name="Colorful Shading Accent 5" w:semiHidden="0" w:uiPriority="71" w:unhideWhenUsed="0"/>
-    <w:lsdException w:name="Colorful List Accent 5" w:semiHidden="0" w:uiPriority="72" w:unhideWhenUsed="0"/>
-    <w:lsdException w:name="Colorful Grid Accent 5" w:semiHidden="0" w:uiPriority="73" w:unhideWhenUsed="0"/>
-    <w:lsdException w:name="Light Shading Accent 6" w:semiHidden="0" w:uiPriority="60" w:unhideWhenUsed="0"/>
-    <w:lsdException w:name="Light List Accent 6" w:semiHidden="0" w:uiPriority="61" w:unhideWhenUsed="0"/>
-    <w:lsdException w:name="Light Grid Accent 6" w:semiHidden="0" w:uiPriority="62" w:unhideWhenUsed="0"/>
-    <w:lsdException w:name="Medium Shading 1 Accent 6" w:semiHidden="0" w:uiPriority="63" w:unhideWhenUsed="0"/>
-    <w:lsdException w:name="Medium Shading 2 Accent 6" w:semiHidden="0" w:uiPriority="64" w:unhideWhenUsed="0"/>
-    <w:lsdException w:name="Medium List 1 Accent 6" w:semiHidden="0" w:uiPriority="65" w:unhideWhenUsed="0"/>
-    <w:lsdException w:name="Medium List 2 Accent 6" w:semiHidden="0" w:uiPriority="66" w:unhideWhenUsed="0"/>
-    <w:lsdException w:name="Medium Grid 1 Accent 6" w:semiHidden="0" w:uiPriority="67" w:unhideWhenUsed="0"/>
-    <w:lsdException w:name="Medium Grid 2 Accent 6" w:semiHidden="0" w:uiPriority="68" w:unhideWhenUsed="0"/>
-    <w:lsdException w:name="Medium Grid 3 Accent 6" w:semiHidden="0" w:uiPriority="69" w:unhideWhenUsed="0"/>
-    <w:lsdException w:name="Dark List Accent 6" w:semiHidden="0" w:uiPriority="70" w:unhideWhenUsed="0"/>
-    <w:lsdException w:name="Colorful Shading Accent 6" w:semiHidden="0" w:uiPriority="71" w:unhideWhenUsed="0"/>
-    <w:lsdException w:name="Colorful List Accent 6" w:semiHidden="0" w:uiPriority="72" w:unhideWhenUsed="0"/>
-    <w:lsdException w:name="Colorful Grid Accent 6" w:semiHidden="0" w:uiPriority="73" w:unhideWhenUsed="0"/>
-    <w:lsdException w:name="Subtle Emphasis" w:semiHidden="0" w:uiPriority="19" w:unhideWhenUsed="0" w:qFormat="1"/>
-    <w:lsdException w:name="Intense Emphasis" w:semiHidden="0" w:uiPriority="21" w:unhideWhenUsed="0" w:qFormat="1"/>
-    <w:lsdException w:name="Subtle Reference" w:semiHidden="0" w:uiPriority="31" w:unhideWhenUsed="0" w:qFormat="1"/>
-    <w:lsdException w:name="Intense Reference" w:semiHidden="0" w:uiPriority="32" w:unhideWhenUsed="0" w:qFormat="1"/>
-    <w:lsdException w:name="Book Title" w:semiHidden="0" w:uiPriority="33" w:unhideWhenUsed="0" w:qFormat="1"/>
-    <w:lsdException w:name="Bibliography" w:uiPriority="37"/>
-    <w:lsdException w:name="TOC Heading" w:uiPriority="39" w:qFormat="1"/>
+  <w:latentStyles w:defLockedState="0" w:defUIPriority="99" w:defSemiHidden="0" w:defUnhideWhenUsed="0" w:defQFormat="0" w:count="371">
+    <w:lsdException w:name="Normal" w:uiPriority="0" w:qFormat="1"/>
+    <w:lsdException w:name="heading 1" w:uiPriority="9" w:qFormat="1"/>
+    <w:lsdException w:name="heading 2" w:semiHidden="1" w:uiPriority="9" w:unhideWhenUsed="1" w:qFormat="1"/>
+    <w:lsdException w:name="heading 3" w:semiHidden="1" w:uiPriority="9" w:unhideWhenUsed="1" w:qFormat="1"/>
+    <w:lsdException w:name="heading 4" w:semiHidden="1" w:uiPriority="9" w:unhideWhenUsed="1" w:qFormat="1"/>
+    <w:lsdException w:name="heading 5" w:semiHidden="1" w:uiPriority="9" w:unhideWhenUsed="1" w:qFormat="1"/>
+    <w:lsdException w:name="heading 6" w:semiHidden="1" w:uiPriority="9" w:unhideWhenUsed="1" w:qFormat="1"/>
+    <w:lsdException w:name="heading 7" w:semiHidden="1" w:uiPriority="9" w:unhideWhenUsed="1" w:qFormat="1"/>
+    <w:lsdException w:name="heading 8" w:semiHidden="1" w:uiPriority="9" w:unhideWhenUsed="1" w:qFormat="1"/>
+    <w:lsdException w:name="heading 9" w:semiHidden="1" w:uiPriority="9" w:unhideWhenUsed="1" w:qFormat="1"/>
+    <w:lsdException w:name="index 1" w:semiHidden="1" w:unhideWhenUsed="1"/>
+    <w:lsdException w:name="index 2" w:semiHidden="1" w:unhideWhenUsed="1"/>
+    <w:lsdException w:name="index 3" w:semiHidden="1" w:unhideWhenUsed="1"/>
+    <w:lsdException w:name="index 4" w:semiHidden="1" w:unhideWhenUsed="1"/>
+    <w:lsdException w:name="index 5" w:semiHidden="1" w:unhideWhenUsed="1"/>
+    <w:lsdException w:name="index 6" w:semiHidden="1" w:unhideWhenUsed="1"/>
+    <w:lsdException w:name="index 7" w:semiHidden="1" w:unhideWhenUsed="1"/>
+    <w:lsdException w:name="index 8" w:semiHidden="1" w:unhideWhenUsed="1"/>
+    <w:lsdException w:name="index 9" w:semiHidden="1" w:unhideWhenUsed="1"/>
+    <w:lsdException w:name="toc 1" w:semiHidden="1" w:uiPriority="39" w:unhideWhenUsed="1"/>
+    <w:lsdException w:name="toc 2" w:semiHidden="1" w:uiPriority="39" w:unhideWhenUsed="1"/>
+    <w:lsdException w:name="toc 3" w:semiHidden="1" w:uiPriority="39" w:unhideWhenUsed="1"/>
+    <w:lsdException w:name="toc 4" w:semiHidden="1" w:uiPriority="39" w:unhideWhenUsed="1"/>
+    <w:lsdException w:name="toc 5" w:semiHidden="1" w:uiPriority="39" w:unhideWhenUsed="1"/>
+    <w:lsdException w:name="toc 6" w:semiHidden="1" w:uiPriority="39" w:unhideWhenUsed="1"/>
+    <w:lsdException w:name="toc 7" w:semiHidden="1" w:uiPriority="39" w:unhideWhenUsed="1"/>
+    <w:lsdException w:name="toc 8" w:semiHidden="1" w:uiPriority="39" w:unhideWhenUsed="1"/>
+    <w:lsdException w:name="toc 9" w:semiHidden="1" w:uiPriority="39" w:unhideWhenUsed="1"/>
+    <w:lsdException w:name="Normal Indent" w:semiHidden="1" w:unhideWhenUsed="1"/>
+    <w:lsdException w:name="footnote text" w:semiHidden="1" w:unhideWhenUsed="1"/>
+    <w:lsdException w:name="annotation text" w:semiHidden="1" w:unhideWhenUsed="1"/>
+    <w:lsdException w:name="header" w:semiHidden="1" w:unhideWhenUsed="1"/>
+    <w:lsdException w:name="footer" w:semiHidden="1" w:unhideWhenUsed="1"/>
+    <w:lsdException w:name="index heading" w:semiHidden="1" w:unhideWhenUsed="1"/>
+    <w:lsdException w:name="caption" w:semiHidden="1" w:uiPriority="35" w:unhideWhenUsed="1" w:qFormat="1"/>
+    <w:lsdException w:name="table of figures" w:semiHidden="1" w:unhideWhenUsed="1"/>
+    <w:lsdException w:name="envelope address" w:semiHidden="1" w:unhideWhenUsed="1"/>
+    <w:lsdException w:name="envelope return" w:semiHidden="1" w:unhideWhenUsed="1"/>
+    <w:lsdException w:name="footnote reference" w:semiHidden="1" w:unhideWhenUsed="1"/>
+    <w:lsdException w:name="annotation reference" w:semiHidden="1" w:unhideWhenUsed="1"/>
+    <w:lsdException w:name="line number" w:semiHidden="1" w:unhideWhenUsed="1"/>
+    <w:lsdException w:name="page number" w:semiHidden="1" w:unhideWhenUsed="1"/>
+    <w:lsdException w:name="endnote reference" w:semiHidden="1" w:unhideWhenUsed="1"/>
+    <w:lsdException w:name="endnote text" w:semiHidden="1" w:unhideWhenUsed="1"/>
+    <w:lsdException w:name="table of authorities" w:semiHidden="1" w:unhideWhenUsed="1"/>
+    <w:lsdException w:name="macro" w:semiHidden="1" w:unhideWhenUsed="1"/>
+    <w:lsdException w:name="toa heading" w:semiHidden="1" w:unhideWhenUsed="1"/>
+    <w:lsdException w:name="List" w:semiHidden="1" w:unhideWhenUsed="1"/>
+    <w:lsdException w:name="List Bullet" w:semiHidden="1" w:unhideWhenUsed="1"/>
+    <w:lsdException w:name="List Number" w:semiHidden="1" w:unhideWhenUsed="1"/>
+    <w:lsdException w:name="List 2" w:semiHidden="1" w:unhideWhenUsed="1"/>
+    <w:lsdException w:name="List 3" w:semiHidden="1" w:unhideWhenUsed="1"/>
+    <w:lsdException w:name="List 4" w:semiHidden="1" w:unhideWhenUsed="1"/>
+    <w:lsdException w:name="List 5" w:semiHidden="1" w:unhideWhenUsed="1"/>
+    <w:lsdException w:name="List Bullet 2" w:semiHidden="1" w:unhideWhenUsed="1"/>
+    <w:lsdException w:name="List Bullet 3" w:semiHidden="1" w:unhideWhenUsed="1"/>
+    <w:lsdException w:name="List Bullet 4" w:semiHidden="1" w:unhideWhenUsed="1"/>
+    <w:lsdException w:name="List Bullet 5" w:semiHidden="1" w:unhideWhenUsed="1"/>
+    <w:lsdException w:name="List Number 2" w:semiHidden="1" w:unhideWhenUsed="1"/>
+    <w:lsdException w:name="List Number 3" w:semiHidden="1" w:unhideWhenUsed="1"/>
+    <w:lsdException w:name="List Number 4" w:semiHidden="1" w:unhideWhenUsed="1"/>
+    <w:lsdException w:name="List Number 5" w:semiHidden="1" w:unhideWhenUsed="1"/>
+    <w:lsdException w:name="Title" w:uiPriority="10" w:qFormat="1"/>
+    <w:lsdException w:name="Closing" w:semiHidden="1" w:unhideWhenUsed="1"/>
+    <w:lsdException w:name="Signature" w:semiHidden="1" w:unhideWhenUsed="1"/>
+    <w:lsdException w:name="Default Paragraph Font" w:semiHidden="1" w:uiPriority="1" w:unhideWhenUsed="1"/>
+    <w:lsdException w:name="Body Text" w:semiHidden="1" w:unhideWhenUsed="1"/>
+    <w:lsdException w:name="Body Text Indent" w:semiHidden="1" w:unhideWhenUsed="1"/>
+    <w:lsdException w:name="List Continue" w:semiHidden="1" w:unhideWhenUsed="1"/>
+    <w:lsdException w:name="List Continue 2" w:semiHidden="1" w:unhideWhenUsed="1"/>
+    <w:lsdException w:name="List Continue 3" w:semiHidden="1" w:unhideWhenUsed="1"/>
+    <w:lsdException w:name="List Continue 4" w:semiHidden="1" w:unhideWhenUsed="1"/>
+    <w:lsdException w:name="List Continue 5" w:semiHidden="1" w:unhideWhenUsed="1"/>
+    <w:lsdException w:name="Message Header" w:semiHidden="1" w:unhideWhenUsed="1"/>
+    <w:lsdException w:name="Subtitle" w:uiPriority="11" w:qFormat="1"/>
+    <w:lsdException w:name="Salutation" w:semiHidden="1" w:unhideWhenUsed="1"/>
+    <w:lsdException w:name="Date" w:semiHidden="1" w:unhideWhenUsed="1"/>
+    <w:lsdException w:name="Body Text First Indent" w:semiHidden="1" w:unhideWhenUsed="1"/>
+    <w:lsdException w:name="Body Text First Indent 2" w:semiHidden="1" w:unhideWhenUsed="1"/>
+    <w:lsdException w:name="Note Heading" w:semiHidden="1" w:unhideWhenUsed="1"/>
+    <w:lsdException w:name="Body Text 2" w:semiHidden="1" w:uiPriority="0" w:unhideWhenUsed="1"/>
+    <w:lsdException w:name="Body Text 3" w:semiHidden="1" w:unhideWhenUsed="1"/>
+    <w:lsdException w:name="Body Text Indent 2" w:semiHidden="1" w:unhideWhenUsed="1"/>
+    <w:lsdException w:name="Body Text Indent 3" w:semiHidden="1" w:unhideWhenUsed="1"/>
+    <w:lsdException w:name="Block Text" w:semiHidden="1" w:unhideWhenUsed="1"/>
+    <w:lsdException w:name="Hyperlink" w:semiHidden="1" w:unhideWhenUsed="1"/>
+    <w:lsdException w:name="FollowedHyperlink" w:semiHidden="1" w:unhideWhenUsed="1"/>
+    <w:lsdException w:name="Strong" w:uiPriority="22" w:qFormat="1"/>
+    <w:lsdException w:name="Emphasis" w:uiPriority="20" w:qFormat="1"/>
+    <w:lsdException w:name="Document Map" w:semiHidden="1" w:unhideWhenUsed="1"/>
+    <w:lsdException w:name="Plain Text" w:semiHidden="1" w:unhideWhenUsed="1"/>
+    <w:lsdException w:name="E-mail Signature" w:semiHidden="1" w:unhideWhenUsed="1"/>
+    <w:lsdException w:name="HTML Top of Form" w:semiHidden="1" w:unhideWhenUsed="1"/>
+    <w:lsdException w:name="HTML Bottom of Form" w:semiHidden="1" w:unhideWhenUsed="1"/>
+    <w:lsdException w:name="Normal (Web)" w:semiHidden="1" w:unhideWhenUsed="1"/>
+    <w:lsdException w:name="HTML Acronym" w:semiHidden="1" w:unhideWhenUsed="1"/>
+    <w:lsdException w:name="HTML Address" w:semiHidden="1" w:unhideWhenUsed="1"/>
+    <w:lsdException w:name="HTML Cite" w:semiHidden="1" w:unhideWhenUsed="1"/>
+    <w:lsdException w:name="HTML Code" w:semiHidden="1" w:unhideWhenUsed="1"/>
+    <w:lsdException w:name="HTML Definition" w:semiHidden="1" w:unhideWhenUsed="1"/>
+    <w:lsdException w:name="HTML Keyboard" w:semiHidden="1" w:unhideWhenUsed="1"/>
+    <w:lsdException w:name="HTML Preformatted" w:semiHidden="1" w:unhideWhenUsed="1"/>
+    <w:lsdException w:name="HTML Sample" w:semiHidden="1" w:unhideWhenUsed="1"/>
+    <w:lsdException w:name="HTML Typewriter" w:semiHidden="1" w:unhideWhenUsed="1"/>
+    <w:lsdException w:name="HTML Variable" w:semiHidden="1" w:unhideWhenUsed="1"/>
+    <w:lsdException w:name="Normal Table" w:semiHidden="1" w:unhideWhenUsed="1"/>
+    <w:lsdException w:name="annotation subject" w:semiHidden="1" w:unhideWhenUsed="1"/>
+    <w:lsdException w:name="No List" w:semiHidden="1" w:unhideWhenUsed="1"/>
+    <w:lsdException w:name="Outline List 1" w:semiHidden="1" w:unhideWhenUsed="1"/>
+    <w:lsdException w:name="Outline List 2" w:semiHidden="1" w:unhideWhenUsed="1"/>
+    <w:lsdException w:name="Outline List 3" w:semiHidden="1" w:unhideWhenUsed="1"/>
+    <w:lsdException w:name="Table Simple 1" w:semiHidden="1" w:unhideWhenUsed="1"/>
+    <w:lsdException w:name="Table Simple 2" w:semiHidden="1" w:unhideWhenUsed="1"/>
+    <w:lsdException w:name="Table Simple 3" w:semiHidden="1" w:unhideWhenUsed="1"/>
+    <w:lsdException w:name="Table Classic 1" w:semiHidden="1" w:unhideWhenUsed="1"/>
+    <w:lsdException w:name="Table Classic 2" w:semiHidden="1" w:unhideWhenUsed="1"/>
+    <w:lsdException w:name="Table Classic 3" w:semiHidden="1" w:unhideWhenUsed="1"/>
+    <w:lsdException w:name="Table Classic 4" w:semiHidden="1" w:unhideWhenUsed="1"/>
+    <w:lsdException w:name="Table Colorful 1" w:semiHidden="1" w:unhideWhenUsed="1"/>
+    <w:lsdException w:name="Table Colorful 2" w:semiHidden="1" w:unhideWhenUsed="1"/>
+    <w:lsdException w:name="Table Colorful 3" w:semiHidden="1" w:unhideWhenUsed="1"/>
+    <w:lsdException w:name="Table Columns 1" w:semiHidden="1" w:unhideWhenUsed="1"/>
+    <w:lsdException w:name="Table Columns 2" w:semiHidden="1" w:unhideWhenUsed="1"/>
+    <w:lsdException w:name="Table Columns 3" w:semiHidden="1" w:unhideWhenUsed="1"/>
+    <w:lsdException w:name="Table Columns 4" w:semiHidden="1" w:unhideWhenUsed="1"/>
+    <w:lsdException w:name="Table Columns 5" w:semiHidden="1" w:unhideWhenUsed="1"/>
+    <w:lsdException w:name="Table Grid 1" w:semiHidden="1" w:unhideWhenUsed="1"/>
+    <w:lsdException w:name="Table Grid 2" w:semiHidden="1" w:unhideWhenUsed="1"/>
+    <w:lsdException w:name="Table Grid 3" w:semiHidden="1" w:unhideWhenUsed="1"/>
+    <w:lsdException w:name="Table Grid 4" w:semiHidden="1" w:unhideWhenUsed="1"/>
+    <w:lsdException w:name="Table Grid 5" w:semiHidden="1" w:unhideWhenUsed="1"/>
+    <w:lsdException w:name="Table Grid 6" w:semiHidden="1" w:unhideWhenUsed="1"/>
+    <w:lsdException w:name="Table Grid 7" w:semiHidden="1" w:unhideWhenUsed="1"/>
+    <w:lsdException w:name="Table Grid 8" w:semiHidden="1" w:unhideWhenUsed="1"/>
+    <w:lsdException w:name="Table List 1" w:semiHidden="1" w:unhideWhenUsed="1"/>
+    <w:lsdException w:name="Table List 2" w:semiHidden="1" w:unhideWhenUsed="1"/>
+    <w:lsdException w:name="Table List 3" w:semiHidden="1" w:unhideWhenUsed="1"/>
+    <w:lsdException w:name="Table List 4" w:semiHidden="1" w:unhideWhenUsed="1"/>
+    <w:lsdException w:name="Table List 5" w:semiHidden="1" w:unhideWhenUsed="1"/>
+    <w:lsdException w:name="Table List 6" w:semiHidden="1" w:unhideWhenUsed="1"/>
+    <w:lsdException w:name="Table List 7" w:semiHidden="1" w:unhideWhenUsed="1"/>
+    <w:lsdException w:name="Table List 8" w:semiHidden="1" w:unhideWhenUsed="1"/>
+    <w:lsdException w:name="Table 3D effects 1" w:semiHidden="1" w:unhideWhenUsed="1"/>
+    <w:lsdException w:name="Table 3D effects 2" w:semiHidden="1" w:unhideWhenUsed="1"/>
+    <w:lsdException w:name="Table 3D effects 3" w:semiHidden="1" w:unhideWhenUsed="1"/>
+    <w:lsdException w:name="Table Contemporary" w:semiHidden="1" w:unhideWhenUsed="1"/>
+    <w:lsdException w:name="Table Elegant" w:semiHidden="1" w:unhideWhenUsed="1"/>
+    <w:lsdException w:name="Table Professional" w:semiHidden="1" w:unhideWhenUsed="1"/>
+    <w:lsdException w:name="Table Subtle 1" w:semiHidden="1" w:unhideWhenUsed="1"/>
+    <w:lsdException w:name="Table Subtle 2" w:semiHidden="1" w:unhideWhenUsed="1"/>
+    <w:lsdException w:name="Table Web 1" w:semiHidden="1" w:unhideWhenUsed="1"/>
+    <w:lsdException w:name="Table Web 2" w:semiHidden="1" w:unhideWhenUsed="1"/>
+    <w:lsdException w:name="Table Web 3" w:semiHidden="1" w:unhideWhenUsed="1"/>
+    <w:lsdException w:name="Balloon Text" w:semiHidden="1" w:unhideWhenUsed="1"/>
+    <w:lsdException w:name="Table Grid" w:uiPriority="39"/>
+    <w:lsdException w:name="Table Theme" w:semiHidden="1" w:unhideWhenUsed="1"/>
+    <w:lsdException w:name="Placeholder Text" w:semiHidden="1"/>
+    <w:lsdException w:name="No Spacing" w:uiPriority="1" w:qFormat="1"/>
+    <w:lsdException w:name="Light Shading" w:uiPriority="60"/>
+    <w:lsdException w:name="Light List" w:uiPriority="61"/>
+    <w:lsdException w:name="Light Grid" w:uiPriority="62"/>
+    <w:lsdException w:name="Medium Shading 1" w:uiPriority="63"/>
+    <w:lsdException w:name="Medium Shading 2" w:uiPriority="64"/>
+    <w:lsdException w:name="Medium List 1" w:uiPriority="65"/>
+    <w:lsdException w:name="Medium List 2" w:uiPriority="66"/>
+    <w:lsdException w:name="Medium Grid 1" w:uiPriority="67"/>
+    <w:lsdException w:name="Medium Grid 2" w:uiPriority="68"/>
+    <w:lsdException w:name="Medium Grid 3" w:uiPriority="69"/>
+    <w:lsdException w:name="Dark List" w:uiPriority="70"/>
+    <w:lsdException w:name="Colorful Shading" w:uiPriority="71"/>
+    <w:lsdException w:name="Colorful List" w:uiPriority="72"/>
+    <w:lsdException w:name="Colorful Grid" w:uiPriority="73"/>
+    <w:lsdException w:name="Light Shading Accent 1" w:uiPriority="60"/>
+    <w:lsdException w:name="Light List Accent 1" w:uiPriority="61"/>
+    <w:lsdException w:name="Light Grid Accent 1" w:uiPriority="62"/>
+    <w:lsdException w:name="Medium Shading 1 Accent 1" w:uiPriority="63"/>
+    <w:lsdException w:name="Medium Shading 2 Accent 1" w:uiPriority="64"/>
+    <w:lsdException w:name="Medium List 1 Accent 1" w:uiPriority="65"/>
+    <w:lsdException w:name="Revision" w:semiHidden="1"/>
+    <w:lsdException w:name="List Paragraph" w:uiPriority="34" w:qFormat="1"/>
+    <w:lsdException w:name="Quote" w:uiPriority="29" w:qFormat="1"/>
+    <w:lsdException w:name="Intense Quote" w:uiPriority="30" w:qFormat="1"/>
+    <w:lsdException w:name="Medium List 2 Accent 1" w:uiPriority="66"/>
+    <w:lsdException w:name="Medium Grid 1 Accent 1" w:uiPriority="67"/>
+    <w:lsdException w:name="Medium Grid 2 Accent 1" w:uiPriority="68"/>
+    <w:lsdException w:name="Medium Grid 3 Accent 1" w:uiPriority="69"/>
+    <w:lsdException w:name="Dark List Accent 1" w:uiPriority="70"/>
+    <w:lsdException w:name="Colorful Shading Accent 1" w:uiPriority="71"/>
+    <w:lsdException w:name="Colorful List Accent 1" w:uiPriority="72"/>
+    <w:lsdException w:name="Colorful Grid Accent 1" w:uiPriority="73"/>
+    <w:lsdException w:name="Light Shading Accent 2" w:uiPriority="60"/>
+    <w:lsdException w:name="Light List Accent 2" w:uiPriority="61"/>
+    <w:lsdException w:name="Light Grid Accent 2" w:uiPriority="62"/>
+    <w:lsdException w:name="Medium Shading 1 Accent 2" w:uiPriority="63"/>
+    <w:lsdException w:name="Medium Shading 2 Accent 2" w:uiPriority="64"/>
+    <w:lsdException w:name="Medium List 1 Accent 2" w:uiPriority="65"/>
+    <w:lsdException w:name="Medium List 2 Accent 2" w:uiPriority="66"/>
+    <w:lsdException w:name="Medium Grid 1 Accent 2" w:uiPriority="67"/>
+    <w:lsdException w:name="Medium Grid 2 Accent 2" w:uiPriority="68"/>
+    <w:lsdException w:name="Medium Grid 3 Accent 2" w:uiPriority="69"/>
+    <w:lsdException w:name="Dark List Accent 2" w:uiPriority="70"/>
+    <w:lsdException w:name="Colorful Shading Accent 2" w:uiPriority="71"/>
+    <w:lsdException w:name="Colorful List Accent 2" w:uiPriority="72"/>
+    <w:lsdException w:name="Colorful Grid Accent 2" w:uiPriority="73"/>
+    <w:lsdException w:name="Light Shading Accent 3" w:uiPriority="60"/>
+    <w:lsdException w:name="Light List Accent 3" w:uiPriority="61"/>
+    <w:lsdException w:name="Light Grid Accent 3" w:uiPriority="62"/>
+    <w:lsdException w:name="Medium Shading 1 Accent 3" w:uiPriority="63"/>
+    <w:lsdException w:name="Medium Shading 2 Accent 3" w:uiPriority="64"/>
+    <w:lsdException w:name="Medium List 1 Accent 3" w:uiPriority="65"/>
+    <w:lsdException w:name="Medium List 2 Accent 3" w:uiPriority="66"/>
+    <w:lsdException w:name="Medium Grid 1 Accent 3" w:uiPriority="67"/>
+    <w:lsdException w:name="Medium Grid 2 Accent 3" w:uiPriority="68"/>
+    <w:lsdException w:name="Medium Grid 3 Accent 3" w:uiPriority="69"/>
+    <w:lsdException w:name="Dark List Accent 3" w:uiPriority="70"/>
+    <w:lsdException w:name="Colorful Shading Accent 3" w:uiPriority="71"/>
+    <w:lsdException w:name="Colorful List Accent 3" w:uiPriority="72"/>
+    <w:lsdException w:name="Colorful Grid Accent 3" w:uiPriority="73"/>
+    <w:lsdException w:name="Light Shading Accent 4" w:uiPriority="60"/>
+    <w:lsdException w:name="Light List Accent 4" w:uiPriority="61"/>
+    <w:lsdException w:name="Light Grid Accent 4" w:uiPriority="62"/>
+    <w:lsdException w:name="Medium Shading 1 Accent 4" w:uiPriority="63"/>
+    <w:lsdException w:name="Medium Shading 2 Accent 4" w:uiPriority="64"/>
+    <w:lsdException w:name="Medium List 1 Accent 4" w:uiPriority="65"/>
+    <w:lsdException w:name="Medium List 2 Accent 4" w:uiPriority="66"/>
+    <w:lsdException w:name="Medium Grid 1 Accent 4" w:uiPriority="67"/>
+    <w:lsdException w:name="Medium Grid 2 Accent 4" w:uiPriority="68"/>
+    <w:lsdException w:name="Medium Grid 3 Accent 4" w:uiPriority="69"/>
+    <w:lsdException w:name="Dark List Accent 4" w:uiPriority="70"/>
+    <w:lsdException w:name="Colorful Shading Accent 4" w:uiPriority="71"/>
+    <w:lsdException w:name="Colorful List Accent 4" w:uiPriority="72"/>
+    <w:lsdException w:name="Colorful Grid Accent 4" w:uiPriority="73"/>
+    <w:lsdException w:name="Light Shading Accent 5" w:uiPriority="60"/>
+    <w:lsdException w:name="Light List Accent 5" w:uiPriority="61"/>
+    <w:lsdException w:name="Light Grid Accent 5" w:uiPriority="62"/>
+    <w:lsdException w:name="Medium Shading 1 Accent 5" w:uiPriority="63"/>
+    <w:lsdException w:name="Medium Shading 2 Accent 5" w:uiPriority="64"/>
+    <w:lsdException w:name="Medium List 1 Accent 5" w:uiPriority="65"/>
+    <w:lsdException w:name="Medium List 2 Accent 5" w:uiPriority="66"/>
+    <w:lsdException w:name="Medium Grid 1 Accent 5" w:uiPriority="67"/>
+    <w:lsdException w:name="Medium Grid 2 Accent 5" w:uiPriority="68"/>
+    <w:lsdException w:name="Medium Grid 3 Accent 5" w:uiPriority="69"/>
+    <w:lsdException w:name="Dark List Accent 5" w:uiPriority="70"/>
+    <w:lsdException w:name="Colorful Shading Accent 5" w:uiPriority="71"/>
+    <w:lsdException w:name="Colorful List Accent 5" w:uiPriority="72"/>
+    <w:lsdException w:name="Colorful Grid Accent 5" w:uiPriority="73"/>
+    <w:lsdException w:name="Light Shading Accent 6" w:uiPriority="60"/>
+    <w:lsdException w:name="Light List Accent 6" w:uiPriority="61"/>
+    <w:lsdException w:name="Light Grid Accent 6" w:uiPriority="62"/>
+    <w:lsdException w:name="Medium Shading 1 Accent 6" w:uiPriority="63"/>
+    <w:lsdException w:name="Medium Shading 2 Accent 6" w:uiPriority="64"/>
+    <w:lsdException w:name="Medium List 1 Accent 6" w:uiPriority="65"/>
+    <w:lsdException w:name="Medium List 2 Accent 6" w:uiPriority="66"/>
+    <w:lsdException w:name="Medium Grid 1 Accent 6" w:uiPriority="67"/>
+    <w:lsdException w:name="Medium Grid 2 Accent 6" w:uiPriority="68"/>
+    <w:lsdException w:name="Medium Grid 3 Accent 6" w:uiPriority="69"/>
+    <w:lsdException w:name="Dark List Accent 6" w:uiPriority="70"/>
+    <w:lsdException w:name="Colorful Shading Accent 6" w:uiPriority="71"/>
+    <w:lsdException w:name="Colorful List Accent 6" w:uiPriority="72"/>
+    <w:lsdException w:name="Colorful Grid Accent 6" w:uiPriority="73"/>
+    <w:lsdException w:name="Subtle Emphasis" w:uiPriority="19" w:qFormat="1"/>
+    <w:lsdException w:name="Intense Emphasis" w:uiPriority="21" w:qFormat="1"/>
+    <w:lsdException w:name="Subtle Reference" w:uiPriority="31" w:qFormat="1"/>
+    <w:lsdException w:name="Intense Reference" w:uiPriority="32" w:qFormat="1"/>
+    <w:lsdException w:name="Book Title" w:uiPriority="33" w:qFormat="1"/>
+    <w:lsdException w:name="Bibliography" w:semiHidden="1" w:uiPriority="37" w:unhideWhenUsed="1"/>
+    <w:lsdException w:name="TOC Heading" w:semiHidden="1" w:uiPriority="39" w:unhideWhenUsed="1" w:qFormat="1"/>
+    <w:lsdException w:name="Plain Table 1" w:uiPriority="41"/>
+    <w:lsdException w:name="Plain Table 2" w:uiPriority="42"/>
+    <w:lsdException w:name="Plain Table 3" w:uiPriority="43"/>
+    <w:lsdException w:name="Plain Table 4" w:uiPriority="44"/>
+    <w:lsdException w:name="Plain Table 5" w:uiPriority="45"/>
+    <w:lsdException w:name="Grid Table Light" w:uiPriority="40"/>
+    <w:lsdException w:name="Grid Table 1 Light" w:uiPriority="46"/>
+    <w:lsdException w:name="Grid Table 2" w:uiPriority="47"/>
+    <w:lsdException w:name="Grid Table 3" w:uiPriority="48"/>
+    <w:lsdException w:name="Grid Table 4" w:uiPriority="49"/>
+    <w:lsdException w:name="Grid Table 5 Dark" w:uiPriority="50"/>
+    <w:lsdException w:name="Grid Table 6 Colorful" w:uiPriority="51"/>
+    <w:lsdException w:name="Grid Table 7 Colorful" w:uiPriority="52"/>
+    <w:lsdException w:name="Grid Table 1 Light Accent 1" w:uiPriority="46"/>
+    <w:lsdException w:name="Grid Table 2 Accent 1" w:uiPriority="47"/>
+    <w:lsdException w:name="Grid Table 3 Accent 1" w:uiPriority="48"/>
+    <w:lsdException w:name="Grid Table 4 Accent 1" w:uiPriority="49"/>
+    <w:lsdException w:name="Grid Table 5 Dark Accent 1" w:uiPriority="50"/>
+    <w:lsdException w:name="Grid Table 6 Colorful Accent 1" w:uiPriority="51"/>
+    <w:lsdException w:name="Grid Table 7 Colorful Accent 1" w:uiPriority="52"/>
+    <w:lsdException w:name="Grid Table 1 Light Accent 2" w:uiPriority="46"/>
+    <w:lsdException w:name="Grid Table 2 Accent 2" w:uiPriority="47"/>
+    <w:lsdException w:name="Grid Table 3 Accent 2" w:uiPriority="48"/>
+    <w:lsdException w:name="Grid Table 4 Accent 2" w:uiPriority="49"/>
+    <w:lsdException w:name="Grid Table 5 Dark Accent 2" w:uiPriority="50"/>
+    <w:lsdException w:name="Grid Table 6 Colorful Accent 2" w:uiPriority="51"/>
+    <w:lsdException w:name="Grid Table 7 Colorful Accent 2" w:uiPriority="52"/>
+    <w:lsdException w:name="Grid Table 1 Light Accent 3" w:uiPriority="46"/>
+    <w:lsdException w:name="Grid Table 2 Accent 3" w:uiPriority="47"/>
+    <w:lsdException w:name="Grid Table 3 Accent 3" w:uiPriority="48"/>
+    <w:lsdException w:name="Grid Table 4 Accent 3" w:uiPriority="49"/>
+    <w:lsdException w:name="Grid Table 5 Dark Accent 3" w:uiPriority="50"/>
+    <w:lsdException w:name="Grid Table 6 Colorful Accent 3" w:uiPriority="51"/>
+    <w:lsdException w:name="Grid Table 7 Colorful Accent 3" w:uiPriority="52"/>
+    <w:lsdException w:name="Grid Table 1 Light Accent 4" w:uiPriority="46"/>
+    <w:lsdException w:name="Grid Table 2 Accent 4" w:uiPriority="47"/>
+    <w:lsdException w:name="Grid Table 3 Accent 4" w:uiPriority="48"/>
+    <w:lsdException w:name="Grid Table 4 Accent 4" w:uiPriority="49"/>
+    <w:lsdException w:name="Grid Table 5 Dark Accent 4" w:uiPriority="50"/>
+    <w:lsdException w:name="Grid Table 6 Colorful Accent 4" w:uiPriority="51"/>
+    <w:lsdException w:name="Grid Table 7 Colorful Accent 4" w:uiPriority="52"/>
+    <w:lsdException w:name="Grid Table 1 Light Accent 5" w:uiPriority="46"/>
+    <w:lsdException w:name="Grid Table 2 Accent 5" w:uiPriority="47"/>
+    <w:lsdException w:name="Grid Table 3 Accent 5" w:uiPriority="48"/>
+    <w:lsdException w:name="Grid Table 4 Accent 5" w:uiPriority="49"/>
+    <w:lsdException w:name="Grid Table 5 Dark Accent 5" w:uiPriority="50"/>
+    <w:lsdException w:name="Grid Table 6 Colorful Accent 5" w:uiPriority="51"/>
+    <w:lsdException w:name="Grid Table 7 Colorful Accent 5" w:uiPriority="52"/>
+    <w:lsdException w:name="Grid Table 1 Light Accent 6" w:uiPriority="46"/>
+    <w:lsdException w:name="Grid Table 2 Accent 6" w:uiPriority="47"/>
+    <w:lsdException w:name="Grid Table 3 Accent 6" w:uiPriority="48"/>
+    <w:lsdException w:name="Grid Table 4 Accent 6" w:uiPriority="49"/>
+    <w:lsdException w:name="Grid Table 5 Dark Accent 6" w:uiPriority="50"/>
+    <w:lsdException w:name="Grid Table 6 Colorful Accent 6" w:uiPriority="51"/>
+    <w:lsdException w:name="Grid Table 7 Colorful Accent 6" w:uiPriority="52"/>
+    <w:lsdException w:name="List Table 1 Light" w:uiPriority="46"/>
+    <w:lsdException w:name="List Table 2" w:uiPriority="47"/>
+    <w:lsdException w:name="List Table 3" w:uiPriority="48"/>
+    <w:lsdException w:name="List Table 4" w:uiPriority="49"/>
+    <w:lsdException w:name="List Table 5 Dark" w:uiPriority="50"/>
+    <w:lsdException w:name="List Table 6 Colorful" w:uiPriority="51"/>
+    <w:lsdException w:name="List Table 7 Colorful" w:uiPriority="52"/>
+    <w:lsdException w:name="List Table 1 Light Accent 1" w:uiPriority="46"/>
+    <w:lsdException w:name="List Table 2 Accent 1" w:uiPriority="47"/>
+    <w:lsdException w:name="List Table 3 Accent 1" w:uiPriority="48"/>
+    <w:lsdException w:name="List Table 4 Accent 1" w:uiPriority="49"/>
+    <w:lsdException w:name="List Table 5 Dark Accent 1" w:uiPriority="50"/>
+    <w:lsdException w:name="List Table 6 Colorful Accent 1" w:uiPriority="51"/>
+    <w:lsdException w:name="List Table 7 Colorful Accent 1" w:uiPriority="52"/>
+    <w:lsdException w:name="List Table 1 Light Accent 2" w:uiPriority="46"/>
+    <w:lsdException w:name="List Table 2 Accent 2" w:uiPriority="47"/>
+    <w:lsdException w:name="List Table 3 Accent 2" w:uiPriority="48"/>
+    <w:lsdException w:name="List Table 4 Accent 2" w:uiPriority="49"/>
+    <w:lsdException w:name="List Table 5 Dark Accent 2" w:uiPriority="50"/>
+    <w:lsdException w:name="List Table 6 Colorful Accent 2" w:uiPriority="51"/>
+    <w:lsdException w:name="List Table 7 Colorful Accent 2" w:uiPriority="52"/>
+    <w:lsdException w:name="List Table 1 Light Accent 3" w:uiPriority="46"/>
+    <w:lsdException w:name="List Table 2 Accent 3" w:uiPriority="47"/>
+    <w:lsdException w:name="List Table 3 Accent 3" w:uiPriority="48"/>
+    <w:lsdException w:name="List Table 4 Accent 3" w:uiPriority="49"/>
+    <w:lsdException w:name="List Table 5 Dark Accent 3" w:uiPriority="50"/>
+    <w:lsdException w:name="List Table 6 Colorful Accent 3" w:uiPriority="51"/>
+    <w:lsdException w:name="List Table 7 Colorful Accent 3" w:uiPriority="52"/>
+    <w:lsdException w:name="List Table 1 Light Accent 4" w:uiPriority="46"/>
+    <w:lsdException w:name="List Table 2 Accent 4" w:uiPriority="47"/>
+    <w:lsdException w:name="List Table 3 Accent 4" w:uiPriority="48"/>
+    <w:lsdException w:name="List Table 4 Accent 4" w:uiPriority="49"/>
+    <w:lsdException w:name="List Table 5 Dark Accent 4" w:uiPriority="50"/>
+    <w:lsdException w:name="List Table 6 Colorful Accent 4" w:uiPriority="51"/>
+    <w:lsdException w:name="List Table 7 Colorful Accent 4" w:uiPriority="52"/>
+    <w:lsdException w:name="List Table 1 Light Accent 5" w:uiPriority="46"/>
+    <w:lsdException w:name="List Table 2 Accent 5" w:uiPriority="47"/>
+    <w:lsdException w:name="List Table 3 Accent 5" w:uiPriority="48"/>
+    <w:lsdException w:name="List Table 4 Accent 5" w:uiPriority="49"/>
+    <w:lsdException w:name="List Table 5 Dark Accent 5" w:uiPriority="50"/>
+    <w:lsdException w:name="List Table 6 Colorful Accent 5" w:uiPriority="51"/>
+    <w:lsdException w:name="List Table 7 Colorful Accent 5" w:uiPriority="52"/>
+    <w:lsdException w:name="List Table 1 Light Accent 6" w:uiPriority="46"/>
+    <w:lsdException w:name="List Table 2 Accent 6" w:uiPriority="47"/>
+    <w:lsdException w:name="List Table 3 Accent 6" w:uiPriority="48"/>
+    <w:lsdException w:name="List Table 4 Accent 6" w:uiPriority="49"/>
+    <w:lsdException w:name="List Table 5 Dark Accent 6" w:uiPriority="50"/>
+    <w:lsdException w:name="List Table 6 Colorful Accent 6" w:uiPriority="51"/>
+    <w:lsdException w:name="List Table 7 Colorful Accent 6" w:uiPriority="52"/>
   </w:latentStyles>
   <w:style w:type="paragraph" w:default="1" w:styleId="Normal">
     <w:name w:val="Normal"/>
@@ -3531,7 +3543,7 @@
   <a:extraClrSchemeLst/>
   <a:extLst>
     <a:ext uri="{05A4C25C-085E-4340-85A3-A5531E510DB2}">
-      <thm15:themeFamily xmlns:thm15="http://schemas.microsoft.com/office/thememl/2012/main" xmlns="" name="Office Theme" id="{62F939B6-93AF-4DB8-9C6B-D6C7DFDC589F}" vid="{4A3C46E8-61CC-4603-A589-7422A47A8E4A}"/>
+      <thm15:themeFamily xmlns:thm15="http://schemas.microsoft.com/office/thememl/2012/main" name="Office Theme" id="{62F939B6-93AF-4DB8-9C6B-D6C7DFDC589F}" vid="{4A3C46E8-61CC-4603-A589-7422A47A8E4A}"/>
     </a:ext>
   </a:extLst>
 </a:theme>

</xml_diff>

<commit_message>
Revert "Add my id"
This reverts commit 684568964dc2e7d84c35ab0aa2be3e196b5ae46b.
</commit_message>
<xml_diff>
--- a/My Answers.docx
+++ b/My Answers.docx
@@ -87,46 +87,22 @@
         <w:rPr>
           <w:rFonts w:ascii="Comic Sans MS" w:hAnsi="Comic Sans MS" w:cs="Kartika"/>
           <w:b/>
+          <w:sz w:val="24"/>
+          <w:szCs w:val="24"/>
+          <w:u w:val="single"/>
+          <w:lang w:val="en-CA"/>
+        </w:rPr>
+      </w:pPr>
+      <w:r>
+        <w:rPr>
+          <w:rFonts w:ascii="Comic Sans MS" w:hAnsi="Comic Sans MS" w:cs="Kartika"/>
+          <w:b/>
           <w:sz w:val="36"/>
           <w:szCs w:val="36"/>
           <w:u w:val="single"/>
           <w:lang w:val="en-CA"/>
         </w:rPr>
-      </w:pPr>
-      <w:r>
-        <w:rPr>
-          <w:rFonts w:ascii="Comic Sans MS" w:hAnsi="Comic Sans MS" w:cs="Kartika"/>
-          <w:b/>
-          <w:sz w:val="36"/>
-          <w:szCs w:val="36"/>
-          <w:u w:val="single"/>
-          <w:lang w:val="en-CA"/>
-        </w:rPr>
         <w:t>300759097</w:t>
-      </w:r>
-    </w:p>
-    <w:p>
-      <w:pPr>
-        <w:jc w:val="center"/>
-        <w:rPr>
-          <w:rFonts w:ascii="Comic Sans MS" w:hAnsi="Comic Sans MS" w:cs="Kartika"/>
-          <w:b/>
-          <w:sz w:val="24"/>
-          <w:szCs w:val="24"/>
-          <w:u w:val="single"/>
-          <w:lang w:val="en-CA"/>
-        </w:rPr>
-      </w:pPr>
-      <w:r>
-        <w:rPr>
-          <w:rFonts w:ascii="Comic Sans MS" w:hAnsi="Comic Sans MS" w:cs="Kartika"/>
-          <w:b/>
-          <w:sz w:val="36"/>
-          <w:szCs w:val="36"/>
-          <w:u w:val="single"/>
-          <w:lang w:val="en-CA"/>
-        </w:rPr>
-        <w:t>adam</w:t>
       </w:r>
       <w:bookmarkStart w:id="0" w:name="_GoBack"/>
       <w:bookmarkEnd w:id="0"/>
@@ -435,23 +411,29 @@
           <w:rFonts w:ascii="Times New Roman" w:hAnsi="Times New Roman" w:cs="Times New Roman"/>
           <w:b/>
         </w:rPr>
+        <w:t>Why did you choose this industry as your career?</w:t>
+      </w:r>
+    </w:p>
+    <w:p>
+      <w:pPr>
+        <w:pStyle w:val="ListParagraph"/>
+        <w:ind w:left="420" w:firstLineChars="0" w:firstLine="0"/>
+        <w:rPr>
+          <w:rFonts w:ascii="Times New Roman" w:hAnsi="Times New Roman" w:cs="Times New Roman"/>
+        </w:rPr>
+      </w:pPr>
+      <w:r>
+        <w:rPr>
+          <w:rFonts w:ascii="Times New Roman" w:hAnsi="Times New Roman" w:cs="Times New Roman"/>
+        </w:rPr>
+        <w:t xml:space="preserve">I spent two years doing the lab maintenance job. During that I found it very interesting. Every day </w:t>
+      </w:r>
+      <w:r>
+        <w:rPr>
+          <w:rFonts w:ascii="Times New Roman" w:hAnsi="Times New Roman" w:cs="Times New Roman"/>
+        </w:rPr>
         <w:lastRenderedPageBreak/>
-        <w:t>Why did you choose this industry as your career?</w:t>
-      </w:r>
-    </w:p>
-    <w:p>
-      <w:pPr>
-        <w:pStyle w:val="ListParagraph"/>
-        <w:ind w:left="420" w:firstLineChars="0" w:firstLine="0"/>
-        <w:rPr>
-          <w:rFonts w:ascii="Times New Roman" w:hAnsi="Times New Roman" w:cs="Times New Roman"/>
-        </w:rPr>
-      </w:pPr>
-      <w:r>
-        <w:rPr>
-          <w:rFonts w:ascii="Times New Roman" w:hAnsi="Times New Roman" w:cs="Times New Roman"/>
-        </w:rPr>
-        <w:t xml:space="preserve">I spent two years doing the lab maintenance job. During that I found it very interesting. Every day there were totally different problems and issues </w:t>
+        <w:t xml:space="preserve">there were totally different problems and issues </w:t>
       </w:r>
       <w:r>
         <w:rPr>
@@ -826,22 +808,22 @@
           <w:rFonts w:ascii="Times New Roman" w:hAnsi="Times New Roman"/>
           <w:sz w:val="20"/>
         </w:rPr>
-        <w:t xml:space="preserve">The biggest problem I have ever made was in my course called Computer Programming Project 1. The professor asked my team to follow what he wanted us to do. The final project was not a very big deal. It </w:t>
+        <w:t xml:space="preserve">The biggest problem I have ever made was in my course called Computer Programming Project 1. The professor asked my team to follow what he wanted us to do. The final project was not a very big deal. It was important to know the process we needed during the job. </w:t>
       </w:r>
       <w:r>
         <w:rPr>
           <w:rFonts w:ascii="Times New Roman" w:hAnsi="Times New Roman"/>
           <w:sz w:val="20"/>
         </w:rPr>
-        <w:lastRenderedPageBreak/>
-        <w:t xml:space="preserve">was important to know the process we needed during the job. </w:t>
+        <w:t xml:space="preserve">But we didn’t follow. We were just doing the </w:t>
       </w:r>
       <w:r>
         <w:rPr>
           <w:rFonts w:ascii="Times New Roman" w:hAnsi="Times New Roman"/>
           <w:sz w:val="20"/>
         </w:rPr>
-        <w:t xml:space="preserve">But we didn’t follow. We were just doing the final project and paid no attention to the process that we had to follow. After being told by the professor, we knew that whatever we were doing, the most important thing was to know what was the most important. </w:t>
+        <w:lastRenderedPageBreak/>
+        <w:t xml:space="preserve">final project and paid no attention to the process that we had to follow. After being told by the professor, we knew that whatever we were doing, the most important thing was to know what was the most important. </w:t>
       </w:r>
     </w:p>
     <w:p>
@@ -1303,34 +1285,28 @@
         <w:rPr>
           <w:rFonts w:ascii="Times New Roman" w:hAnsi="Times New Roman" w:cs="Times New Roman"/>
         </w:rPr>
-        <w:t xml:space="preserve">As I said just now, I already had this kind of experience. I can say I am professional enough. And I found that it is a lot of fun doing lab maintenance. Why don’t I choose a job that I can do with a lot of </w:t>
-      </w:r>
-      <w:r>
-        <w:rPr>
-          <w:rFonts w:ascii="Times New Roman" w:hAnsi="Times New Roman" w:cs="Times New Roman"/>
+        <w:t xml:space="preserve">As I said just now, I already had this kind of experience. I can say I am professional enough. And I found that it is a lot of fun doing lab maintenance. Why don’t I choose a job that I can do with a lot of enthusiasm? </w:t>
+      </w:r>
+    </w:p>
+    <w:p>
+      <w:pPr>
+        <w:pStyle w:val="ListParagraph"/>
+        <w:numPr>
+          <w:ilvl w:val="0"/>
+          <w:numId w:val="1"/>
+        </w:numPr>
+        <w:ind w:firstLineChars="0"/>
+        <w:rPr>
+          <w:rFonts w:ascii="Times New Roman" w:hAnsi="Times New Roman" w:cs="Times New Roman"/>
+          <w:b/>
+        </w:rPr>
+      </w:pPr>
+      <w:r>
+        <w:rPr>
+          <w:rFonts w:ascii="Times New Roman" w:hAnsi="Times New Roman" w:cs="Times New Roman"/>
+          <w:b/>
         </w:rPr>
         <w:lastRenderedPageBreak/>
-        <w:t xml:space="preserve">enthusiasm? </w:t>
-      </w:r>
-    </w:p>
-    <w:p>
-      <w:pPr>
-        <w:pStyle w:val="ListParagraph"/>
-        <w:numPr>
-          <w:ilvl w:val="0"/>
-          <w:numId w:val="1"/>
-        </w:numPr>
-        <w:ind w:firstLineChars="0"/>
-        <w:rPr>
-          <w:rFonts w:ascii="Times New Roman" w:hAnsi="Times New Roman" w:cs="Times New Roman"/>
-          <w:b/>
-        </w:rPr>
-      </w:pPr>
-      <w:r>
-        <w:rPr>
-          <w:rFonts w:ascii="Times New Roman" w:hAnsi="Times New Roman" w:cs="Times New Roman"/>
-          <w:b/>
-        </w:rPr>
         <w:t>Why do you want to work here?</w:t>
       </w:r>
     </w:p>
@@ -1712,14 +1688,14 @@
         <w:rPr>
           <w:rFonts w:ascii="Times New Roman" w:hAnsi="Times New Roman" w:cs="Times New Roman"/>
         </w:rPr>
-        <w:t xml:space="preserve">I always tried not to think about giving up because it will let me relax and I would not have that much power to work on that. The only think I did was to calm down and take my time trying to learn and </w:t>
+        <w:t xml:space="preserve">I always tried not to think about giving up because it will let me relax and I would not have that much power to work on that. The only think I did was to calm down and take my time trying to learn and finish it step by step. Usually I finished everything because I was really doing my best. There will </w:t>
       </w:r>
       <w:r>
         <w:rPr>
           <w:rFonts w:ascii="Times New Roman" w:hAnsi="Times New Roman" w:cs="Times New Roman"/>
         </w:rPr>
         <w:lastRenderedPageBreak/>
-        <w:t xml:space="preserve">finish it step by step. Usually I finished everything because I was really doing my best. There will never be a problem that cannot be solved. If the problem cannot be fixed, it does not exist or it is not a problem at all. </w:t>
+        <w:t xml:space="preserve">never be a problem that cannot be solved. If the problem cannot be fixed, it does not exist or it is not a problem at all. </w:t>
       </w:r>
     </w:p>
     <w:p>
@@ -2181,34 +2157,28 @@
         <w:rPr>
           <w:rFonts w:ascii="Times New Roman" w:hAnsi="Times New Roman" w:cs="Times New Roman"/>
         </w:rPr>
-        <w:t xml:space="preserve">Everyone has different conditions. We all need some breaks during working. Some people might need some smoke to feel relaxed and cigarettes would give them more power. The only principle is to </w:t>
-      </w:r>
-      <w:r>
-        <w:rPr>
-          <w:rFonts w:ascii="Times New Roman" w:hAnsi="Times New Roman" w:cs="Times New Roman"/>
+        <w:t>Everyone has different conditions. We all need some breaks during working. Some people might need some smoke to feel relaxed and cigarettes would give them more power. The only principle is to smoke outdoors, and I will be very pleased to offer help.</w:t>
+      </w:r>
+    </w:p>
+    <w:p>
+      <w:pPr>
+        <w:pStyle w:val="ListParagraph"/>
+        <w:numPr>
+          <w:ilvl w:val="0"/>
+          <w:numId w:val="1"/>
+        </w:numPr>
+        <w:ind w:firstLineChars="0"/>
+        <w:rPr>
+          <w:rFonts w:ascii="Times New Roman" w:hAnsi="Times New Roman" w:cs="Times New Roman"/>
+          <w:b/>
+        </w:rPr>
+      </w:pPr>
+      <w:r>
+        <w:rPr>
+          <w:rFonts w:ascii="Times New Roman" w:hAnsi="Times New Roman" w:cs="Times New Roman"/>
+          <w:b/>
         </w:rPr>
         <w:lastRenderedPageBreak/>
-        <w:t>smoke outdoors, and I will be very pleased to offer help.</w:t>
-      </w:r>
-    </w:p>
-    <w:p>
-      <w:pPr>
-        <w:pStyle w:val="ListParagraph"/>
-        <w:numPr>
-          <w:ilvl w:val="0"/>
-          <w:numId w:val="1"/>
-        </w:numPr>
-        <w:ind w:firstLineChars="0"/>
-        <w:rPr>
-          <w:rFonts w:ascii="Times New Roman" w:hAnsi="Times New Roman" w:cs="Times New Roman"/>
-          <w:b/>
-        </w:rPr>
-      </w:pPr>
-      <w:r>
-        <w:rPr>
-          <w:rFonts w:ascii="Times New Roman" w:hAnsi="Times New Roman" w:cs="Times New Roman"/>
-          <w:b/>
-        </w:rPr>
         <w:t>If you were a super-hero, which one would you be? ….and why?</w:t>
       </w:r>
     </w:p>
@@ -3467,7 +3437,7 @@
   <a:extraClrSchemeLst/>
   <a:extLst>
     <a:ext uri="{05A4C25C-085E-4340-85A3-A5531E510DB2}">
-      <thm15:themeFamily xmlns:thm15="http://schemas.microsoft.com/office/thememl/2012/main" xmlns="" name="Office Theme" id="{62F939B6-93AF-4DB8-9C6B-D6C7DFDC589F}" vid="{4A3C46E8-61CC-4603-A589-7422A47A8E4A}"/>
+      <thm15:themeFamily xmlns="" xmlns:thm15="http://schemas.microsoft.com/office/thememl/2012/main" name="Office Theme" id="{62F939B6-93AF-4DB8-9C6B-D6C7DFDC589F}" vid="{4A3C46E8-61CC-4603-A589-7422A47A8E4A}"/>
     </a:ext>
   </a:extLst>
 </a:theme>

</xml_diff>

<commit_message>
Add my id and name
</commit_message>
<xml_diff>
--- a/My Answers.docx
+++ b/My Answers.docx
@@ -87,6 +87,30 @@
         <w:rPr>
           <w:rFonts w:ascii="Comic Sans MS" w:hAnsi="Comic Sans MS" w:cs="Kartika"/>
           <w:b/>
+          <w:sz w:val="36"/>
+          <w:szCs w:val="36"/>
+          <w:u w:val="single"/>
+          <w:lang w:val="en-CA"/>
+        </w:rPr>
+      </w:pPr>
+      <w:r>
+        <w:rPr>
+          <w:rFonts w:ascii="Comic Sans MS" w:hAnsi="Comic Sans MS" w:cs="Kartika"/>
+          <w:b/>
+          <w:sz w:val="36"/>
+          <w:szCs w:val="36"/>
+          <w:u w:val="single"/>
+          <w:lang w:val="en-CA"/>
+        </w:rPr>
+        <w:t>300759097</w:t>
+      </w:r>
+    </w:p>
+    <w:p>
+      <w:pPr>
+        <w:jc w:val="center"/>
+        <w:rPr>
+          <w:rFonts w:ascii="Comic Sans MS" w:hAnsi="Comic Sans MS" w:cs="Kartika"/>
+          <w:b/>
           <w:sz w:val="24"/>
           <w:szCs w:val="24"/>
           <w:u w:val="single"/>
@@ -102,7 +126,7 @@
           <w:u w:val="single"/>
           <w:lang w:val="en-CA"/>
         </w:rPr>
-        <w:t>300759097</w:t>
+        <w:t>adam</w:t>
       </w:r>
       <w:bookmarkStart w:id="0" w:name="_GoBack"/>
       <w:bookmarkEnd w:id="0"/>
@@ -411,6 +435,7 @@
           <w:rFonts w:ascii="Times New Roman" w:hAnsi="Times New Roman" w:cs="Times New Roman"/>
           <w:b/>
         </w:rPr>
+        <w:lastRenderedPageBreak/>
         <w:t>Why did you choose this industry as your career?</w:t>
       </w:r>
     </w:p>
@@ -426,14 +451,7 @@
         <w:rPr>
           <w:rFonts w:ascii="Times New Roman" w:hAnsi="Times New Roman" w:cs="Times New Roman"/>
         </w:rPr>
-        <w:t xml:space="preserve">I spent two years doing the lab maintenance job. During that I found it very interesting. Every day </w:t>
-      </w:r>
-      <w:r>
-        <w:rPr>
-          <w:rFonts w:ascii="Times New Roman" w:hAnsi="Times New Roman" w:cs="Times New Roman"/>
-        </w:rPr>
-        <w:lastRenderedPageBreak/>
-        <w:t xml:space="preserve">there were totally different problems and issues </w:t>
+        <w:t xml:space="preserve">I spent two years doing the lab maintenance job. During that I found it very interesting. Every day there were totally different problems and issues </w:t>
       </w:r>
       <w:r>
         <w:rPr>
@@ -808,22 +826,22 @@
           <w:rFonts w:ascii="Times New Roman" w:hAnsi="Times New Roman"/>
           <w:sz w:val="20"/>
         </w:rPr>
-        <w:t xml:space="preserve">The biggest problem I have ever made was in my course called Computer Programming Project 1. The professor asked my team to follow what he wanted us to do. The final project was not a very big deal. It was important to know the process we needed during the job. </w:t>
+        <w:t xml:space="preserve">The biggest problem I have ever made was in my course called Computer Programming Project 1. The professor asked my team to follow what he wanted us to do. The final project was not a very big deal. It </w:t>
       </w:r>
       <w:r>
         <w:rPr>
           <w:rFonts w:ascii="Times New Roman" w:hAnsi="Times New Roman"/>
           <w:sz w:val="20"/>
         </w:rPr>
-        <w:t xml:space="preserve">But we didn’t follow. We were just doing the </w:t>
+        <w:lastRenderedPageBreak/>
+        <w:t xml:space="preserve">was important to know the process we needed during the job. </w:t>
       </w:r>
       <w:r>
         <w:rPr>
           <w:rFonts w:ascii="Times New Roman" w:hAnsi="Times New Roman"/>
           <w:sz w:val="20"/>
         </w:rPr>
-        <w:lastRenderedPageBreak/>
-        <w:t xml:space="preserve">final project and paid no attention to the process that we had to follow. After being told by the professor, we knew that whatever we were doing, the most important thing was to know what was the most important. </w:t>
+        <w:t xml:space="preserve">But we didn’t follow. We were just doing the final project and paid no attention to the process that we had to follow. After being told by the professor, we knew that whatever we were doing, the most important thing was to know what was the most important. </w:t>
       </w:r>
     </w:p>
     <w:p>
@@ -1285,28 +1303,34 @@
         <w:rPr>
           <w:rFonts w:ascii="Times New Roman" w:hAnsi="Times New Roman" w:cs="Times New Roman"/>
         </w:rPr>
-        <w:t xml:space="preserve">As I said just now, I already had this kind of experience. I can say I am professional enough. And I found that it is a lot of fun doing lab maintenance. Why don’t I choose a job that I can do with a lot of enthusiasm? </w:t>
-      </w:r>
-    </w:p>
-    <w:p>
-      <w:pPr>
-        <w:pStyle w:val="ListParagraph"/>
-        <w:numPr>
-          <w:ilvl w:val="0"/>
-          <w:numId w:val="1"/>
-        </w:numPr>
-        <w:ind w:firstLineChars="0"/>
-        <w:rPr>
-          <w:rFonts w:ascii="Times New Roman" w:hAnsi="Times New Roman" w:cs="Times New Roman"/>
-          <w:b/>
-        </w:rPr>
-      </w:pPr>
-      <w:r>
-        <w:rPr>
-          <w:rFonts w:ascii="Times New Roman" w:hAnsi="Times New Roman" w:cs="Times New Roman"/>
-          <w:b/>
+        <w:t xml:space="preserve">As I said just now, I already had this kind of experience. I can say I am professional enough. And I found that it is a lot of fun doing lab maintenance. Why don’t I choose a job that I can do with a lot of </w:t>
+      </w:r>
+      <w:r>
+        <w:rPr>
+          <w:rFonts w:ascii="Times New Roman" w:hAnsi="Times New Roman" w:cs="Times New Roman"/>
         </w:rPr>
         <w:lastRenderedPageBreak/>
+        <w:t xml:space="preserve">enthusiasm? </w:t>
+      </w:r>
+    </w:p>
+    <w:p>
+      <w:pPr>
+        <w:pStyle w:val="ListParagraph"/>
+        <w:numPr>
+          <w:ilvl w:val="0"/>
+          <w:numId w:val="1"/>
+        </w:numPr>
+        <w:ind w:firstLineChars="0"/>
+        <w:rPr>
+          <w:rFonts w:ascii="Times New Roman" w:hAnsi="Times New Roman" w:cs="Times New Roman"/>
+          <w:b/>
+        </w:rPr>
+      </w:pPr>
+      <w:r>
+        <w:rPr>
+          <w:rFonts w:ascii="Times New Roman" w:hAnsi="Times New Roman" w:cs="Times New Roman"/>
+          <w:b/>
+        </w:rPr>
         <w:t>Why do you want to work here?</w:t>
       </w:r>
     </w:p>
@@ -1688,14 +1712,14 @@
         <w:rPr>
           <w:rFonts w:ascii="Times New Roman" w:hAnsi="Times New Roman" w:cs="Times New Roman"/>
         </w:rPr>
-        <w:t xml:space="preserve">I always tried not to think about giving up because it will let me relax and I would not have that much power to work on that. The only think I did was to calm down and take my time trying to learn and finish it step by step. Usually I finished everything because I was really doing my best. There will </w:t>
+        <w:t xml:space="preserve">I always tried not to think about giving up because it will let me relax and I would not have that much power to work on that. The only think I did was to calm down and take my time trying to learn and </w:t>
       </w:r>
       <w:r>
         <w:rPr>
           <w:rFonts w:ascii="Times New Roman" w:hAnsi="Times New Roman" w:cs="Times New Roman"/>
         </w:rPr>
         <w:lastRenderedPageBreak/>
-        <w:t xml:space="preserve">never be a problem that cannot be solved. If the problem cannot be fixed, it does not exist or it is not a problem at all. </w:t>
+        <w:t xml:space="preserve">finish it step by step. Usually I finished everything because I was really doing my best. There will never be a problem that cannot be solved. If the problem cannot be fixed, it does not exist or it is not a problem at all. </w:t>
       </w:r>
     </w:p>
     <w:p>
@@ -2157,28 +2181,34 @@
         <w:rPr>
           <w:rFonts w:ascii="Times New Roman" w:hAnsi="Times New Roman" w:cs="Times New Roman"/>
         </w:rPr>
-        <w:t>Everyone has different conditions. We all need some breaks during working. Some people might need some smoke to feel relaxed and cigarettes would give them more power. The only principle is to smoke outdoors, and I will be very pleased to offer help.</w:t>
-      </w:r>
-    </w:p>
-    <w:p>
-      <w:pPr>
-        <w:pStyle w:val="ListParagraph"/>
-        <w:numPr>
-          <w:ilvl w:val="0"/>
-          <w:numId w:val="1"/>
-        </w:numPr>
-        <w:ind w:firstLineChars="0"/>
-        <w:rPr>
-          <w:rFonts w:ascii="Times New Roman" w:hAnsi="Times New Roman" w:cs="Times New Roman"/>
-          <w:b/>
-        </w:rPr>
-      </w:pPr>
-      <w:r>
-        <w:rPr>
-          <w:rFonts w:ascii="Times New Roman" w:hAnsi="Times New Roman" w:cs="Times New Roman"/>
-          <w:b/>
+        <w:t xml:space="preserve">Everyone has different conditions. We all need some breaks during working. Some people might need some smoke to feel relaxed and cigarettes would give them more power. The only principle is to </w:t>
+      </w:r>
+      <w:r>
+        <w:rPr>
+          <w:rFonts w:ascii="Times New Roman" w:hAnsi="Times New Roman" w:cs="Times New Roman"/>
         </w:rPr>
         <w:lastRenderedPageBreak/>
+        <w:t>smoke outdoors, and I will be very pleased to offer help.</w:t>
+      </w:r>
+    </w:p>
+    <w:p>
+      <w:pPr>
+        <w:pStyle w:val="ListParagraph"/>
+        <w:numPr>
+          <w:ilvl w:val="0"/>
+          <w:numId w:val="1"/>
+        </w:numPr>
+        <w:ind w:firstLineChars="0"/>
+        <w:rPr>
+          <w:rFonts w:ascii="Times New Roman" w:hAnsi="Times New Roman" w:cs="Times New Roman"/>
+          <w:b/>
+        </w:rPr>
+      </w:pPr>
+      <w:r>
+        <w:rPr>
+          <w:rFonts w:ascii="Times New Roman" w:hAnsi="Times New Roman" w:cs="Times New Roman"/>
+          <w:b/>
+        </w:rPr>
         <w:t>If you were a super-hero, which one would you be? ….and why?</w:t>
       </w:r>
     </w:p>
@@ -3437,7 +3467,7 @@
   <a:extraClrSchemeLst/>
   <a:extLst>
     <a:ext uri="{05A4C25C-085E-4340-85A3-A5531E510DB2}">
-      <thm15:themeFamily xmlns="" xmlns:thm15="http://schemas.microsoft.com/office/thememl/2012/main" name="Office Theme" id="{62F939B6-93AF-4DB8-9C6B-D6C7DFDC589F}" vid="{4A3C46E8-61CC-4603-A589-7422A47A8E4A}"/>
+      <thm15:themeFamily xmlns:thm15="http://schemas.microsoft.com/office/thememl/2012/main" xmlns="" name="Office Theme" id="{62F939B6-93AF-4DB8-9C6B-D6C7DFDC589F}" vid="{4A3C46E8-61CC-4603-A589-7422A47A8E4A}"/>
     </a:ext>
   </a:extLst>
 </a:theme>

</xml_diff>